<commit_message>
Updates to glossary and formatting
- Reduce overall spacing and font size in document
</commit_message>
<xml_diff>
--- a/Assignments/Assignment 1/Assignment 1 (Under Construction).docx
+++ b/Assignments/Assignment 1/Assignment 1 (Under Construction).docx
@@ -6,14 +6,12 @@
       <w:pPr>
         <w:pStyle w:val="Title"/>
         <w:rPr>
-          <w:sz w:val="48"/>
-          <w:szCs w:val="48"/>
-        </w:rPr>
-      </w:pPr>
-      <w:r>
-        <w:rPr>
-          <w:sz w:val="48"/>
-          <w:szCs w:val="48"/>
+          <w:szCs w:val="40"/>
+        </w:rPr>
+      </w:pPr>
+      <w:r>
+        <w:rPr>
+          <w:szCs w:val="40"/>
         </w:rPr>
         <w:t>Predictive ESRB Assessment Tool</w:t>
       </w:r>
@@ -22,24 +20,24 @@
       <w:pPr>
         <w:pStyle w:val="Heading1"/>
         <w:rPr>
-          <w:szCs w:val="36"/>
-        </w:rPr>
-      </w:pPr>
-      <w:r>
-        <w:rPr>
-          <w:szCs w:val="36"/>
+          <w:szCs w:val="32"/>
+        </w:rPr>
+      </w:pPr>
+      <w:r>
+        <w:rPr>
+          <w:szCs w:val="32"/>
         </w:rPr>
         <w:t>Requirements</w:t>
       </w:r>
       <w:r>
         <w:rPr>
-          <w:szCs w:val="36"/>
+          <w:szCs w:val="32"/>
         </w:rPr>
         <w:t xml:space="preserve"> </w:t>
       </w:r>
       <w:r>
         <w:rPr>
-          <w:szCs w:val="36"/>
+          <w:szCs w:val="32"/>
         </w:rPr>
         <w:t>Specification</w:t>
       </w:r>
@@ -48,8 +46,14 @@
     <w:p>
       <w:pPr>
         <w:pStyle w:val="Heading2"/>
-      </w:pPr>
-      <w:r>
+        <w:rPr>
+          <w:szCs w:val="28"/>
+        </w:rPr>
+      </w:pPr>
+      <w:r>
+        <w:rPr>
+          <w:szCs w:val="28"/>
+        </w:rPr>
         <w:t>Abstract</w:t>
       </w:r>
     </w:p>
@@ -57,7 +61,6 @@
     <w:p>
       <w:pPr>
         <w:pStyle w:val="NoSpacing"/>
-        <w:ind w:firstLine="720"/>
       </w:pPr>
       <w:r>
         <w:t xml:space="preserve">Given the </w:t>
@@ -153,14 +156,20 @@
     <w:p>
       <w:pPr>
         <w:pStyle w:val="Heading3"/>
-      </w:pPr>
-      <w:r>
-        <w:t xml:space="preserve">Entertainment </w:t>
-      </w:r>
-      <w:r>
-        <w:t>Software Rating Board</w:t>
-      </w:r>
-      <w:r>
+        <w:rPr>
+          <w:szCs w:val="24"/>
+        </w:rPr>
+      </w:pPr>
+      <w:r>
+        <w:rPr>
+          <w:szCs w:val="24"/>
+        </w:rPr>
+        <w:t>Entertainment Software Rating Board</w:t>
+      </w:r>
+      <w:r>
+        <w:rPr>
+          <w:szCs w:val="24"/>
+        </w:rPr>
         <w:t xml:space="preserve"> (ESRB)</w:t>
       </w:r>
     </w:p>
@@ -219,6 +228,7 @@
           <w:rStyle w:val="SubtleEmphasis"/>
           <w:i w:val="0"/>
           <w:iCs w:val="0"/>
+          <w:color w:val="auto"/>
         </w:rPr>
       </w:pPr>
     </w:p>
@@ -229,6 +239,8 @@
           <w:rStyle w:val="SubtleEmphasis"/>
           <w:i w:val="0"/>
           <w:iCs w:val="0"/>
+          <w:color w:val="auto"/>
+          <w:sz w:val="24"/>
         </w:rPr>
       </w:pPr>
       <w:r>
@@ -236,8 +248,9 @@
           <w:rStyle w:val="SubtleEmphasis"/>
           <w:i w:val="0"/>
           <w:iCs w:val="0"/>
-        </w:rPr>
-        <w:lastRenderedPageBreak/>
+          <w:color w:val="auto"/>
+          <w:sz w:val="24"/>
+        </w:rPr>
         <w:t>Classifier</w:t>
       </w:r>
     </w:p>
@@ -261,6 +274,53 @@
           <w:rStyle w:val="SubtleEmphasis"/>
           <w:i w:val="0"/>
           <w:iCs w:val="0"/>
+          <w:color w:val="auto"/>
+        </w:rPr>
+      </w:pPr>
+    </w:p>
+    <w:p>
+      <w:pPr>
+        <w:pStyle w:val="Heading3"/>
+        <w:rPr>
+          <w:rStyle w:val="SubtleEmphasis"/>
+          <w:i w:val="0"/>
+          <w:iCs w:val="0"/>
+          <w:color w:val="auto"/>
+          <w:sz w:val="24"/>
+          <w:szCs w:val="24"/>
+        </w:rPr>
+      </w:pPr>
+      <w:r>
+        <w:rPr>
+          <w:rStyle w:val="SubtleEmphasis"/>
+          <w:i w:val="0"/>
+          <w:iCs w:val="0"/>
+          <w:color w:val="auto"/>
+          <w:sz w:val="24"/>
+          <w:szCs w:val="24"/>
+        </w:rPr>
+        <w:t>Cross-Validation</w:t>
+      </w:r>
+    </w:p>
+    <w:p>
+      <w:pPr>
+        <w:pStyle w:val="NoSpacing"/>
+        <w:rPr>
+          <w:rStyle w:val="SubtleEmphasis"/>
+        </w:rPr>
+      </w:pPr>
+      <w:r>
+        <w:rPr>
+          <w:rStyle w:val="SubtleEmphasis"/>
+        </w:rPr>
+        <w:t>A technique used in machine learning to assess the performance of a model by splitting the data into multiple subsets for training and testing.</w:t>
+      </w:r>
+    </w:p>
+    <w:p>
+      <w:pPr>
+        <w:pStyle w:val="NoSpacing"/>
+        <w:rPr>
+          <w:rStyle w:val="SubtleEmphasis"/>
         </w:rPr>
       </w:pPr>
     </w:p>
@@ -279,11 +339,15 @@
         <w:t>User Requirements</w:t>
       </w:r>
     </w:p>
-    <w:p>
-      <w:pPr>
-        <w:rPr>
-          <w:rFonts w:cstheme="minorHAnsi"/>
-          <w:szCs w:val="24"/>
+    <w:p/>
+    <w:p>
+      <w:pPr>
+        <w:pStyle w:val="Heading2"/>
+        <w:rPr>
+          <w:rStyle w:val="Heading3Char"/>
+          <w:sz w:val="28"/>
+          <w:szCs w:val="32"/>
+          <w:u w:val="none"/>
         </w:rPr>
       </w:pPr>
       <w:r>
@@ -293,33 +357,31 @@
         <w:t>Functional:</w:t>
       </w:r>
       <w:r>
-        <w:rPr>
-          <w:rFonts w:cstheme="minorHAnsi"/>
-          <w:szCs w:val="24"/>
-        </w:rPr>
-        <w:t xml:space="preserve">  </w:t>
+        <w:t xml:space="preserve"> </w:t>
       </w:r>
       <w:r>
         <w:rPr>
           <w:rStyle w:val="Heading3Char"/>
+          <w:sz w:val="28"/>
+          <w:szCs w:val="32"/>
+          <w:u w:val="none"/>
         </w:rPr>
         <w:t>Feedback Submission</w:t>
       </w:r>
       <w:r>
         <w:rPr>
           <w:rStyle w:val="Heading3Char"/>
+          <w:sz w:val="28"/>
+          <w:szCs w:val="32"/>
+          <w:u w:val="none"/>
         </w:rPr>
         <w:t>.</w:t>
       </w:r>
     </w:p>
     <w:p>
       <w:pPr>
-        <w:pStyle w:val="Heading4"/>
-        <w:spacing w:after="100" w:afterAutospacing="1"/>
-      </w:pPr>
-      <w:r>
-        <w:t>Description:</w:t>
-      </w:r>
+        <w:pStyle w:val="NoSpacing"/>
+      </w:pPr>
     </w:p>
     <w:p>
       <w:pPr>
@@ -549,13 +611,11 @@
         <w:pStyle w:val="Heading1"/>
         <w:jc w:val="left"/>
         <w:rPr>
-          <w:sz w:val="32"/>
           <w:szCs w:val="32"/>
         </w:rPr>
       </w:pPr>
       <w:r>
         <w:rPr>
-          <w:sz w:val="32"/>
           <w:szCs w:val="32"/>
         </w:rPr>
         <w:t>Verification:</w:t>
@@ -721,7 +781,6 @@
       <w:r>
         <w:rPr>
           <w:rStyle w:val="Heading1Char"/>
-          <w:sz w:val="32"/>
           <w:szCs w:val="32"/>
         </w:rPr>
         <w:t>Acceptance Criteria</w:t>
@@ -845,13 +904,11 @@
         <w:spacing w:after="100" w:afterAutospacing="1"/>
         <w:jc w:val="left"/>
         <w:rPr>
-          <w:sz w:val="32"/>
           <w:szCs w:val="32"/>
         </w:rPr>
       </w:pPr>
       <w:r>
         <w:rPr>
-          <w:sz w:val="32"/>
           <w:szCs w:val="32"/>
         </w:rPr>
         <w:t>Verification:</w:t>
@@ -870,7 +927,7 @@
           <w:rFonts w:asciiTheme="majorHAnsi" w:hAnsiTheme="majorHAnsi" w:cstheme="majorHAnsi"/>
           <w:szCs w:val="24"/>
         </w:rPr>
-        <w:t xml:space="preserve">The rubric will match exactly what is documented by the official ratings guide of ESRB. The User will be provided with two links. One link that is reflective of the rubric in our application and another link to the ESRB search, where a game in question can be freely searched to see if the </w:t>
+        <w:t xml:space="preserve">The rubric will match exactly what is documented by the official ratings guide of ESRB. The User will be provided with two links. One link that is reflective of the rubric in our application and </w:t>
       </w:r>
       <w:r>
         <w:rPr>
@@ -878,7 +935,7 @@
           <w:szCs w:val="24"/>
         </w:rPr>
         <w:lastRenderedPageBreak/>
-        <w:t xml:space="preserve">categories of the selected game match with the </w:t>
+        <w:t xml:space="preserve">another link to the ESRB search, where a game in question can be freely searched to see if the categories of the selected game match with the </w:t>
       </w:r>
       <w:r>
         <w:rPr>
@@ -965,7 +1022,6 @@
       <w:r>
         <w:rPr>
           <w:rStyle w:val="Heading1Char"/>
-          <w:sz w:val="32"/>
           <w:szCs w:val="32"/>
         </w:rPr>
         <w:t>Acceptance Criteria</w:t>
@@ -1033,13 +1089,11 @@
         <w:spacing w:after="100" w:afterAutospacing="1"/>
         <w:jc w:val="left"/>
         <w:rPr>
-          <w:sz w:val="32"/>
           <w:szCs w:val="32"/>
         </w:rPr>
       </w:pPr>
       <w:r>
         <w:rPr>
-          <w:sz w:val="32"/>
           <w:szCs w:val="32"/>
         </w:rPr>
         <w:t>Verification:</w:t>
@@ -1167,7 +1221,25 @@
           <w:i/>
           <w:iCs/>
         </w:rPr>
-        <w:t>The system should be capable of accurately classifying and providing an ESRB rating prediction for any game, including those not present in the system's data set.</w:t>
+        <w:t xml:space="preserve">The system should be capable of accurately classifying and providing an ESRB rating prediction for any game, including those </w:t>
+      </w:r>
+      <w:proofErr w:type="gramStart"/>
+      <w:r>
+        <w:rPr>
+          <w:rFonts w:asciiTheme="majorHAnsi" w:hAnsiTheme="majorHAnsi" w:cstheme="majorHAnsi"/>
+          <w:i/>
+          <w:iCs/>
+        </w:rPr>
+        <w:t>not present</w:t>
+      </w:r>
+      <w:proofErr w:type="gramEnd"/>
+      <w:r>
+        <w:rPr>
+          <w:rFonts w:asciiTheme="majorHAnsi" w:hAnsiTheme="majorHAnsi" w:cstheme="majorHAnsi"/>
+          <w:i/>
+          <w:iCs/>
+        </w:rPr>
+        <w:t xml:space="preserve"> in the system's data set.</w:t>
       </w:r>
     </w:p>
     <w:p>
@@ -1213,8 +1285,17 @@
           <w:rFonts w:asciiTheme="majorHAnsi" w:hAnsiTheme="majorHAnsi" w:cstheme="majorHAnsi"/>
           <w:szCs w:val="24"/>
         </w:rPr>
-        <w:t xml:space="preserve"> The spec will further clarify how this accuracy is to be achieved, further in the document</w:t>
-      </w:r>
+        <w:t xml:space="preserve"> The spec will further clarify how this accuracy is to be achieved, further in the </w:t>
+      </w:r>
+      <w:proofErr w:type="gramStart"/>
+      <w:r>
+        <w:rPr>
+          <w:rFonts w:asciiTheme="majorHAnsi" w:hAnsiTheme="majorHAnsi" w:cstheme="majorHAnsi"/>
+          <w:szCs w:val="24"/>
+        </w:rPr>
+        <w:t>document</w:t>
+      </w:r>
+      <w:proofErr w:type="gramEnd"/>
     </w:p>
     <w:p>
       <w:pPr>
@@ -1234,7 +1315,23 @@
           <w:rFonts w:asciiTheme="majorHAnsi" w:hAnsiTheme="majorHAnsi" w:cstheme="majorHAnsi"/>
           <w:szCs w:val="24"/>
         </w:rPr>
-        <w:t>The system should be able to classify a game within a reasonable amount of time &lt; 5 seconds.</w:t>
+        <w:t xml:space="preserve">The system should be able to classify a game within a reasonable </w:t>
+      </w:r>
+      <w:proofErr w:type="gramStart"/>
+      <w:r>
+        <w:rPr>
+          <w:rFonts w:asciiTheme="majorHAnsi" w:hAnsiTheme="majorHAnsi" w:cstheme="majorHAnsi"/>
+          <w:szCs w:val="24"/>
+        </w:rPr>
+        <w:t>amount</w:t>
+      </w:r>
+      <w:proofErr w:type="gramEnd"/>
+      <w:r>
+        <w:rPr>
+          <w:rFonts w:asciiTheme="majorHAnsi" w:hAnsiTheme="majorHAnsi" w:cstheme="majorHAnsi"/>
+          <w:szCs w:val="24"/>
+        </w:rPr>
+        <w:t xml:space="preserve"> of time &lt; 5 seconds.</w:t>
       </w:r>
     </w:p>
     <w:p>
@@ -1309,8 +1406,9 @@
           <w:iCs/>
           <w:szCs w:val="24"/>
         </w:rPr>
-        <w:t xml:space="preserve">he system must keep track of relevant fields and their associated categories, highlighting overlap. This can be checked by keeping track of the arbitrary game’s features and finding if the majority of these fields are a subset of a similar game within the system to suggest high confidence. Confidence can be measured by checking the arbitrary game against games with similar themes having an overlap of over </w:t>
-      </w:r>
+        <w:t xml:space="preserve">he system must keep track of relevant fields and their associated categories, highlighting overlap. This can be checked by keeping track of the arbitrary game’s features and finding if </w:t>
+      </w:r>
+      <w:proofErr w:type="gramStart"/>
       <w:r>
         <w:rPr>
           <w:rFonts w:asciiTheme="majorHAnsi" w:hAnsiTheme="majorHAnsi" w:cstheme="majorHAnsi"/>
@@ -1318,8 +1416,9 @@
           <w:iCs/>
           <w:szCs w:val="24"/>
         </w:rPr>
-        <w:t>75</w:t>
-      </w:r>
+        <w:t>the majority of</w:t>
+      </w:r>
+      <w:proofErr w:type="gramEnd"/>
       <w:r>
         <w:rPr>
           <w:rFonts w:asciiTheme="majorHAnsi" w:hAnsiTheme="majorHAnsi" w:cstheme="majorHAnsi"/>
@@ -1327,7 +1426,7 @@
           <w:iCs/>
           <w:szCs w:val="24"/>
         </w:rPr>
-        <w:t xml:space="preserve">%. If the overlap is above </w:t>
+        <w:t xml:space="preserve"> these fields are a subset of a similar game within the system to suggest high confidence. Confidence can be measured by checking the arbitrary game against games with similar themes having an overlap of over </w:t>
       </w:r>
       <w:r>
         <w:rPr>
@@ -1345,19 +1444,17 @@
           <w:iCs/>
           <w:szCs w:val="24"/>
         </w:rPr>
-        <w:t>% then it is considered a success.</w:t>
-      </w:r>
-    </w:p>
-    <w:p>
-      <w:pPr>
-        <w:spacing w:after="100" w:afterAutospacing="1"/>
+        <w:t xml:space="preserve">%. If the overlap is above </w:t>
+      </w:r>
+      <w:r>
         <w:rPr>
           <w:rFonts w:asciiTheme="majorHAnsi" w:hAnsiTheme="majorHAnsi" w:cstheme="majorHAnsi"/>
           <w:i/>
           <w:iCs/>
           <w:szCs w:val="24"/>
         </w:rPr>
-      </w:pPr>
+        <w:t>75</w:t>
+      </w:r>
       <w:r>
         <w:rPr>
           <w:rFonts w:asciiTheme="majorHAnsi" w:hAnsiTheme="majorHAnsi" w:cstheme="majorHAnsi"/>
@@ -1365,17 +1462,19 @@
           <w:iCs/>
           <w:szCs w:val="24"/>
         </w:rPr>
-        <w:t xml:space="preserve">*Please note that accuracy of prediction does not equal the percentage of overlap. </w:t>
-      </w:r>
-      <w:r>
+        <w:t>% then it is considered a success.</w:t>
+      </w:r>
+    </w:p>
+    <w:p>
+      <w:pPr>
+        <w:spacing w:after="100" w:afterAutospacing="1"/>
         <w:rPr>
           <w:rFonts w:asciiTheme="majorHAnsi" w:hAnsiTheme="majorHAnsi" w:cstheme="majorHAnsi"/>
           <w:i/>
           <w:iCs/>
           <w:szCs w:val="24"/>
         </w:rPr>
-        <w:t>Accuracy can be higher than the amount of overlap given that features in a similar category can lead to the same conclusion, without the need for both to be in the games content descriptors.</w:t>
-      </w:r>
+      </w:pPr>
       <w:r>
         <w:rPr>
           <w:rFonts w:asciiTheme="majorHAnsi" w:hAnsiTheme="majorHAnsi" w:cstheme="majorHAnsi"/>
@@ -1383,78 +1482,107 @@
           <w:iCs/>
           <w:szCs w:val="24"/>
         </w:rPr>
-        <w:t>*</w:t>
-      </w:r>
-    </w:p>
-    <w:p>
-      <w:pPr>
-        <w:rPr>
-          <w:rFonts w:cstheme="minorHAnsi"/>
-          <w:szCs w:val="24"/>
-        </w:rPr>
-      </w:pPr>
-    </w:p>
-    <w:p>
-      <w:pPr>
-        <w:rPr>
-          <w:rFonts w:cstheme="minorHAnsi"/>
-          <w:szCs w:val="24"/>
-        </w:rPr>
-      </w:pPr>
-    </w:p>
-    <w:p>
-      <w:pPr>
-        <w:rPr>
-          <w:rFonts w:cstheme="minorHAnsi"/>
-          <w:szCs w:val="24"/>
-        </w:rPr>
-      </w:pPr>
-    </w:p>
-    <w:p>
-      <w:pPr>
-        <w:pStyle w:val="Heading2"/>
-        <w:spacing w:after="100" w:afterAutospacing="1"/>
-        <w:jc w:val="left"/>
-      </w:pPr>
-      <w:r>
-        <w:t>Non-</w:t>
-      </w:r>
-      <w:r>
-        <w:t>Functional: High Accuracy of Game Prediction</w:t>
-      </w:r>
-    </w:p>
-    <w:p>
-      <w:pPr>
-        <w:pStyle w:val="Heading2"/>
-        <w:spacing w:after="100" w:afterAutospacing="1"/>
-        <w:jc w:val="left"/>
-      </w:pPr>
-      <w:r>
-        <w:t>Description:</w:t>
-      </w:r>
-    </w:p>
-    <w:p>
-      <w:pPr>
-        <w:spacing w:after="100" w:afterAutospacing="1"/>
+        <w:t xml:space="preserve">*Please note that accuracy of prediction does not equal the percentage of overlap. </w:t>
+      </w:r>
+      <w:r>
         <w:rPr>
           <w:rFonts w:asciiTheme="majorHAnsi" w:hAnsiTheme="majorHAnsi" w:cstheme="majorHAnsi"/>
           <w:i/>
           <w:iCs/>
-        </w:rPr>
-      </w:pPr>
+          <w:szCs w:val="24"/>
+        </w:rPr>
+        <w:t xml:space="preserve">Accuracy can be higher than the amount of overlap given that features in a similar category can lead to the same conclusion, without the need for both to be in the games content </w:t>
+      </w:r>
+      <w:proofErr w:type="gramStart"/>
       <w:r>
         <w:rPr>
           <w:rFonts w:asciiTheme="majorHAnsi" w:hAnsiTheme="majorHAnsi" w:cstheme="majorHAnsi"/>
           <w:i/>
           <w:iCs/>
-        </w:rPr>
-        <w:t>The system must achieve a minimum accuracy rate of 90% when predicting ESRB ratings for arbitrary games based on its training data and algorithm.</w:t>
+          <w:szCs w:val="24"/>
+        </w:rPr>
+        <w:t>descriptors.</w:t>
       </w:r>
       <w:r>
         <w:rPr>
           <w:rFonts w:asciiTheme="majorHAnsi" w:hAnsiTheme="majorHAnsi" w:cstheme="majorHAnsi"/>
           <w:i/>
           <w:iCs/>
+          <w:szCs w:val="24"/>
+        </w:rPr>
+        <w:t>*</w:t>
+      </w:r>
+      <w:proofErr w:type="gramEnd"/>
+    </w:p>
+    <w:p>
+      <w:pPr>
+        <w:rPr>
+          <w:rFonts w:cstheme="minorHAnsi"/>
+          <w:szCs w:val="24"/>
+        </w:rPr>
+      </w:pPr>
+    </w:p>
+    <w:p>
+      <w:pPr>
+        <w:rPr>
+          <w:rFonts w:cstheme="minorHAnsi"/>
+          <w:szCs w:val="24"/>
+        </w:rPr>
+      </w:pPr>
+    </w:p>
+    <w:p>
+      <w:pPr>
+        <w:rPr>
+          <w:rFonts w:cstheme="minorHAnsi"/>
+          <w:szCs w:val="24"/>
+        </w:rPr>
+      </w:pPr>
+    </w:p>
+    <w:p>
+      <w:pPr>
+        <w:pStyle w:val="Heading2"/>
+        <w:spacing w:after="100" w:afterAutospacing="1"/>
+        <w:jc w:val="left"/>
+      </w:pPr>
+      <w:r>
+        <w:t>Non-</w:t>
+      </w:r>
+      <w:r>
+        <w:t>Functional: High Accuracy of Game Prediction</w:t>
+      </w:r>
+    </w:p>
+    <w:p>
+      <w:pPr>
+        <w:pStyle w:val="Heading2"/>
+        <w:spacing w:after="100" w:afterAutospacing="1"/>
+        <w:jc w:val="left"/>
+      </w:pPr>
+      <w:r>
+        <w:t>Description:</w:t>
+      </w:r>
+    </w:p>
+    <w:p>
+      <w:pPr>
+        <w:spacing w:after="100" w:afterAutospacing="1"/>
+        <w:rPr>
+          <w:rFonts w:asciiTheme="majorHAnsi" w:hAnsiTheme="majorHAnsi" w:cstheme="majorHAnsi"/>
+          <w:i/>
+          <w:iCs/>
+        </w:rPr>
+      </w:pPr>
+      <w:r>
+        <w:rPr>
+          <w:rFonts w:asciiTheme="majorHAnsi" w:hAnsiTheme="majorHAnsi" w:cstheme="majorHAnsi"/>
+          <w:i/>
+          <w:iCs/>
+        </w:rPr>
+        <w:t>The system must achieve a minimum accuracy rate of 90% when predicting ESRB ratings for arbitrary games based on its training data and algorithm.</w:t>
+      </w:r>
+      <w:r>
+        <w:rPr>
+          <w:rFonts w:asciiTheme="majorHAnsi" w:hAnsiTheme="majorHAnsi" w:cstheme="majorHAnsi"/>
+          <w:i/>
+          <w:iCs/>
         </w:rPr>
         <w:t xml:space="preserve"> High prediction accuracy is crucial to provide users with reliable information and recommendations for video games, enhancing user satisfaction and trust in the system.</w:t>
       </w:r>
@@ -1464,13 +1592,11 @@
         <w:pStyle w:val="Heading1"/>
         <w:jc w:val="left"/>
         <w:rPr>
-          <w:sz w:val="32"/>
           <w:szCs w:val="32"/>
         </w:rPr>
       </w:pPr>
       <w:r>
         <w:rPr>
-          <w:sz w:val="32"/>
           <w:szCs w:val="32"/>
         </w:rPr>
         <w:t>Acceptance Criteria:</w:t>
@@ -1498,8 +1624,19 @@
           <w:iCs/>
           <w:szCs w:val="24"/>
         </w:rPr>
-        <w:t>The system must achieve a game prediction accuracy rate of at least 90% on a representative dataset of diverse games</w:t>
-      </w:r>
+        <w:t xml:space="preserve">The system must achieve a game prediction accuracy rate of at least 90% on a representative dataset of diverse </w:t>
+      </w:r>
+      <w:proofErr w:type="gramStart"/>
+      <w:r>
+        <w:rPr>
+          <w:rFonts w:cstheme="minorHAnsi"/>
+          <w:i/>
+          <w:iCs/>
+          <w:szCs w:val="24"/>
+        </w:rPr>
+        <w:t>games</w:t>
+      </w:r>
+      <w:proofErr w:type="gramEnd"/>
     </w:p>
     <w:p>
       <w:pPr>
@@ -1531,13 +1668,11 @@
         <w:pStyle w:val="Heading1"/>
         <w:jc w:val="left"/>
         <w:rPr>
-          <w:sz w:val="32"/>
           <w:szCs w:val="32"/>
         </w:rPr>
       </w:pPr>
       <w:r>
         <w:rPr>
-          <w:sz w:val="32"/>
           <w:szCs w:val="32"/>
         </w:rPr>
         <w:t>Validation:</w:t>
@@ -1678,13 +1813,11 @@
         <w:spacing w:after="100" w:afterAutospacing="1"/>
         <w:jc w:val="left"/>
         <w:rPr>
-          <w:sz w:val="32"/>
           <w:szCs w:val="32"/>
         </w:rPr>
       </w:pPr>
       <w:r>
         <w:rPr>
-          <w:sz w:val="32"/>
           <w:szCs w:val="32"/>
         </w:rPr>
         <w:t>Acceptance Criteria:</w:t>
@@ -1708,7 +1841,23 @@
           <w:rFonts w:asciiTheme="majorHAnsi" w:hAnsiTheme="majorHAnsi" w:cstheme="majorHAnsi"/>
           <w:szCs w:val="24"/>
         </w:rPr>
-        <w:t>The system will keep a record of what categories are most important in making a decision, determined by how much information gain is acquired from each field during a split.</w:t>
+        <w:t xml:space="preserve">The system will keep a record of what categories are most important in </w:t>
+      </w:r>
+      <w:proofErr w:type="gramStart"/>
+      <w:r>
+        <w:rPr>
+          <w:rFonts w:asciiTheme="majorHAnsi" w:hAnsiTheme="majorHAnsi" w:cstheme="majorHAnsi"/>
+          <w:szCs w:val="24"/>
+        </w:rPr>
+        <w:t>making a decision</w:t>
+      </w:r>
+      <w:proofErr w:type="gramEnd"/>
+      <w:r>
+        <w:rPr>
+          <w:rFonts w:asciiTheme="majorHAnsi" w:hAnsiTheme="majorHAnsi" w:cstheme="majorHAnsi"/>
+          <w:szCs w:val="24"/>
+        </w:rPr>
+        <w:t>, determined by how much information gain is acquired from each field during a split.</w:t>
       </w:r>
     </w:p>
     <w:p>
@@ -1757,7 +1906,23 @@
           <w:rFonts w:asciiTheme="majorHAnsi" w:hAnsiTheme="majorHAnsi" w:cstheme="majorHAnsi"/>
           <w:szCs w:val="24"/>
         </w:rPr>
-        <w:t>our target accuracy of above 90%.</w:t>
+        <w:t xml:space="preserve">our target accuracy </w:t>
+      </w:r>
+      <w:proofErr w:type="gramStart"/>
+      <w:r>
+        <w:rPr>
+          <w:rFonts w:asciiTheme="majorHAnsi" w:hAnsiTheme="majorHAnsi" w:cstheme="majorHAnsi"/>
+          <w:szCs w:val="24"/>
+        </w:rPr>
+        <w:t>of</w:t>
+      </w:r>
+      <w:proofErr w:type="gramEnd"/>
+      <w:r>
+        <w:rPr>
+          <w:rFonts w:asciiTheme="majorHAnsi" w:hAnsiTheme="majorHAnsi" w:cstheme="majorHAnsi"/>
+          <w:szCs w:val="24"/>
+        </w:rPr>
+        <w:t xml:space="preserve"> above 90%.</w:t>
       </w:r>
     </w:p>
     <w:p>
@@ -1886,13 +2051,11 @@
         <w:pStyle w:val="Heading1"/>
         <w:jc w:val="left"/>
         <w:rPr>
-          <w:sz w:val="32"/>
           <w:szCs w:val="32"/>
         </w:rPr>
       </w:pPr>
       <w:r>
         <w:rPr>
-          <w:sz w:val="32"/>
           <w:szCs w:val="32"/>
         </w:rPr>
         <w:t>Acceptance Criteria:</w:t>
@@ -1977,13 +2140,11 @@
         <w:pStyle w:val="Heading1"/>
         <w:jc w:val="left"/>
         <w:rPr>
-          <w:sz w:val="32"/>
           <w:szCs w:val="32"/>
         </w:rPr>
       </w:pPr>
       <w:r>
         <w:rPr>
-          <w:sz w:val="32"/>
           <w:szCs w:val="32"/>
         </w:rPr>
         <w:t>Verification:</w:t>
@@ -2001,7 +2162,39 @@
           <w:rFonts w:asciiTheme="majorHAnsi" w:hAnsiTheme="majorHAnsi" w:cstheme="majorHAnsi"/>
           <w:szCs w:val="24"/>
         </w:rPr>
-        <w:t xml:space="preserve">We will begin testing the system with a small load and gradually increase over time keeping track of the results. If there are any significant increases in response time we will take note and output this to a form that will allow the team, to analyze and then optimize for retest. Identifying key metrics such as CPU </w:t>
+        <w:t xml:space="preserve">We will begin testing the system with a small load and gradually increase over time keeping track of the results. If there are any significant increases in response </w:t>
+      </w:r>
+      <w:proofErr w:type="gramStart"/>
+      <w:r>
+        <w:rPr>
+          <w:rFonts w:asciiTheme="majorHAnsi" w:hAnsiTheme="majorHAnsi" w:cstheme="majorHAnsi"/>
+          <w:szCs w:val="24"/>
+        </w:rPr>
+        <w:t>time</w:t>
+      </w:r>
+      <w:proofErr w:type="gramEnd"/>
+      <w:r>
+        <w:rPr>
+          <w:rFonts w:asciiTheme="majorHAnsi" w:hAnsiTheme="majorHAnsi" w:cstheme="majorHAnsi"/>
+          <w:szCs w:val="24"/>
+        </w:rPr>
+        <w:t xml:space="preserve"> we will take note and output this to a form that will allow the </w:t>
+      </w:r>
+      <w:proofErr w:type="gramStart"/>
+      <w:r>
+        <w:rPr>
+          <w:rFonts w:asciiTheme="majorHAnsi" w:hAnsiTheme="majorHAnsi" w:cstheme="majorHAnsi"/>
+          <w:szCs w:val="24"/>
+        </w:rPr>
+        <w:t>team,</w:t>
+      </w:r>
+      <w:proofErr w:type="gramEnd"/>
+      <w:r>
+        <w:rPr>
+          <w:rFonts w:asciiTheme="majorHAnsi" w:hAnsiTheme="majorHAnsi" w:cstheme="majorHAnsi"/>
+          <w:szCs w:val="24"/>
+        </w:rPr>
+        <w:t xml:space="preserve"> to analyze and then optimize for retest. Identifying key metrics such as CPU </w:t>
       </w:r>
       <w:r>
         <w:rPr>
@@ -3591,7 +3784,7 @@
     <w:link w:val="Heading1Char"/>
     <w:uiPriority w:val="9"/>
     <w:qFormat/>
-    <w:rsid w:val="001D7EB9"/>
+    <w:rsid w:val="00BA7B48"/>
     <w:pPr>
       <w:keepNext/>
       <w:keepLines/>
@@ -3602,7 +3795,7 @@
     <w:rPr>
       <w:rFonts w:asciiTheme="majorHAnsi" w:eastAsiaTheme="majorEastAsia" w:hAnsiTheme="majorHAnsi" w:cstheme="majorBidi"/>
       <w:color w:val="2F5496" w:themeColor="accent1" w:themeShade="BF"/>
-      <w:sz w:val="36"/>
+      <w:sz w:val="32"/>
       <w:szCs w:val="40"/>
     </w:rPr>
   </w:style>
@@ -3614,7 +3807,7 @@
     <w:uiPriority w:val="9"/>
     <w:unhideWhenUsed/>
     <w:qFormat/>
-    <w:rsid w:val="00C65D25"/>
+    <w:rsid w:val="00BA7B48"/>
     <w:pPr>
       <w:keepNext/>
       <w:keepLines/>
@@ -3624,7 +3817,7 @@
     </w:pPr>
     <w:rPr>
       <w:rFonts w:asciiTheme="majorHAnsi" w:eastAsiaTheme="majorEastAsia" w:hAnsiTheme="majorHAnsi" w:cstheme="majorBidi"/>
-      <w:sz w:val="32"/>
+      <w:sz w:val="28"/>
       <w:szCs w:val="32"/>
     </w:rPr>
   </w:style>
@@ -3636,7 +3829,7 @@
     <w:uiPriority w:val="9"/>
     <w:unhideWhenUsed/>
     <w:qFormat/>
-    <w:rsid w:val="003015B1"/>
+    <w:rsid w:val="00BA7B48"/>
     <w:pPr>
       <w:keepNext/>
       <w:keepLines/>
@@ -3645,7 +3838,6 @@
     </w:pPr>
     <w:rPr>
       <w:rFonts w:asciiTheme="majorHAnsi" w:eastAsiaTheme="majorEastAsia" w:hAnsiTheme="majorHAnsi" w:cstheme="majorBidi"/>
-      <w:sz w:val="28"/>
       <w:szCs w:val="28"/>
       <w:u w:val="single"/>
     </w:rPr>
@@ -3818,11 +4010,11 @@
     <w:basedOn w:val="DefaultParagraphFont"/>
     <w:link w:val="Heading1"/>
     <w:uiPriority w:val="9"/>
-    <w:rsid w:val="001D7EB9"/>
+    <w:rsid w:val="00BA7B48"/>
     <w:rPr>
       <w:rFonts w:asciiTheme="majorHAnsi" w:eastAsiaTheme="majorEastAsia" w:hAnsiTheme="majorHAnsi" w:cstheme="majorBidi"/>
       <w:color w:val="2F5496" w:themeColor="accent1" w:themeShade="BF"/>
-      <w:sz w:val="36"/>
+      <w:sz w:val="32"/>
       <w:szCs w:val="40"/>
     </w:rPr>
   </w:style>
@@ -3831,10 +4023,10 @@
     <w:basedOn w:val="DefaultParagraphFont"/>
     <w:link w:val="Heading2"/>
     <w:uiPriority w:val="9"/>
-    <w:rsid w:val="00C65D25"/>
+    <w:rsid w:val="00BA7B48"/>
     <w:rPr>
       <w:rFonts w:asciiTheme="majorHAnsi" w:eastAsiaTheme="majorEastAsia" w:hAnsiTheme="majorHAnsi" w:cstheme="majorBidi"/>
-      <w:sz w:val="32"/>
+      <w:sz w:val="28"/>
       <w:szCs w:val="32"/>
     </w:rPr>
   </w:style>
@@ -3843,10 +4035,10 @@
     <w:basedOn w:val="DefaultParagraphFont"/>
     <w:link w:val="Heading3"/>
     <w:uiPriority w:val="9"/>
-    <w:rsid w:val="003015B1"/>
+    <w:rsid w:val="00BA7B48"/>
     <w:rPr>
       <w:rFonts w:asciiTheme="majorHAnsi" w:eastAsiaTheme="majorEastAsia" w:hAnsiTheme="majorHAnsi" w:cstheme="majorBidi"/>
-      <w:sz w:val="28"/>
+      <w:sz w:val="24"/>
       <w:szCs w:val="28"/>
       <w:u w:val="single"/>
     </w:rPr>
@@ -3961,7 +4153,7 @@
     <w:link w:val="TitleChar"/>
     <w:uiPriority w:val="10"/>
     <w:qFormat/>
-    <w:rsid w:val="00C65D25"/>
+    <w:rsid w:val="00BA7B48"/>
     <w:pPr>
       <w:pBdr>
         <w:top w:val="single" w:sz="6" w:space="8" w:color="A5A5A5" w:themeColor="accent3"/>
@@ -3976,7 +4168,7 @@
       <w:caps/>
       <w:color w:val="44546A" w:themeColor="text2"/>
       <w:spacing w:val="30"/>
-      <w:sz w:val="72"/>
+      <w:sz w:val="40"/>
       <w:szCs w:val="72"/>
     </w:rPr>
   </w:style>
@@ -3985,13 +4177,13 @@
     <w:basedOn w:val="DefaultParagraphFont"/>
     <w:link w:val="Title"/>
     <w:uiPriority w:val="10"/>
-    <w:rsid w:val="00C65D25"/>
+    <w:rsid w:val="00BA7B48"/>
     <w:rPr>
       <w:rFonts w:asciiTheme="majorHAnsi" w:eastAsiaTheme="majorEastAsia" w:hAnsiTheme="majorHAnsi" w:cstheme="majorBidi"/>
       <w:caps/>
       <w:color w:val="44546A" w:themeColor="text2"/>
       <w:spacing w:val="30"/>
-      <w:sz w:val="72"/>
+      <w:sz w:val="40"/>
       <w:szCs w:val="72"/>
     </w:rPr>
   </w:style>
@@ -4055,12 +4247,12 @@
     <w:autoRedefine/>
     <w:uiPriority w:val="1"/>
     <w:qFormat/>
-    <w:rsid w:val="003015B1"/>
+    <w:rsid w:val="00BA7B48"/>
     <w:pPr>
       <w:spacing w:after="0" w:line="360" w:lineRule="auto"/>
     </w:pPr>
     <w:rPr>
-      <w:sz w:val="24"/>
+      <w:sz w:val="22"/>
     </w:rPr>
   </w:style>
   <w:style w:type="paragraph" w:styleId="Quote">
@@ -4137,11 +4329,12 @@
     <w:basedOn w:val="DefaultParagraphFont"/>
     <w:uiPriority w:val="19"/>
     <w:qFormat/>
-    <w:rsid w:val="00C65D25"/>
+    <w:rsid w:val="00BA7B48"/>
     <w:rPr>
       <w:i/>
       <w:iCs/>
       <w:color w:val="595959" w:themeColor="text1" w:themeTint="A6"/>
+      <w:sz w:val="22"/>
     </w:rPr>
   </w:style>
   <w:style w:type="character" w:styleId="IntenseEmphasis">

</xml_diff>

<commit_message>
Update Assignment 1 (Under Construction).docx
</commit_message>
<xml_diff>
--- a/Assignments/Assignment 1/Assignment 1 (Under Construction).docx
+++ b/Assignments/Assignment 1/Assignment 1 (Under Construction).docx
@@ -61,6 +61,7 @@
     <w:p>
       <w:pPr>
         <w:pStyle w:val="NoSpacing"/>
+        <w:ind w:firstLine="720"/>
       </w:pPr>
       <w:r>
         <w:t xml:space="preserve">Given the </w:t>
@@ -321,6 +322,9 @@
         <w:pStyle w:val="NoSpacing"/>
         <w:rPr>
           <w:rStyle w:val="SubtleEmphasis"/>
+          <w:i w:val="0"/>
+          <w:iCs w:val="0"/>
+          <w:color w:val="auto"/>
         </w:rPr>
       </w:pPr>
     </w:p>
@@ -339,301 +343,200 @@
         <w:t>User Requirements</w:t>
       </w:r>
     </w:p>
+    <w:p>
+      <w:pPr>
+        <w:pStyle w:val="NoSpacing"/>
+      </w:pPr>
+    </w:p>
+    <w:p>
+      <w:pPr>
+        <w:pStyle w:val="Heading2"/>
+      </w:pPr>
+      <w:r>
+        <w:t>Functional: Feedback Submission</w:t>
+      </w:r>
+    </w:p>
+    <w:p>
+      <w:pPr>
+        <w:pStyle w:val="NoSpacing"/>
+      </w:pPr>
+    </w:p>
+    <w:p>
+      <w:pPr>
+        <w:jc w:val="center"/>
+        <w:rPr>
+          <w:rStyle w:val="QuoteChar"/>
+        </w:rPr>
+      </w:pPr>
+      <w:r>
+        <w:rPr>
+          <w:rStyle w:val="QuoteChar"/>
+        </w:rPr>
+        <w:t>“As a user, I want to be able to provide feedback to the system administrators to report issues, offer suggestions, or comment on my experience.”</w:t>
+      </w:r>
+    </w:p>
+    <w:p>
+      <w:pPr>
+        <w:pStyle w:val="NoSpacing"/>
+      </w:pPr>
+    </w:p>
+    <w:p>
+      <w:pPr>
+        <w:pStyle w:val="NoSpacing"/>
+        <w:rPr>
+          <w:rStyle w:val="SubtleEmphasis"/>
+          <w:i w:val="0"/>
+          <w:iCs w:val="0"/>
+          <w:color w:val="auto"/>
+        </w:rPr>
+      </w:pPr>
+      <w:r>
+        <w:rPr>
+          <w:rStyle w:val="SubtleEmphasis"/>
+          <w:i w:val="0"/>
+          <w:iCs w:val="0"/>
+          <w:color w:val="auto"/>
+        </w:rPr>
+        <w:t>Users should have the ability to submit feedback through a designated form within the application. Providing a feedback mechanism allows users to communicate their experiences, report issues, and suggest improvements, contributing to the system's overall quality and user satisfaction</w:t>
+      </w:r>
+      <w:r>
+        <w:rPr>
+          <w:rStyle w:val="SubtleEmphasis"/>
+          <w:i w:val="0"/>
+          <w:iCs w:val="0"/>
+          <w:color w:val="auto"/>
+        </w:rPr>
+        <w:t>.</w:t>
+      </w:r>
+    </w:p>
     <w:p/>
     <w:p>
       <w:pPr>
-        <w:pStyle w:val="Heading2"/>
-        <w:rPr>
-          <w:rStyle w:val="Heading3Char"/>
-          <w:sz w:val="28"/>
-          <w:szCs w:val="32"/>
-          <w:u w:val="none"/>
-        </w:rPr>
-      </w:pPr>
-      <w:r>
-        <w:rPr>
-          <w:rStyle w:val="Heading2Char"/>
-        </w:rPr>
-        <w:t>Functional:</w:t>
-      </w:r>
-      <w:r>
-        <w:t xml:space="preserve"> </w:t>
-      </w:r>
-      <w:r>
-        <w:rPr>
-          <w:rStyle w:val="Heading3Char"/>
-          <w:sz w:val="28"/>
-          <w:szCs w:val="32"/>
-          <w:u w:val="none"/>
-        </w:rPr>
-        <w:t>Feedback Submission</w:t>
-      </w:r>
-      <w:r>
-        <w:rPr>
-          <w:rStyle w:val="Heading3Char"/>
-          <w:sz w:val="28"/>
-          <w:szCs w:val="32"/>
-          <w:u w:val="none"/>
-        </w:rPr>
-        <w:t>.</w:t>
+        <w:pStyle w:val="Heading3"/>
+      </w:pPr>
+      <w:r>
+        <w:rPr>
+          <w:rStyle w:val="IntenseQuoteChar"/>
+          <w:caps w:val="0"/>
+          <w:color w:val="auto"/>
+          <w:sz w:val="24"/>
+        </w:rPr>
+        <w:t>Acceptance</w:t>
+      </w:r>
+      <w:r>
+        <w:rPr>
+          <w:rStyle w:val="IntenseQuoteChar"/>
+          <w:caps w:val="0"/>
+          <w:color w:val="auto"/>
+          <w:sz w:val="24"/>
+        </w:rPr>
+        <w:t xml:space="preserve"> Criteria</w:t>
+      </w:r>
+      <w:r>
+        <w:t>:</w:t>
       </w:r>
     </w:p>
     <w:p>
       <w:pPr>
         <w:pStyle w:val="NoSpacing"/>
-      </w:pPr>
-    </w:p>
-    <w:p>
-      <w:pPr>
-        <w:rPr>
-          <w:rFonts w:asciiTheme="majorHAnsi" w:hAnsiTheme="majorHAnsi" w:cstheme="majorHAnsi"/>
-          <w:i/>
-          <w:iCs/>
-          <w:szCs w:val="24"/>
-        </w:rPr>
-      </w:pPr>
-      <w:r>
-        <w:rPr>
-          <w:rFonts w:asciiTheme="majorHAnsi" w:hAnsiTheme="majorHAnsi" w:cstheme="majorHAnsi"/>
-          <w:i/>
-          <w:iCs/>
-          <w:szCs w:val="24"/>
-        </w:rPr>
-        <w:t>Users should have the ability to submit feedback through a designated form within the application. Providing a feedback mechanism allows users to communicate their experiences, report issue</w:t>
-      </w:r>
-      <w:r>
-        <w:rPr>
-          <w:rFonts w:asciiTheme="majorHAnsi" w:hAnsiTheme="majorHAnsi" w:cstheme="majorHAnsi"/>
-          <w:i/>
-          <w:iCs/>
-          <w:szCs w:val="24"/>
-        </w:rPr>
-        <w:t>s</w:t>
-      </w:r>
-      <w:r>
-        <w:rPr>
-          <w:rFonts w:asciiTheme="majorHAnsi" w:hAnsiTheme="majorHAnsi" w:cstheme="majorHAnsi"/>
-          <w:i/>
-          <w:iCs/>
-          <w:szCs w:val="24"/>
-        </w:rPr>
-        <w:t>, and suggest improvements, contributing to the system's overall quality and user satisfaction.</w:t>
-      </w:r>
-    </w:p>
-    <w:p>
-      <w:pPr>
-        <w:jc w:val="center"/>
-        <w:rPr>
-          <w:rStyle w:val="QuoteChar"/>
-        </w:rPr>
-      </w:pPr>
-      <w:r>
-        <w:rPr>
-          <w:rStyle w:val="QuoteChar"/>
-        </w:rPr>
-        <w:t>“As a user, I want to be able to provide feedback to the system administrators to report issues, offer suggestions, or comment on my experience.”</w:t>
-      </w:r>
-    </w:p>
-    <w:p>
-      <w:pPr>
-        <w:jc w:val="center"/>
-        <w:rPr>
-          <w:rFonts w:cstheme="minorHAnsi"/>
-          <w:i/>
-          <w:iCs/>
-          <w:szCs w:val="24"/>
-        </w:rPr>
-      </w:pPr>
-    </w:p>
-    <w:p>
-      <w:pPr>
-        <w:rPr>
-          <w:rFonts w:cstheme="minorHAnsi"/>
-          <w:szCs w:val="24"/>
-        </w:rPr>
-      </w:pPr>
-      <w:r>
-        <w:rPr>
-          <w:rStyle w:val="IntenseQuoteChar"/>
-        </w:rPr>
-        <w:t>Acceptance Criteria</w:t>
-      </w:r>
-      <w:r>
-        <w:rPr>
-          <w:rFonts w:cstheme="minorHAnsi"/>
-          <w:szCs w:val="24"/>
-        </w:rPr>
-        <w:t>:</w:t>
-      </w:r>
-    </w:p>
-    <w:p>
-      <w:pPr>
-        <w:pStyle w:val="ListParagraph"/>
         <w:numPr>
           <w:ilvl w:val="0"/>
-          <w:numId w:val="4"/>
+          <w:numId w:val="33"/>
         </w:numPr>
-        <w:rPr>
-          <w:rFonts w:asciiTheme="majorHAnsi" w:hAnsiTheme="majorHAnsi" w:cstheme="majorHAnsi"/>
-          <w:szCs w:val="24"/>
-        </w:rPr>
-      </w:pPr>
-      <w:r>
-        <w:rPr>
-          <w:rFonts w:asciiTheme="majorHAnsi" w:hAnsiTheme="majorHAnsi" w:cstheme="majorHAnsi"/>
-          <w:szCs w:val="24"/>
-        </w:rPr>
+      </w:pPr>
+      <w:r>
         <w:t>The application should include a feedback submission form accessible from the user interface.</w:t>
       </w:r>
     </w:p>
     <w:p>
       <w:pPr>
-        <w:pStyle w:val="ListParagraph"/>
+        <w:pStyle w:val="NoSpacing"/>
         <w:numPr>
           <w:ilvl w:val="0"/>
-          <w:numId w:val="4"/>
+          <w:numId w:val="33"/>
         </w:numPr>
-        <w:rPr>
-          <w:rFonts w:asciiTheme="majorHAnsi" w:hAnsiTheme="majorHAnsi" w:cstheme="majorHAnsi"/>
-          <w:szCs w:val="24"/>
-        </w:rPr>
-      </w:pPr>
-      <w:r>
-        <w:rPr>
-          <w:rFonts w:asciiTheme="majorHAnsi" w:hAnsiTheme="majorHAnsi" w:cstheme="majorHAnsi"/>
-          <w:szCs w:val="24"/>
-        </w:rPr>
+      </w:pPr>
+      <w:r>
         <w:t xml:space="preserve">The feedback form should capture the following information: </w:t>
       </w:r>
     </w:p>
     <w:p>
       <w:pPr>
-        <w:pStyle w:val="ListParagraph"/>
+        <w:pStyle w:val="NoSpacing"/>
         <w:numPr>
           <w:ilvl w:val="1"/>
-          <w:numId w:val="4"/>
+          <w:numId w:val="33"/>
         </w:numPr>
-        <w:rPr>
-          <w:rFonts w:asciiTheme="majorHAnsi" w:hAnsiTheme="majorHAnsi" w:cstheme="majorHAnsi"/>
-          <w:szCs w:val="24"/>
-        </w:rPr>
-      </w:pPr>
-      <w:r>
-        <w:rPr>
-          <w:rFonts w:asciiTheme="majorHAnsi" w:hAnsiTheme="majorHAnsi" w:cstheme="majorHAnsi"/>
-          <w:szCs w:val="24"/>
-        </w:rPr>
+      </w:pPr>
+      <w:r>
         <w:t xml:space="preserve">User’s name </w:t>
       </w:r>
     </w:p>
     <w:p>
       <w:pPr>
-        <w:pStyle w:val="ListParagraph"/>
+        <w:pStyle w:val="NoSpacing"/>
         <w:numPr>
           <w:ilvl w:val="1"/>
-          <w:numId w:val="4"/>
+          <w:numId w:val="33"/>
         </w:numPr>
-        <w:rPr>
-          <w:rFonts w:asciiTheme="majorHAnsi" w:hAnsiTheme="majorHAnsi" w:cstheme="majorHAnsi"/>
-          <w:szCs w:val="24"/>
-        </w:rPr>
-      </w:pPr>
-      <w:r>
-        <w:rPr>
-          <w:rFonts w:asciiTheme="majorHAnsi" w:hAnsiTheme="majorHAnsi" w:cstheme="majorHAnsi"/>
-          <w:szCs w:val="24"/>
-        </w:rPr>
+      </w:pPr>
+      <w:r>
         <w:t xml:space="preserve">User’s email address </w:t>
       </w:r>
     </w:p>
     <w:p>
       <w:pPr>
-        <w:pStyle w:val="ListParagraph"/>
+        <w:pStyle w:val="NoSpacing"/>
         <w:numPr>
           <w:ilvl w:val="1"/>
-          <w:numId w:val="4"/>
+          <w:numId w:val="33"/>
         </w:numPr>
-        <w:rPr>
-          <w:rFonts w:asciiTheme="majorHAnsi" w:hAnsiTheme="majorHAnsi" w:cstheme="majorHAnsi"/>
-          <w:szCs w:val="24"/>
-        </w:rPr>
-      </w:pPr>
-      <w:r>
-        <w:rPr>
-          <w:rFonts w:asciiTheme="majorHAnsi" w:hAnsiTheme="majorHAnsi" w:cstheme="majorHAnsi"/>
-          <w:szCs w:val="24"/>
-        </w:rPr>
+      </w:pPr>
+      <w:r>
         <w:t>Feedback category (e.g., bug report, suggestions, general comments)</w:t>
       </w:r>
     </w:p>
     <w:p>
       <w:pPr>
-        <w:pStyle w:val="ListParagraph"/>
+        <w:pStyle w:val="NoSpacing"/>
         <w:numPr>
           <w:ilvl w:val="1"/>
-          <w:numId w:val="4"/>
+          <w:numId w:val="33"/>
         </w:numPr>
-        <w:rPr>
-          <w:rFonts w:asciiTheme="majorHAnsi" w:hAnsiTheme="majorHAnsi" w:cstheme="majorHAnsi"/>
-          <w:szCs w:val="24"/>
-        </w:rPr>
-      </w:pPr>
-      <w:r>
-        <w:rPr>
-          <w:rFonts w:asciiTheme="majorHAnsi" w:hAnsiTheme="majorHAnsi" w:cstheme="majorHAnsi"/>
-          <w:szCs w:val="24"/>
-        </w:rPr>
+      </w:pPr>
+      <w:r>
         <w:t xml:space="preserve">Detailed feedback or description </w:t>
       </w:r>
     </w:p>
     <w:p>
       <w:pPr>
-        <w:pStyle w:val="ListParagraph"/>
+        <w:pStyle w:val="NoSpacing"/>
         <w:numPr>
           <w:ilvl w:val="1"/>
-          <w:numId w:val="4"/>
+          <w:numId w:val="33"/>
         </w:numPr>
-        <w:rPr>
-          <w:rFonts w:asciiTheme="majorHAnsi" w:hAnsiTheme="majorHAnsi" w:cstheme="majorHAnsi"/>
-          <w:szCs w:val="24"/>
-        </w:rPr>
-      </w:pPr>
-      <w:r>
-        <w:rPr>
-          <w:rFonts w:asciiTheme="majorHAnsi" w:hAnsiTheme="majorHAnsi" w:cstheme="majorHAnsi"/>
-          <w:szCs w:val="24"/>
-        </w:rPr>
+      </w:pPr>
+      <w:r>
         <w:t>Optional file attachment</w:t>
       </w:r>
     </w:p>
     <w:p>
       <w:pPr>
-        <w:pStyle w:val="Heading1"/>
-        <w:jc w:val="left"/>
-        <w:rPr>
-          <w:szCs w:val="32"/>
-        </w:rPr>
-      </w:pPr>
-      <w:r>
-        <w:rPr>
-          <w:szCs w:val="32"/>
-        </w:rPr>
+        <w:pStyle w:val="Heading3"/>
+      </w:pPr>
+      <w:r>
         <w:t>Verification:</w:t>
       </w:r>
     </w:p>
     <w:p>
       <w:pPr>
-        <w:rPr>
-          <w:rFonts w:cstheme="minorHAnsi"/>
-          <w:szCs w:val="24"/>
-        </w:rPr>
-      </w:pPr>
-      <w:r>
-        <w:rPr>
-          <w:rFonts w:cstheme="minorHAnsi"/>
-          <w:szCs w:val="24"/>
-        </w:rPr>
-        <w:t>In order to ensure that a user has successfully submitted their form, the user will receive a confirmation receipt.</w:t>
+        <w:pStyle w:val="NoSpacing"/>
+      </w:pPr>
+      <w:r>
+        <w:t>To</w:t>
+      </w:r>
+      <w:r>
+        <w:t xml:space="preserve"> ensure that a user has successfully submitted their form, the user will receive a confirmation receipt.</w:t>
       </w:r>
     </w:p>
     <w:p>
@@ -927,15 +830,7 @@
           <w:rFonts w:asciiTheme="majorHAnsi" w:hAnsiTheme="majorHAnsi" w:cstheme="majorHAnsi"/>
           <w:szCs w:val="24"/>
         </w:rPr>
-        <w:t xml:space="preserve">The rubric will match exactly what is documented by the official ratings guide of ESRB. The User will be provided with two links. One link that is reflective of the rubric in our application and </w:t>
-      </w:r>
-      <w:r>
-        <w:rPr>
-          <w:rFonts w:asciiTheme="majorHAnsi" w:hAnsiTheme="majorHAnsi" w:cstheme="majorHAnsi"/>
-          <w:szCs w:val="24"/>
-        </w:rPr>
-        <w:lastRenderedPageBreak/>
-        <w:t xml:space="preserve">another link to the ESRB search, where a game in question can be freely searched to see if the categories of the selected game match with the </w:t>
+        <w:t xml:space="preserve">The rubric will match exactly what is documented by the official ratings guide of ESRB. The User will be provided with two links. One link that is reflective of the rubric in our application and another link to the ESRB search, where a game in question can be freely searched to see if the categories of the selected game match with the </w:t>
       </w:r>
       <w:r>
         <w:rPr>
@@ -1168,6 +1063,7 @@
         <w:spacing w:after="100" w:afterAutospacing="1"/>
       </w:pPr>
       <w:r>
+        <w:lastRenderedPageBreak/>
         <w:t>System Requirements</w:t>
       </w:r>
     </w:p>
@@ -1545,6 +1441,7 @@
         <w:jc w:val="left"/>
       </w:pPr>
       <w:r>
+        <w:lastRenderedPageBreak/>
         <w:t>Non-</w:t>
       </w:r>
       <w:r>
@@ -1906,23 +1803,7 @@
           <w:rFonts w:asciiTheme="majorHAnsi" w:hAnsiTheme="majorHAnsi" w:cstheme="majorHAnsi"/>
           <w:szCs w:val="24"/>
         </w:rPr>
-        <w:t xml:space="preserve">our target accuracy </w:t>
-      </w:r>
-      <w:proofErr w:type="gramStart"/>
-      <w:r>
-        <w:rPr>
-          <w:rFonts w:asciiTheme="majorHAnsi" w:hAnsiTheme="majorHAnsi" w:cstheme="majorHAnsi"/>
-          <w:szCs w:val="24"/>
-        </w:rPr>
-        <w:t>of</w:t>
-      </w:r>
-      <w:proofErr w:type="gramEnd"/>
-      <w:r>
-        <w:rPr>
-          <w:rFonts w:asciiTheme="majorHAnsi" w:hAnsiTheme="majorHAnsi" w:cstheme="majorHAnsi"/>
-          <w:szCs w:val="24"/>
-        </w:rPr>
-        <w:t xml:space="preserve"> above 90%.</w:t>
+        <w:t>our target accuracy of above 90%.</w:t>
       </w:r>
     </w:p>
     <w:p>
@@ -2021,6 +1902,7 @@
         <w:jc w:val="left"/>
       </w:pPr>
       <w:r>
+        <w:lastRenderedPageBreak/>
         <w:t>Non-Functional: Scalability</w:t>
       </w:r>
     </w:p>
@@ -2178,23 +2060,7 @@
           <w:rFonts w:asciiTheme="majorHAnsi" w:hAnsiTheme="majorHAnsi" w:cstheme="majorHAnsi"/>
           <w:szCs w:val="24"/>
         </w:rPr>
-        <w:t xml:space="preserve"> we will take note and output this to a form that will allow the </w:t>
-      </w:r>
-      <w:proofErr w:type="gramStart"/>
-      <w:r>
-        <w:rPr>
-          <w:rFonts w:asciiTheme="majorHAnsi" w:hAnsiTheme="majorHAnsi" w:cstheme="majorHAnsi"/>
-          <w:szCs w:val="24"/>
-        </w:rPr>
-        <w:t>team,</w:t>
-      </w:r>
-      <w:proofErr w:type="gramEnd"/>
-      <w:r>
-        <w:rPr>
-          <w:rFonts w:asciiTheme="majorHAnsi" w:hAnsiTheme="majorHAnsi" w:cstheme="majorHAnsi"/>
-          <w:szCs w:val="24"/>
-        </w:rPr>
-        <w:t xml:space="preserve"> to analyze and then optimize for retest. Identifying key metrics such as CPU </w:t>
+        <w:t xml:space="preserve"> we will take note and output this to a form that will allow the team, to analyze and then optimize for retest. Identifying key metrics such as CPU </w:t>
       </w:r>
       <w:r>
         <w:rPr>
@@ -2233,7 +2099,6 @@
           <w:noProof/>
           <w:szCs w:val="24"/>
         </w:rPr>
-        <w:lastRenderedPageBreak/>
         <w:drawing>
           <wp:inline distT="0" distB="0" distL="0" distR="0" wp14:anchorId="665684FF" wp14:editId="39A256EF">
             <wp:extent cx="3990631" cy="3021965"/>
@@ -2367,6 +2232,178 @@
 <file path=word/numbering.xml><?xml version="1.0" encoding="utf-8"?>
 <w:numbering xmlns:wpc="http://schemas.microsoft.com/office/word/2010/wordprocessingCanvas" xmlns:cx="http://schemas.microsoft.com/office/drawing/2014/chartex" xmlns:cx1="http://schemas.microsoft.com/office/drawing/2015/9/8/chartex" xmlns:cx2="http://schemas.microsoft.com/office/drawing/2015/10/21/chartex" xmlns:cx3="http://schemas.microsoft.com/office/drawing/2016/5/9/chartex" xmlns:cx4="http://schemas.microsoft.com/office/drawing/2016/5/10/chartex" xmlns:cx5="http://schemas.microsoft.com/office/drawing/2016/5/11/chartex" xmlns:cx6="http://schemas.microsoft.com/office/drawing/2016/5/12/chartex" xmlns:cx7="http://schemas.microsoft.com/office/drawing/2016/5/13/chartex" xmlns:cx8="http://schemas.microsoft.com/office/drawing/2016/5/14/chartex" xmlns:mc="http://schemas.openxmlformats.org/markup-compatibility/2006" xmlns:aink="http://schemas.microsoft.com/office/drawing/2016/ink" xmlns:am3d="http://schemas.microsoft.com/office/drawing/2017/model3d" xmlns:o="urn:schemas-microsoft-com:office:office" xmlns:oel="http://schemas.microsoft.com/office/2019/extlst" xmlns:r="http://schemas.openxmlformats.org/officeDocument/2006/relationships" xmlns:m="http://schemas.openxmlformats.org/officeDocument/2006/math" xmlns:v="urn:schemas-microsoft-com:vml" xmlns:wp14="http://schemas.microsoft.com/office/word/2010/wordprocessingDrawing" xmlns:wp="http://schemas.openxmlformats.org/drawingml/2006/wordprocessingDrawing" xmlns:w10="urn:schemas-microsoft-com:office:word" xmlns:w="http://schemas.openxmlformats.org/wordprocessingml/2006/main" xmlns:w14="http://schemas.microsoft.com/office/word/2010/wordml" xmlns:w15="http://schemas.microsoft.com/office/word/2012/wordml" xmlns:w16cex="http://schemas.microsoft.com/office/word/2018/wordml/cex" xmlns:w16cid="http://schemas.microsoft.com/office/word/2016/wordml/cid" xmlns:w16="http://schemas.microsoft.com/office/word/2018/wordml" xmlns:w16sdtdh="http://schemas.microsoft.com/office/word/2020/wordml/sdtdatahash" xmlns:w16se="http://schemas.microsoft.com/office/word/2015/wordml/symex" xmlns:wpg="http://schemas.microsoft.com/office/word/2010/wordprocessingGroup" xmlns:wpi="http://schemas.microsoft.com/office/word/2010/wordprocessingInk" xmlns:wne="http://schemas.microsoft.com/office/word/2006/wordml" xmlns:wps="http://schemas.microsoft.com/office/word/2010/wordprocessingShape" mc:Ignorable="w14 w15 w16se w16cid w16 w16cex w16sdtdh wp14">
   <w:abstractNum w:abstractNumId="0" w15:restartNumberingAfterBreak="0">
+    <w:nsid w:val="0091709A"/>
+    <w:multiLevelType w:val="hybridMultilevel"/>
+    <w:tmpl w:val="3C34EDA8"/>
+    <w:lvl w:ilvl="0" w:tplc="0409000F">
+      <w:start w:val="1"/>
+      <w:numFmt w:val="decimal"/>
+      <w:lvlText w:val="%1."/>
+      <w:lvlJc w:val="left"/>
+      <w:pPr>
+        <w:ind w:left="720" w:hanging="360"/>
+      </w:pPr>
+    </w:lvl>
+    <w:lvl w:ilvl="1" w:tplc="04090019" w:tentative="1">
+      <w:start w:val="1"/>
+      <w:numFmt w:val="lowerLetter"/>
+      <w:lvlText w:val="%2."/>
+      <w:lvlJc w:val="left"/>
+      <w:pPr>
+        <w:ind w:left="1440" w:hanging="360"/>
+      </w:pPr>
+    </w:lvl>
+    <w:lvl w:ilvl="2" w:tplc="0409001B" w:tentative="1">
+      <w:start w:val="1"/>
+      <w:numFmt w:val="lowerRoman"/>
+      <w:lvlText w:val="%3."/>
+      <w:lvlJc w:val="right"/>
+      <w:pPr>
+        <w:ind w:left="2160" w:hanging="180"/>
+      </w:pPr>
+    </w:lvl>
+    <w:lvl w:ilvl="3" w:tplc="0409000F" w:tentative="1">
+      <w:start w:val="1"/>
+      <w:numFmt w:val="decimal"/>
+      <w:lvlText w:val="%4."/>
+      <w:lvlJc w:val="left"/>
+      <w:pPr>
+        <w:ind w:left="2880" w:hanging="360"/>
+      </w:pPr>
+    </w:lvl>
+    <w:lvl w:ilvl="4" w:tplc="04090019" w:tentative="1">
+      <w:start w:val="1"/>
+      <w:numFmt w:val="lowerLetter"/>
+      <w:lvlText w:val="%5."/>
+      <w:lvlJc w:val="left"/>
+      <w:pPr>
+        <w:ind w:left="3600" w:hanging="360"/>
+      </w:pPr>
+    </w:lvl>
+    <w:lvl w:ilvl="5" w:tplc="0409001B" w:tentative="1">
+      <w:start w:val="1"/>
+      <w:numFmt w:val="lowerRoman"/>
+      <w:lvlText w:val="%6."/>
+      <w:lvlJc w:val="right"/>
+      <w:pPr>
+        <w:ind w:left="4320" w:hanging="180"/>
+      </w:pPr>
+    </w:lvl>
+    <w:lvl w:ilvl="6" w:tplc="0409000F" w:tentative="1">
+      <w:start w:val="1"/>
+      <w:numFmt w:val="decimal"/>
+      <w:lvlText w:val="%7."/>
+      <w:lvlJc w:val="left"/>
+      <w:pPr>
+        <w:ind w:left="5040" w:hanging="360"/>
+      </w:pPr>
+    </w:lvl>
+    <w:lvl w:ilvl="7" w:tplc="04090019" w:tentative="1">
+      <w:start w:val="1"/>
+      <w:numFmt w:val="lowerLetter"/>
+      <w:lvlText w:val="%8."/>
+      <w:lvlJc w:val="left"/>
+      <w:pPr>
+        <w:ind w:left="5760" w:hanging="360"/>
+      </w:pPr>
+    </w:lvl>
+    <w:lvl w:ilvl="8" w:tplc="0409001B" w:tentative="1">
+      <w:start w:val="1"/>
+      <w:numFmt w:val="lowerRoman"/>
+      <w:lvlText w:val="%9."/>
+      <w:lvlJc w:val="right"/>
+      <w:pPr>
+        <w:ind w:left="6480" w:hanging="180"/>
+      </w:pPr>
+    </w:lvl>
+  </w:abstractNum>
+  <w:abstractNum w:abstractNumId="1" w15:restartNumberingAfterBreak="0">
+    <w:nsid w:val="01C74E38"/>
+    <w:multiLevelType w:val="hybridMultilevel"/>
+    <w:tmpl w:val="091CBAFA"/>
+    <w:lvl w:ilvl="0" w:tplc="0409000F">
+      <w:start w:val="1"/>
+      <w:numFmt w:val="decimal"/>
+      <w:lvlText w:val="%1."/>
+      <w:lvlJc w:val="left"/>
+      <w:pPr>
+        <w:ind w:left="720" w:hanging="360"/>
+      </w:pPr>
+    </w:lvl>
+    <w:lvl w:ilvl="1" w:tplc="04090019" w:tentative="1">
+      <w:start w:val="1"/>
+      <w:numFmt w:val="lowerLetter"/>
+      <w:lvlText w:val="%2."/>
+      <w:lvlJc w:val="left"/>
+      <w:pPr>
+        <w:ind w:left="1440" w:hanging="360"/>
+      </w:pPr>
+    </w:lvl>
+    <w:lvl w:ilvl="2" w:tplc="0409001B" w:tentative="1">
+      <w:start w:val="1"/>
+      <w:numFmt w:val="lowerRoman"/>
+      <w:lvlText w:val="%3."/>
+      <w:lvlJc w:val="right"/>
+      <w:pPr>
+        <w:ind w:left="2160" w:hanging="180"/>
+      </w:pPr>
+    </w:lvl>
+    <w:lvl w:ilvl="3" w:tplc="0409000F" w:tentative="1">
+      <w:start w:val="1"/>
+      <w:numFmt w:val="decimal"/>
+      <w:lvlText w:val="%4."/>
+      <w:lvlJc w:val="left"/>
+      <w:pPr>
+        <w:ind w:left="2880" w:hanging="360"/>
+      </w:pPr>
+    </w:lvl>
+    <w:lvl w:ilvl="4" w:tplc="04090019" w:tentative="1">
+      <w:start w:val="1"/>
+      <w:numFmt w:val="lowerLetter"/>
+      <w:lvlText w:val="%5."/>
+      <w:lvlJc w:val="left"/>
+      <w:pPr>
+        <w:ind w:left="3600" w:hanging="360"/>
+      </w:pPr>
+    </w:lvl>
+    <w:lvl w:ilvl="5" w:tplc="0409001B" w:tentative="1">
+      <w:start w:val="1"/>
+      <w:numFmt w:val="lowerRoman"/>
+      <w:lvlText w:val="%6."/>
+      <w:lvlJc w:val="right"/>
+      <w:pPr>
+        <w:ind w:left="4320" w:hanging="180"/>
+      </w:pPr>
+    </w:lvl>
+    <w:lvl w:ilvl="6" w:tplc="0409000F" w:tentative="1">
+      <w:start w:val="1"/>
+      <w:numFmt w:val="decimal"/>
+      <w:lvlText w:val="%7."/>
+      <w:lvlJc w:val="left"/>
+      <w:pPr>
+        <w:ind w:left="5040" w:hanging="360"/>
+      </w:pPr>
+    </w:lvl>
+    <w:lvl w:ilvl="7" w:tplc="04090019" w:tentative="1">
+      <w:start w:val="1"/>
+      <w:numFmt w:val="lowerLetter"/>
+      <w:lvlText w:val="%8."/>
+      <w:lvlJc w:val="left"/>
+      <w:pPr>
+        <w:ind w:left="5760" w:hanging="360"/>
+      </w:pPr>
+    </w:lvl>
+    <w:lvl w:ilvl="8" w:tplc="0409001B" w:tentative="1">
+      <w:start w:val="1"/>
+      <w:numFmt w:val="lowerRoman"/>
+      <w:lvlText w:val="%9."/>
+      <w:lvlJc w:val="right"/>
+      <w:pPr>
+        <w:ind w:left="6480" w:hanging="180"/>
+      </w:pPr>
+    </w:lvl>
+  </w:abstractNum>
+  <w:abstractNum w:abstractNumId="2" w15:restartNumberingAfterBreak="0">
     <w:nsid w:val="04DB79AA"/>
     <w:multiLevelType w:val="hybridMultilevel"/>
     <w:tmpl w:val="8CBEDFD2"/>
@@ -2452,7 +2489,437 @@
       </w:pPr>
     </w:lvl>
   </w:abstractNum>
-  <w:abstractNum w:abstractNumId="1" w15:restartNumberingAfterBreak="0">
+  <w:abstractNum w:abstractNumId="3" w15:restartNumberingAfterBreak="0">
+    <w:nsid w:val="099B2446"/>
+    <w:multiLevelType w:val="hybridMultilevel"/>
+    <w:tmpl w:val="B8FAE4F2"/>
+    <w:lvl w:ilvl="0" w:tplc="0409000F">
+      <w:start w:val="1"/>
+      <w:numFmt w:val="decimal"/>
+      <w:lvlText w:val="%1."/>
+      <w:lvlJc w:val="left"/>
+      <w:pPr>
+        <w:ind w:left="720" w:hanging="360"/>
+      </w:pPr>
+    </w:lvl>
+    <w:lvl w:ilvl="1" w:tplc="04090019" w:tentative="1">
+      <w:start w:val="1"/>
+      <w:numFmt w:val="lowerLetter"/>
+      <w:lvlText w:val="%2."/>
+      <w:lvlJc w:val="left"/>
+      <w:pPr>
+        <w:ind w:left="1440" w:hanging="360"/>
+      </w:pPr>
+    </w:lvl>
+    <w:lvl w:ilvl="2" w:tplc="0409001B" w:tentative="1">
+      <w:start w:val="1"/>
+      <w:numFmt w:val="lowerRoman"/>
+      <w:lvlText w:val="%3."/>
+      <w:lvlJc w:val="right"/>
+      <w:pPr>
+        <w:ind w:left="2160" w:hanging="180"/>
+      </w:pPr>
+    </w:lvl>
+    <w:lvl w:ilvl="3" w:tplc="0409000F" w:tentative="1">
+      <w:start w:val="1"/>
+      <w:numFmt w:val="decimal"/>
+      <w:lvlText w:val="%4."/>
+      <w:lvlJc w:val="left"/>
+      <w:pPr>
+        <w:ind w:left="2880" w:hanging="360"/>
+      </w:pPr>
+    </w:lvl>
+    <w:lvl w:ilvl="4" w:tplc="04090019" w:tentative="1">
+      <w:start w:val="1"/>
+      <w:numFmt w:val="lowerLetter"/>
+      <w:lvlText w:val="%5."/>
+      <w:lvlJc w:val="left"/>
+      <w:pPr>
+        <w:ind w:left="3600" w:hanging="360"/>
+      </w:pPr>
+    </w:lvl>
+    <w:lvl w:ilvl="5" w:tplc="0409001B" w:tentative="1">
+      <w:start w:val="1"/>
+      <w:numFmt w:val="lowerRoman"/>
+      <w:lvlText w:val="%6."/>
+      <w:lvlJc w:val="right"/>
+      <w:pPr>
+        <w:ind w:left="4320" w:hanging="180"/>
+      </w:pPr>
+    </w:lvl>
+    <w:lvl w:ilvl="6" w:tplc="0409000F" w:tentative="1">
+      <w:start w:val="1"/>
+      <w:numFmt w:val="decimal"/>
+      <w:lvlText w:val="%7."/>
+      <w:lvlJc w:val="left"/>
+      <w:pPr>
+        <w:ind w:left="5040" w:hanging="360"/>
+      </w:pPr>
+    </w:lvl>
+    <w:lvl w:ilvl="7" w:tplc="04090019" w:tentative="1">
+      <w:start w:val="1"/>
+      <w:numFmt w:val="lowerLetter"/>
+      <w:lvlText w:val="%8."/>
+      <w:lvlJc w:val="left"/>
+      <w:pPr>
+        <w:ind w:left="5760" w:hanging="360"/>
+      </w:pPr>
+    </w:lvl>
+    <w:lvl w:ilvl="8" w:tplc="0409001B" w:tentative="1">
+      <w:start w:val="1"/>
+      <w:numFmt w:val="lowerRoman"/>
+      <w:lvlText w:val="%9."/>
+      <w:lvlJc w:val="right"/>
+      <w:pPr>
+        <w:ind w:left="6480" w:hanging="180"/>
+      </w:pPr>
+    </w:lvl>
+  </w:abstractNum>
+  <w:abstractNum w:abstractNumId="4" w15:restartNumberingAfterBreak="0">
+    <w:nsid w:val="0CEF604F"/>
+    <w:multiLevelType w:val="hybridMultilevel"/>
+    <w:tmpl w:val="0046FA7E"/>
+    <w:lvl w:ilvl="0" w:tplc="0409000F">
+      <w:start w:val="1"/>
+      <w:numFmt w:val="decimal"/>
+      <w:lvlText w:val="%1."/>
+      <w:lvlJc w:val="left"/>
+      <w:pPr>
+        <w:ind w:left="720" w:hanging="360"/>
+      </w:pPr>
+    </w:lvl>
+    <w:lvl w:ilvl="1" w:tplc="04090019" w:tentative="1">
+      <w:start w:val="1"/>
+      <w:numFmt w:val="lowerLetter"/>
+      <w:lvlText w:val="%2."/>
+      <w:lvlJc w:val="left"/>
+      <w:pPr>
+        <w:ind w:left="1440" w:hanging="360"/>
+      </w:pPr>
+    </w:lvl>
+    <w:lvl w:ilvl="2" w:tplc="0409001B" w:tentative="1">
+      <w:start w:val="1"/>
+      <w:numFmt w:val="lowerRoman"/>
+      <w:lvlText w:val="%3."/>
+      <w:lvlJc w:val="right"/>
+      <w:pPr>
+        <w:ind w:left="2160" w:hanging="180"/>
+      </w:pPr>
+    </w:lvl>
+    <w:lvl w:ilvl="3" w:tplc="0409000F" w:tentative="1">
+      <w:start w:val="1"/>
+      <w:numFmt w:val="decimal"/>
+      <w:lvlText w:val="%4."/>
+      <w:lvlJc w:val="left"/>
+      <w:pPr>
+        <w:ind w:left="2880" w:hanging="360"/>
+      </w:pPr>
+    </w:lvl>
+    <w:lvl w:ilvl="4" w:tplc="04090019" w:tentative="1">
+      <w:start w:val="1"/>
+      <w:numFmt w:val="lowerLetter"/>
+      <w:lvlText w:val="%5."/>
+      <w:lvlJc w:val="left"/>
+      <w:pPr>
+        <w:ind w:left="3600" w:hanging="360"/>
+      </w:pPr>
+    </w:lvl>
+    <w:lvl w:ilvl="5" w:tplc="0409001B" w:tentative="1">
+      <w:start w:val="1"/>
+      <w:numFmt w:val="lowerRoman"/>
+      <w:lvlText w:val="%6."/>
+      <w:lvlJc w:val="right"/>
+      <w:pPr>
+        <w:ind w:left="4320" w:hanging="180"/>
+      </w:pPr>
+    </w:lvl>
+    <w:lvl w:ilvl="6" w:tplc="0409000F" w:tentative="1">
+      <w:start w:val="1"/>
+      <w:numFmt w:val="decimal"/>
+      <w:lvlText w:val="%7."/>
+      <w:lvlJc w:val="left"/>
+      <w:pPr>
+        <w:ind w:left="5040" w:hanging="360"/>
+      </w:pPr>
+    </w:lvl>
+    <w:lvl w:ilvl="7" w:tplc="04090019" w:tentative="1">
+      <w:start w:val="1"/>
+      <w:numFmt w:val="lowerLetter"/>
+      <w:lvlText w:val="%8."/>
+      <w:lvlJc w:val="left"/>
+      <w:pPr>
+        <w:ind w:left="5760" w:hanging="360"/>
+      </w:pPr>
+    </w:lvl>
+    <w:lvl w:ilvl="8" w:tplc="0409001B" w:tentative="1">
+      <w:start w:val="1"/>
+      <w:numFmt w:val="lowerRoman"/>
+      <w:lvlText w:val="%9."/>
+      <w:lvlJc w:val="right"/>
+      <w:pPr>
+        <w:ind w:left="6480" w:hanging="180"/>
+      </w:pPr>
+    </w:lvl>
+  </w:abstractNum>
+  <w:abstractNum w:abstractNumId="5" w15:restartNumberingAfterBreak="0">
+    <w:nsid w:val="13665ADB"/>
+    <w:multiLevelType w:val="hybridMultilevel"/>
+    <w:tmpl w:val="778E0C1C"/>
+    <w:lvl w:ilvl="0" w:tplc="0409000F">
+      <w:start w:val="1"/>
+      <w:numFmt w:val="decimal"/>
+      <w:lvlText w:val="%1."/>
+      <w:lvlJc w:val="left"/>
+      <w:pPr>
+        <w:ind w:left="720" w:hanging="360"/>
+      </w:pPr>
+    </w:lvl>
+    <w:lvl w:ilvl="1" w:tplc="04090019" w:tentative="1">
+      <w:start w:val="1"/>
+      <w:numFmt w:val="lowerLetter"/>
+      <w:lvlText w:val="%2."/>
+      <w:lvlJc w:val="left"/>
+      <w:pPr>
+        <w:ind w:left="1440" w:hanging="360"/>
+      </w:pPr>
+    </w:lvl>
+    <w:lvl w:ilvl="2" w:tplc="0409001B" w:tentative="1">
+      <w:start w:val="1"/>
+      <w:numFmt w:val="lowerRoman"/>
+      <w:lvlText w:val="%3."/>
+      <w:lvlJc w:val="right"/>
+      <w:pPr>
+        <w:ind w:left="2160" w:hanging="180"/>
+      </w:pPr>
+    </w:lvl>
+    <w:lvl w:ilvl="3" w:tplc="0409000F" w:tentative="1">
+      <w:start w:val="1"/>
+      <w:numFmt w:val="decimal"/>
+      <w:lvlText w:val="%4."/>
+      <w:lvlJc w:val="left"/>
+      <w:pPr>
+        <w:ind w:left="2880" w:hanging="360"/>
+      </w:pPr>
+    </w:lvl>
+    <w:lvl w:ilvl="4" w:tplc="04090019" w:tentative="1">
+      <w:start w:val="1"/>
+      <w:numFmt w:val="lowerLetter"/>
+      <w:lvlText w:val="%5."/>
+      <w:lvlJc w:val="left"/>
+      <w:pPr>
+        <w:ind w:left="3600" w:hanging="360"/>
+      </w:pPr>
+    </w:lvl>
+    <w:lvl w:ilvl="5" w:tplc="0409001B" w:tentative="1">
+      <w:start w:val="1"/>
+      <w:numFmt w:val="lowerRoman"/>
+      <w:lvlText w:val="%6."/>
+      <w:lvlJc w:val="right"/>
+      <w:pPr>
+        <w:ind w:left="4320" w:hanging="180"/>
+      </w:pPr>
+    </w:lvl>
+    <w:lvl w:ilvl="6" w:tplc="0409000F" w:tentative="1">
+      <w:start w:val="1"/>
+      <w:numFmt w:val="decimal"/>
+      <w:lvlText w:val="%7."/>
+      <w:lvlJc w:val="left"/>
+      <w:pPr>
+        <w:ind w:left="5040" w:hanging="360"/>
+      </w:pPr>
+    </w:lvl>
+    <w:lvl w:ilvl="7" w:tplc="04090019" w:tentative="1">
+      <w:start w:val="1"/>
+      <w:numFmt w:val="lowerLetter"/>
+      <w:lvlText w:val="%8."/>
+      <w:lvlJc w:val="left"/>
+      <w:pPr>
+        <w:ind w:left="5760" w:hanging="360"/>
+      </w:pPr>
+    </w:lvl>
+    <w:lvl w:ilvl="8" w:tplc="0409001B" w:tentative="1">
+      <w:start w:val="1"/>
+      <w:numFmt w:val="lowerRoman"/>
+      <w:lvlText w:val="%9."/>
+      <w:lvlJc w:val="right"/>
+      <w:pPr>
+        <w:ind w:left="6480" w:hanging="180"/>
+      </w:pPr>
+    </w:lvl>
+  </w:abstractNum>
+  <w:abstractNum w:abstractNumId="6" w15:restartNumberingAfterBreak="0">
+    <w:nsid w:val="1564436B"/>
+    <w:multiLevelType w:val="hybridMultilevel"/>
+    <w:tmpl w:val="5AACE2E4"/>
+    <w:lvl w:ilvl="0" w:tplc="0409000F">
+      <w:start w:val="1"/>
+      <w:numFmt w:val="decimal"/>
+      <w:lvlText w:val="%1."/>
+      <w:lvlJc w:val="left"/>
+      <w:pPr>
+        <w:ind w:left="720" w:hanging="360"/>
+      </w:pPr>
+    </w:lvl>
+    <w:lvl w:ilvl="1" w:tplc="04090019" w:tentative="1">
+      <w:start w:val="1"/>
+      <w:numFmt w:val="lowerLetter"/>
+      <w:lvlText w:val="%2."/>
+      <w:lvlJc w:val="left"/>
+      <w:pPr>
+        <w:ind w:left="1440" w:hanging="360"/>
+      </w:pPr>
+    </w:lvl>
+    <w:lvl w:ilvl="2" w:tplc="0409001B" w:tentative="1">
+      <w:start w:val="1"/>
+      <w:numFmt w:val="lowerRoman"/>
+      <w:lvlText w:val="%3."/>
+      <w:lvlJc w:val="right"/>
+      <w:pPr>
+        <w:ind w:left="2160" w:hanging="180"/>
+      </w:pPr>
+    </w:lvl>
+    <w:lvl w:ilvl="3" w:tplc="0409000F" w:tentative="1">
+      <w:start w:val="1"/>
+      <w:numFmt w:val="decimal"/>
+      <w:lvlText w:val="%4."/>
+      <w:lvlJc w:val="left"/>
+      <w:pPr>
+        <w:ind w:left="2880" w:hanging="360"/>
+      </w:pPr>
+    </w:lvl>
+    <w:lvl w:ilvl="4" w:tplc="04090019" w:tentative="1">
+      <w:start w:val="1"/>
+      <w:numFmt w:val="lowerLetter"/>
+      <w:lvlText w:val="%5."/>
+      <w:lvlJc w:val="left"/>
+      <w:pPr>
+        <w:ind w:left="3600" w:hanging="360"/>
+      </w:pPr>
+    </w:lvl>
+    <w:lvl w:ilvl="5" w:tplc="0409001B" w:tentative="1">
+      <w:start w:val="1"/>
+      <w:numFmt w:val="lowerRoman"/>
+      <w:lvlText w:val="%6."/>
+      <w:lvlJc w:val="right"/>
+      <w:pPr>
+        <w:ind w:left="4320" w:hanging="180"/>
+      </w:pPr>
+    </w:lvl>
+    <w:lvl w:ilvl="6" w:tplc="0409000F" w:tentative="1">
+      <w:start w:val="1"/>
+      <w:numFmt w:val="decimal"/>
+      <w:lvlText w:val="%7."/>
+      <w:lvlJc w:val="left"/>
+      <w:pPr>
+        <w:ind w:left="5040" w:hanging="360"/>
+      </w:pPr>
+    </w:lvl>
+    <w:lvl w:ilvl="7" w:tplc="04090019" w:tentative="1">
+      <w:start w:val="1"/>
+      <w:numFmt w:val="lowerLetter"/>
+      <w:lvlText w:val="%8."/>
+      <w:lvlJc w:val="left"/>
+      <w:pPr>
+        <w:ind w:left="5760" w:hanging="360"/>
+      </w:pPr>
+    </w:lvl>
+    <w:lvl w:ilvl="8" w:tplc="0409001B" w:tentative="1">
+      <w:start w:val="1"/>
+      <w:numFmt w:val="lowerRoman"/>
+      <w:lvlText w:val="%9."/>
+      <w:lvlJc w:val="right"/>
+      <w:pPr>
+        <w:ind w:left="6480" w:hanging="180"/>
+      </w:pPr>
+    </w:lvl>
+  </w:abstractNum>
+  <w:abstractNum w:abstractNumId="7" w15:restartNumberingAfterBreak="0">
+    <w:nsid w:val="1BDB4B2E"/>
+    <w:multiLevelType w:val="hybridMultilevel"/>
+    <w:tmpl w:val="F5A691A0"/>
+    <w:lvl w:ilvl="0" w:tplc="0409000F">
+      <w:start w:val="1"/>
+      <w:numFmt w:val="decimal"/>
+      <w:lvlText w:val="%1."/>
+      <w:lvlJc w:val="left"/>
+      <w:pPr>
+        <w:ind w:left="720" w:hanging="360"/>
+      </w:pPr>
+    </w:lvl>
+    <w:lvl w:ilvl="1" w:tplc="04090019" w:tentative="1">
+      <w:start w:val="1"/>
+      <w:numFmt w:val="lowerLetter"/>
+      <w:lvlText w:val="%2."/>
+      <w:lvlJc w:val="left"/>
+      <w:pPr>
+        <w:ind w:left="1440" w:hanging="360"/>
+      </w:pPr>
+    </w:lvl>
+    <w:lvl w:ilvl="2" w:tplc="0409001B" w:tentative="1">
+      <w:start w:val="1"/>
+      <w:numFmt w:val="lowerRoman"/>
+      <w:lvlText w:val="%3."/>
+      <w:lvlJc w:val="right"/>
+      <w:pPr>
+        <w:ind w:left="2160" w:hanging="180"/>
+      </w:pPr>
+    </w:lvl>
+    <w:lvl w:ilvl="3" w:tplc="0409000F" w:tentative="1">
+      <w:start w:val="1"/>
+      <w:numFmt w:val="decimal"/>
+      <w:lvlText w:val="%4."/>
+      <w:lvlJc w:val="left"/>
+      <w:pPr>
+        <w:ind w:left="2880" w:hanging="360"/>
+      </w:pPr>
+    </w:lvl>
+    <w:lvl w:ilvl="4" w:tplc="04090019" w:tentative="1">
+      <w:start w:val="1"/>
+      <w:numFmt w:val="lowerLetter"/>
+      <w:lvlText w:val="%5."/>
+      <w:lvlJc w:val="left"/>
+      <w:pPr>
+        <w:ind w:left="3600" w:hanging="360"/>
+      </w:pPr>
+    </w:lvl>
+    <w:lvl w:ilvl="5" w:tplc="0409001B" w:tentative="1">
+      <w:start w:val="1"/>
+      <w:numFmt w:val="lowerRoman"/>
+      <w:lvlText w:val="%6."/>
+      <w:lvlJc w:val="right"/>
+      <w:pPr>
+        <w:ind w:left="4320" w:hanging="180"/>
+      </w:pPr>
+    </w:lvl>
+    <w:lvl w:ilvl="6" w:tplc="0409000F" w:tentative="1">
+      <w:start w:val="1"/>
+      <w:numFmt w:val="decimal"/>
+      <w:lvlText w:val="%7."/>
+      <w:lvlJc w:val="left"/>
+      <w:pPr>
+        <w:ind w:left="5040" w:hanging="360"/>
+      </w:pPr>
+    </w:lvl>
+    <w:lvl w:ilvl="7" w:tplc="04090019" w:tentative="1">
+      <w:start w:val="1"/>
+      <w:numFmt w:val="lowerLetter"/>
+      <w:lvlText w:val="%8."/>
+      <w:lvlJc w:val="left"/>
+      <w:pPr>
+        <w:ind w:left="5760" w:hanging="360"/>
+      </w:pPr>
+    </w:lvl>
+    <w:lvl w:ilvl="8" w:tplc="0409001B" w:tentative="1">
+      <w:start w:val="1"/>
+      <w:numFmt w:val="lowerRoman"/>
+      <w:lvlText w:val="%9."/>
+      <w:lvlJc w:val="right"/>
+      <w:pPr>
+        <w:ind w:left="6480" w:hanging="180"/>
+      </w:pPr>
+    </w:lvl>
+  </w:abstractNum>
+  <w:abstractNum w:abstractNumId="8" w15:restartNumberingAfterBreak="0">
     <w:nsid w:val="1C911562"/>
     <w:multiLevelType w:val="multilevel"/>
     <w:tmpl w:val="04090021"/>
@@ -2565,7 +3032,7 @@
       </w:rPr>
     </w:lvl>
   </w:abstractNum>
-  <w:abstractNum w:abstractNumId="2" w15:restartNumberingAfterBreak="0">
+  <w:abstractNum w:abstractNumId="9" w15:restartNumberingAfterBreak="0">
     <w:nsid w:val="20A62E9D"/>
     <w:multiLevelType w:val="hybridMultilevel"/>
     <w:tmpl w:val="11122AD4"/>
@@ -2651,7 +3118,93 @@
       </w:pPr>
     </w:lvl>
   </w:abstractNum>
-  <w:abstractNum w:abstractNumId="3" w15:restartNumberingAfterBreak="0">
+  <w:abstractNum w:abstractNumId="10" w15:restartNumberingAfterBreak="0">
+    <w:nsid w:val="242E1FDE"/>
+    <w:multiLevelType w:val="hybridMultilevel"/>
+    <w:tmpl w:val="7C48473A"/>
+    <w:lvl w:ilvl="0" w:tplc="0409000F">
+      <w:start w:val="1"/>
+      <w:numFmt w:val="decimal"/>
+      <w:lvlText w:val="%1."/>
+      <w:lvlJc w:val="left"/>
+      <w:pPr>
+        <w:ind w:left="720" w:hanging="360"/>
+      </w:pPr>
+    </w:lvl>
+    <w:lvl w:ilvl="1" w:tplc="04090019" w:tentative="1">
+      <w:start w:val="1"/>
+      <w:numFmt w:val="lowerLetter"/>
+      <w:lvlText w:val="%2."/>
+      <w:lvlJc w:val="left"/>
+      <w:pPr>
+        <w:ind w:left="1440" w:hanging="360"/>
+      </w:pPr>
+    </w:lvl>
+    <w:lvl w:ilvl="2" w:tplc="0409001B" w:tentative="1">
+      <w:start w:val="1"/>
+      <w:numFmt w:val="lowerRoman"/>
+      <w:lvlText w:val="%3."/>
+      <w:lvlJc w:val="right"/>
+      <w:pPr>
+        <w:ind w:left="2160" w:hanging="180"/>
+      </w:pPr>
+    </w:lvl>
+    <w:lvl w:ilvl="3" w:tplc="0409000F" w:tentative="1">
+      <w:start w:val="1"/>
+      <w:numFmt w:val="decimal"/>
+      <w:lvlText w:val="%4."/>
+      <w:lvlJc w:val="left"/>
+      <w:pPr>
+        <w:ind w:left="2880" w:hanging="360"/>
+      </w:pPr>
+    </w:lvl>
+    <w:lvl w:ilvl="4" w:tplc="04090019" w:tentative="1">
+      <w:start w:val="1"/>
+      <w:numFmt w:val="lowerLetter"/>
+      <w:lvlText w:val="%5."/>
+      <w:lvlJc w:val="left"/>
+      <w:pPr>
+        <w:ind w:left="3600" w:hanging="360"/>
+      </w:pPr>
+    </w:lvl>
+    <w:lvl w:ilvl="5" w:tplc="0409001B" w:tentative="1">
+      <w:start w:val="1"/>
+      <w:numFmt w:val="lowerRoman"/>
+      <w:lvlText w:val="%6."/>
+      <w:lvlJc w:val="right"/>
+      <w:pPr>
+        <w:ind w:left="4320" w:hanging="180"/>
+      </w:pPr>
+    </w:lvl>
+    <w:lvl w:ilvl="6" w:tplc="0409000F" w:tentative="1">
+      <w:start w:val="1"/>
+      <w:numFmt w:val="decimal"/>
+      <w:lvlText w:val="%7."/>
+      <w:lvlJc w:val="left"/>
+      <w:pPr>
+        <w:ind w:left="5040" w:hanging="360"/>
+      </w:pPr>
+    </w:lvl>
+    <w:lvl w:ilvl="7" w:tplc="04090019" w:tentative="1">
+      <w:start w:val="1"/>
+      <w:numFmt w:val="lowerLetter"/>
+      <w:lvlText w:val="%8."/>
+      <w:lvlJc w:val="left"/>
+      <w:pPr>
+        <w:ind w:left="5760" w:hanging="360"/>
+      </w:pPr>
+    </w:lvl>
+    <w:lvl w:ilvl="8" w:tplc="0409001B" w:tentative="1">
+      <w:start w:val="1"/>
+      <w:numFmt w:val="lowerRoman"/>
+      <w:lvlText w:val="%9."/>
+      <w:lvlJc w:val="right"/>
+      <w:pPr>
+        <w:ind w:left="6480" w:hanging="180"/>
+      </w:pPr>
+    </w:lvl>
+  </w:abstractNum>
+  <w:abstractNum w:abstractNumId="11" w15:restartNumberingAfterBreak="0">
     <w:nsid w:val="27EA7430"/>
     <w:multiLevelType w:val="hybridMultilevel"/>
     <w:tmpl w:val="19B4783E"/>
@@ -2737,7 +3290,265 @@
       </w:pPr>
     </w:lvl>
   </w:abstractNum>
-  <w:abstractNum w:abstractNumId="4" w15:restartNumberingAfterBreak="0">
+  <w:abstractNum w:abstractNumId="12" w15:restartNumberingAfterBreak="0">
+    <w:nsid w:val="2D7940B9"/>
+    <w:multiLevelType w:val="hybridMultilevel"/>
+    <w:tmpl w:val="564630CC"/>
+    <w:lvl w:ilvl="0" w:tplc="0409000F">
+      <w:start w:val="1"/>
+      <w:numFmt w:val="decimal"/>
+      <w:lvlText w:val="%1."/>
+      <w:lvlJc w:val="left"/>
+      <w:pPr>
+        <w:ind w:left="720" w:hanging="360"/>
+      </w:pPr>
+    </w:lvl>
+    <w:lvl w:ilvl="1" w:tplc="04090019">
+      <w:start w:val="1"/>
+      <w:numFmt w:val="lowerLetter"/>
+      <w:lvlText w:val="%2."/>
+      <w:lvlJc w:val="left"/>
+      <w:pPr>
+        <w:ind w:left="1440" w:hanging="360"/>
+      </w:pPr>
+    </w:lvl>
+    <w:lvl w:ilvl="2" w:tplc="0409001B" w:tentative="1">
+      <w:start w:val="1"/>
+      <w:numFmt w:val="lowerRoman"/>
+      <w:lvlText w:val="%3."/>
+      <w:lvlJc w:val="right"/>
+      <w:pPr>
+        <w:ind w:left="2160" w:hanging="180"/>
+      </w:pPr>
+    </w:lvl>
+    <w:lvl w:ilvl="3" w:tplc="0409000F" w:tentative="1">
+      <w:start w:val="1"/>
+      <w:numFmt w:val="decimal"/>
+      <w:lvlText w:val="%4."/>
+      <w:lvlJc w:val="left"/>
+      <w:pPr>
+        <w:ind w:left="2880" w:hanging="360"/>
+      </w:pPr>
+    </w:lvl>
+    <w:lvl w:ilvl="4" w:tplc="04090019" w:tentative="1">
+      <w:start w:val="1"/>
+      <w:numFmt w:val="lowerLetter"/>
+      <w:lvlText w:val="%5."/>
+      <w:lvlJc w:val="left"/>
+      <w:pPr>
+        <w:ind w:left="3600" w:hanging="360"/>
+      </w:pPr>
+    </w:lvl>
+    <w:lvl w:ilvl="5" w:tplc="0409001B" w:tentative="1">
+      <w:start w:val="1"/>
+      <w:numFmt w:val="lowerRoman"/>
+      <w:lvlText w:val="%6."/>
+      <w:lvlJc w:val="right"/>
+      <w:pPr>
+        <w:ind w:left="4320" w:hanging="180"/>
+      </w:pPr>
+    </w:lvl>
+    <w:lvl w:ilvl="6" w:tplc="0409000F" w:tentative="1">
+      <w:start w:val="1"/>
+      <w:numFmt w:val="decimal"/>
+      <w:lvlText w:val="%7."/>
+      <w:lvlJc w:val="left"/>
+      <w:pPr>
+        <w:ind w:left="5040" w:hanging="360"/>
+      </w:pPr>
+    </w:lvl>
+    <w:lvl w:ilvl="7" w:tplc="04090019" w:tentative="1">
+      <w:start w:val="1"/>
+      <w:numFmt w:val="lowerLetter"/>
+      <w:lvlText w:val="%8."/>
+      <w:lvlJc w:val="left"/>
+      <w:pPr>
+        <w:ind w:left="5760" w:hanging="360"/>
+      </w:pPr>
+    </w:lvl>
+    <w:lvl w:ilvl="8" w:tplc="0409001B" w:tentative="1">
+      <w:start w:val="1"/>
+      <w:numFmt w:val="lowerRoman"/>
+      <w:lvlText w:val="%9."/>
+      <w:lvlJc w:val="right"/>
+      <w:pPr>
+        <w:ind w:left="6480" w:hanging="180"/>
+      </w:pPr>
+    </w:lvl>
+  </w:abstractNum>
+  <w:abstractNum w:abstractNumId="13" w15:restartNumberingAfterBreak="0">
+    <w:nsid w:val="311E12CA"/>
+    <w:multiLevelType w:val="hybridMultilevel"/>
+    <w:tmpl w:val="0DA841B6"/>
+    <w:lvl w:ilvl="0" w:tplc="0409000F">
+      <w:start w:val="1"/>
+      <w:numFmt w:val="decimal"/>
+      <w:lvlText w:val="%1."/>
+      <w:lvlJc w:val="left"/>
+      <w:pPr>
+        <w:ind w:left="720" w:hanging="360"/>
+      </w:pPr>
+    </w:lvl>
+    <w:lvl w:ilvl="1" w:tplc="04090019" w:tentative="1">
+      <w:start w:val="1"/>
+      <w:numFmt w:val="lowerLetter"/>
+      <w:lvlText w:val="%2."/>
+      <w:lvlJc w:val="left"/>
+      <w:pPr>
+        <w:ind w:left="1440" w:hanging="360"/>
+      </w:pPr>
+    </w:lvl>
+    <w:lvl w:ilvl="2" w:tplc="0409001B" w:tentative="1">
+      <w:start w:val="1"/>
+      <w:numFmt w:val="lowerRoman"/>
+      <w:lvlText w:val="%3."/>
+      <w:lvlJc w:val="right"/>
+      <w:pPr>
+        <w:ind w:left="2160" w:hanging="180"/>
+      </w:pPr>
+    </w:lvl>
+    <w:lvl w:ilvl="3" w:tplc="0409000F" w:tentative="1">
+      <w:start w:val="1"/>
+      <w:numFmt w:val="decimal"/>
+      <w:lvlText w:val="%4."/>
+      <w:lvlJc w:val="left"/>
+      <w:pPr>
+        <w:ind w:left="2880" w:hanging="360"/>
+      </w:pPr>
+    </w:lvl>
+    <w:lvl w:ilvl="4" w:tplc="04090019" w:tentative="1">
+      <w:start w:val="1"/>
+      <w:numFmt w:val="lowerLetter"/>
+      <w:lvlText w:val="%5."/>
+      <w:lvlJc w:val="left"/>
+      <w:pPr>
+        <w:ind w:left="3600" w:hanging="360"/>
+      </w:pPr>
+    </w:lvl>
+    <w:lvl w:ilvl="5" w:tplc="0409001B" w:tentative="1">
+      <w:start w:val="1"/>
+      <w:numFmt w:val="lowerRoman"/>
+      <w:lvlText w:val="%6."/>
+      <w:lvlJc w:val="right"/>
+      <w:pPr>
+        <w:ind w:left="4320" w:hanging="180"/>
+      </w:pPr>
+    </w:lvl>
+    <w:lvl w:ilvl="6" w:tplc="0409000F" w:tentative="1">
+      <w:start w:val="1"/>
+      <w:numFmt w:val="decimal"/>
+      <w:lvlText w:val="%7."/>
+      <w:lvlJc w:val="left"/>
+      <w:pPr>
+        <w:ind w:left="5040" w:hanging="360"/>
+      </w:pPr>
+    </w:lvl>
+    <w:lvl w:ilvl="7" w:tplc="04090019" w:tentative="1">
+      <w:start w:val="1"/>
+      <w:numFmt w:val="lowerLetter"/>
+      <w:lvlText w:val="%8."/>
+      <w:lvlJc w:val="left"/>
+      <w:pPr>
+        <w:ind w:left="5760" w:hanging="360"/>
+      </w:pPr>
+    </w:lvl>
+    <w:lvl w:ilvl="8" w:tplc="0409001B" w:tentative="1">
+      <w:start w:val="1"/>
+      <w:numFmt w:val="lowerRoman"/>
+      <w:lvlText w:val="%9."/>
+      <w:lvlJc w:val="right"/>
+      <w:pPr>
+        <w:ind w:left="6480" w:hanging="180"/>
+      </w:pPr>
+    </w:lvl>
+  </w:abstractNum>
+  <w:abstractNum w:abstractNumId="14" w15:restartNumberingAfterBreak="0">
+    <w:nsid w:val="385272CC"/>
+    <w:multiLevelType w:val="hybridMultilevel"/>
+    <w:tmpl w:val="8F9E400A"/>
+    <w:lvl w:ilvl="0" w:tplc="0409000F">
+      <w:start w:val="1"/>
+      <w:numFmt w:val="decimal"/>
+      <w:lvlText w:val="%1."/>
+      <w:lvlJc w:val="left"/>
+      <w:pPr>
+        <w:ind w:left="720" w:hanging="360"/>
+      </w:pPr>
+    </w:lvl>
+    <w:lvl w:ilvl="1" w:tplc="04090019" w:tentative="1">
+      <w:start w:val="1"/>
+      <w:numFmt w:val="lowerLetter"/>
+      <w:lvlText w:val="%2."/>
+      <w:lvlJc w:val="left"/>
+      <w:pPr>
+        <w:ind w:left="1440" w:hanging="360"/>
+      </w:pPr>
+    </w:lvl>
+    <w:lvl w:ilvl="2" w:tplc="0409001B" w:tentative="1">
+      <w:start w:val="1"/>
+      <w:numFmt w:val="lowerRoman"/>
+      <w:lvlText w:val="%3."/>
+      <w:lvlJc w:val="right"/>
+      <w:pPr>
+        <w:ind w:left="2160" w:hanging="180"/>
+      </w:pPr>
+    </w:lvl>
+    <w:lvl w:ilvl="3" w:tplc="0409000F" w:tentative="1">
+      <w:start w:val="1"/>
+      <w:numFmt w:val="decimal"/>
+      <w:lvlText w:val="%4."/>
+      <w:lvlJc w:val="left"/>
+      <w:pPr>
+        <w:ind w:left="2880" w:hanging="360"/>
+      </w:pPr>
+    </w:lvl>
+    <w:lvl w:ilvl="4" w:tplc="04090019" w:tentative="1">
+      <w:start w:val="1"/>
+      <w:numFmt w:val="lowerLetter"/>
+      <w:lvlText w:val="%5."/>
+      <w:lvlJc w:val="left"/>
+      <w:pPr>
+        <w:ind w:left="3600" w:hanging="360"/>
+      </w:pPr>
+    </w:lvl>
+    <w:lvl w:ilvl="5" w:tplc="0409001B" w:tentative="1">
+      <w:start w:val="1"/>
+      <w:numFmt w:val="lowerRoman"/>
+      <w:lvlText w:val="%6."/>
+      <w:lvlJc w:val="right"/>
+      <w:pPr>
+        <w:ind w:left="4320" w:hanging="180"/>
+      </w:pPr>
+    </w:lvl>
+    <w:lvl w:ilvl="6" w:tplc="0409000F" w:tentative="1">
+      <w:start w:val="1"/>
+      <w:numFmt w:val="decimal"/>
+      <w:lvlText w:val="%7."/>
+      <w:lvlJc w:val="left"/>
+      <w:pPr>
+        <w:ind w:left="5040" w:hanging="360"/>
+      </w:pPr>
+    </w:lvl>
+    <w:lvl w:ilvl="7" w:tplc="04090019" w:tentative="1">
+      <w:start w:val="1"/>
+      <w:numFmt w:val="lowerLetter"/>
+      <w:lvlText w:val="%8."/>
+      <w:lvlJc w:val="left"/>
+      <w:pPr>
+        <w:ind w:left="5760" w:hanging="360"/>
+      </w:pPr>
+    </w:lvl>
+    <w:lvl w:ilvl="8" w:tplc="0409001B" w:tentative="1">
+      <w:start w:val="1"/>
+      <w:numFmt w:val="lowerRoman"/>
+      <w:lvlText w:val="%9."/>
+      <w:lvlJc w:val="right"/>
+      <w:pPr>
+        <w:ind w:left="6480" w:hanging="180"/>
+      </w:pPr>
+    </w:lvl>
+  </w:abstractNum>
+  <w:abstractNum w:abstractNumId="15" w15:restartNumberingAfterBreak="0">
     <w:nsid w:val="3C3624AE"/>
     <w:multiLevelType w:val="hybridMultilevel"/>
     <w:tmpl w:val="B2C4B538"/>
@@ -2823,7 +3634,7 @@
       </w:pPr>
     </w:lvl>
   </w:abstractNum>
-  <w:abstractNum w:abstractNumId="5" w15:restartNumberingAfterBreak="0">
+  <w:abstractNum w:abstractNumId="16" w15:restartNumberingAfterBreak="0">
     <w:nsid w:val="420B6098"/>
     <w:multiLevelType w:val="hybridMultilevel"/>
     <w:tmpl w:val="0024C68C"/>
@@ -2909,7 +3720,437 @@
       </w:pPr>
     </w:lvl>
   </w:abstractNum>
-  <w:abstractNum w:abstractNumId="6" w15:restartNumberingAfterBreak="0">
+  <w:abstractNum w:abstractNumId="17" w15:restartNumberingAfterBreak="0">
+    <w:nsid w:val="44734275"/>
+    <w:multiLevelType w:val="hybridMultilevel"/>
+    <w:tmpl w:val="6592157E"/>
+    <w:lvl w:ilvl="0" w:tplc="0409000F">
+      <w:start w:val="1"/>
+      <w:numFmt w:val="decimal"/>
+      <w:lvlText w:val="%1."/>
+      <w:lvlJc w:val="left"/>
+      <w:pPr>
+        <w:ind w:left="720" w:hanging="360"/>
+      </w:pPr>
+    </w:lvl>
+    <w:lvl w:ilvl="1" w:tplc="04090019" w:tentative="1">
+      <w:start w:val="1"/>
+      <w:numFmt w:val="lowerLetter"/>
+      <w:lvlText w:val="%2."/>
+      <w:lvlJc w:val="left"/>
+      <w:pPr>
+        <w:ind w:left="1440" w:hanging="360"/>
+      </w:pPr>
+    </w:lvl>
+    <w:lvl w:ilvl="2" w:tplc="0409001B" w:tentative="1">
+      <w:start w:val="1"/>
+      <w:numFmt w:val="lowerRoman"/>
+      <w:lvlText w:val="%3."/>
+      <w:lvlJc w:val="right"/>
+      <w:pPr>
+        <w:ind w:left="2160" w:hanging="180"/>
+      </w:pPr>
+    </w:lvl>
+    <w:lvl w:ilvl="3" w:tplc="0409000F" w:tentative="1">
+      <w:start w:val="1"/>
+      <w:numFmt w:val="decimal"/>
+      <w:lvlText w:val="%4."/>
+      <w:lvlJc w:val="left"/>
+      <w:pPr>
+        <w:ind w:left="2880" w:hanging="360"/>
+      </w:pPr>
+    </w:lvl>
+    <w:lvl w:ilvl="4" w:tplc="04090019" w:tentative="1">
+      <w:start w:val="1"/>
+      <w:numFmt w:val="lowerLetter"/>
+      <w:lvlText w:val="%5."/>
+      <w:lvlJc w:val="left"/>
+      <w:pPr>
+        <w:ind w:left="3600" w:hanging="360"/>
+      </w:pPr>
+    </w:lvl>
+    <w:lvl w:ilvl="5" w:tplc="0409001B" w:tentative="1">
+      <w:start w:val="1"/>
+      <w:numFmt w:val="lowerRoman"/>
+      <w:lvlText w:val="%6."/>
+      <w:lvlJc w:val="right"/>
+      <w:pPr>
+        <w:ind w:left="4320" w:hanging="180"/>
+      </w:pPr>
+    </w:lvl>
+    <w:lvl w:ilvl="6" w:tplc="0409000F" w:tentative="1">
+      <w:start w:val="1"/>
+      <w:numFmt w:val="decimal"/>
+      <w:lvlText w:val="%7."/>
+      <w:lvlJc w:val="left"/>
+      <w:pPr>
+        <w:ind w:left="5040" w:hanging="360"/>
+      </w:pPr>
+    </w:lvl>
+    <w:lvl w:ilvl="7" w:tplc="04090019" w:tentative="1">
+      <w:start w:val="1"/>
+      <w:numFmt w:val="lowerLetter"/>
+      <w:lvlText w:val="%8."/>
+      <w:lvlJc w:val="left"/>
+      <w:pPr>
+        <w:ind w:left="5760" w:hanging="360"/>
+      </w:pPr>
+    </w:lvl>
+    <w:lvl w:ilvl="8" w:tplc="0409001B" w:tentative="1">
+      <w:start w:val="1"/>
+      <w:numFmt w:val="lowerRoman"/>
+      <w:lvlText w:val="%9."/>
+      <w:lvlJc w:val="right"/>
+      <w:pPr>
+        <w:ind w:left="6480" w:hanging="180"/>
+      </w:pPr>
+    </w:lvl>
+  </w:abstractNum>
+  <w:abstractNum w:abstractNumId="18" w15:restartNumberingAfterBreak="0">
+    <w:nsid w:val="450E77DC"/>
+    <w:multiLevelType w:val="hybridMultilevel"/>
+    <w:tmpl w:val="1C60F8B8"/>
+    <w:lvl w:ilvl="0" w:tplc="0409000F">
+      <w:start w:val="1"/>
+      <w:numFmt w:val="decimal"/>
+      <w:lvlText w:val="%1."/>
+      <w:lvlJc w:val="left"/>
+      <w:pPr>
+        <w:ind w:left="720" w:hanging="360"/>
+      </w:pPr>
+    </w:lvl>
+    <w:lvl w:ilvl="1" w:tplc="04090019" w:tentative="1">
+      <w:start w:val="1"/>
+      <w:numFmt w:val="lowerLetter"/>
+      <w:lvlText w:val="%2."/>
+      <w:lvlJc w:val="left"/>
+      <w:pPr>
+        <w:ind w:left="1440" w:hanging="360"/>
+      </w:pPr>
+    </w:lvl>
+    <w:lvl w:ilvl="2" w:tplc="0409001B" w:tentative="1">
+      <w:start w:val="1"/>
+      <w:numFmt w:val="lowerRoman"/>
+      <w:lvlText w:val="%3."/>
+      <w:lvlJc w:val="right"/>
+      <w:pPr>
+        <w:ind w:left="2160" w:hanging="180"/>
+      </w:pPr>
+    </w:lvl>
+    <w:lvl w:ilvl="3" w:tplc="0409000F" w:tentative="1">
+      <w:start w:val="1"/>
+      <w:numFmt w:val="decimal"/>
+      <w:lvlText w:val="%4."/>
+      <w:lvlJc w:val="left"/>
+      <w:pPr>
+        <w:ind w:left="2880" w:hanging="360"/>
+      </w:pPr>
+    </w:lvl>
+    <w:lvl w:ilvl="4" w:tplc="04090019" w:tentative="1">
+      <w:start w:val="1"/>
+      <w:numFmt w:val="lowerLetter"/>
+      <w:lvlText w:val="%5."/>
+      <w:lvlJc w:val="left"/>
+      <w:pPr>
+        <w:ind w:left="3600" w:hanging="360"/>
+      </w:pPr>
+    </w:lvl>
+    <w:lvl w:ilvl="5" w:tplc="0409001B" w:tentative="1">
+      <w:start w:val="1"/>
+      <w:numFmt w:val="lowerRoman"/>
+      <w:lvlText w:val="%6."/>
+      <w:lvlJc w:val="right"/>
+      <w:pPr>
+        <w:ind w:left="4320" w:hanging="180"/>
+      </w:pPr>
+    </w:lvl>
+    <w:lvl w:ilvl="6" w:tplc="0409000F" w:tentative="1">
+      <w:start w:val="1"/>
+      <w:numFmt w:val="decimal"/>
+      <w:lvlText w:val="%7."/>
+      <w:lvlJc w:val="left"/>
+      <w:pPr>
+        <w:ind w:left="5040" w:hanging="360"/>
+      </w:pPr>
+    </w:lvl>
+    <w:lvl w:ilvl="7" w:tplc="04090019" w:tentative="1">
+      <w:start w:val="1"/>
+      <w:numFmt w:val="lowerLetter"/>
+      <w:lvlText w:val="%8."/>
+      <w:lvlJc w:val="left"/>
+      <w:pPr>
+        <w:ind w:left="5760" w:hanging="360"/>
+      </w:pPr>
+    </w:lvl>
+    <w:lvl w:ilvl="8" w:tplc="0409001B" w:tentative="1">
+      <w:start w:val="1"/>
+      <w:numFmt w:val="lowerRoman"/>
+      <w:lvlText w:val="%9."/>
+      <w:lvlJc w:val="right"/>
+      <w:pPr>
+        <w:ind w:left="6480" w:hanging="180"/>
+      </w:pPr>
+    </w:lvl>
+  </w:abstractNum>
+  <w:abstractNum w:abstractNumId="19" w15:restartNumberingAfterBreak="0">
+    <w:nsid w:val="4D822CC2"/>
+    <w:multiLevelType w:val="hybridMultilevel"/>
+    <w:tmpl w:val="9A8C6960"/>
+    <w:lvl w:ilvl="0" w:tplc="0409000F">
+      <w:start w:val="1"/>
+      <w:numFmt w:val="decimal"/>
+      <w:lvlText w:val="%1."/>
+      <w:lvlJc w:val="left"/>
+      <w:pPr>
+        <w:ind w:left="720" w:hanging="360"/>
+      </w:pPr>
+    </w:lvl>
+    <w:lvl w:ilvl="1" w:tplc="04090019" w:tentative="1">
+      <w:start w:val="1"/>
+      <w:numFmt w:val="lowerLetter"/>
+      <w:lvlText w:val="%2."/>
+      <w:lvlJc w:val="left"/>
+      <w:pPr>
+        <w:ind w:left="1440" w:hanging="360"/>
+      </w:pPr>
+    </w:lvl>
+    <w:lvl w:ilvl="2" w:tplc="0409001B" w:tentative="1">
+      <w:start w:val="1"/>
+      <w:numFmt w:val="lowerRoman"/>
+      <w:lvlText w:val="%3."/>
+      <w:lvlJc w:val="right"/>
+      <w:pPr>
+        <w:ind w:left="2160" w:hanging="180"/>
+      </w:pPr>
+    </w:lvl>
+    <w:lvl w:ilvl="3" w:tplc="0409000F" w:tentative="1">
+      <w:start w:val="1"/>
+      <w:numFmt w:val="decimal"/>
+      <w:lvlText w:val="%4."/>
+      <w:lvlJc w:val="left"/>
+      <w:pPr>
+        <w:ind w:left="2880" w:hanging="360"/>
+      </w:pPr>
+    </w:lvl>
+    <w:lvl w:ilvl="4" w:tplc="04090019" w:tentative="1">
+      <w:start w:val="1"/>
+      <w:numFmt w:val="lowerLetter"/>
+      <w:lvlText w:val="%5."/>
+      <w:lvlJc w:val="left"/>
+      <w:pPr>
+        <w:ind w:left="3600" w:hanging="360"/>
+      </w:pPr>
+    </w:lvl>
+    <w:lvl w:ilvl="5" w:tplc="0409001B" w:tentative="1">
+      <w:start w:val="1"/>
+      <w:numFmt w:val="lowerRoman"/>
+      <w:lvlText w:val="%6."/>
+      <w:lvlJc w:val="right"/>
+      <w:pPr>
+        <w:ind w:left="4320" w:hanging="180"/>
+      </w:pPr>
+    </w:lvl>
+    <w:lvl w:ilvl="6" w:tplc="0409000F" w:tentative="1">
+      <w:start w:val="1"/>
+      <w:numFmt w:val="decimal"/>
+      <w:lvlText w:val="%7."/>
+      <w:lvlJc w:val="left"/>
+      <w:pPr>
+        <w:ind w:left="5040" w:hanging="360"/>
+      </w:pPr>
+    </w:lvl>
+    <w:lvl w:ilvl="7" w:tplc="04090019" w:tentative="1">
+      <w:start w:val="1"/>
+      <w:numFmt w:val="lowerLetter"/>
+      <w:lvlText w:val="%8."/>
+      <w:lvlJc w:val="left"/>
+      <w:pPr>
+        <w:ind w:left="5760" w:hanging="360"/>
+      </w:pPr>
+    </w:lvl>
+    <w:lvl w:ilvl="8" w:tplc="0409001B" w:tentative="1">
+      <w:start w:val="1"/>
+      <w:numFmt w:val="lowerRoman"/>
+      <w:lvlText w:val="%9."/>
+      <w:lvlJc w:val="right"/>
+      <w:pPr>
+        <w:ind w:left="6480" w:hanging="180"/>
+      </w:pPr>
+    </w:lvl>
+  </w:abstractNum>
+  <w:abstractNum w:abstractNumId="20" w15:restartNumberingAfterBreak="0">
+    <w:nsid w:val="4EA54949"/>
+    <w:multiLevelType w:val="hybridMultilevel"/>
+    <w:tmpl w:val="86FA92CA"/>
+    <w:lvl w:ilvl="0" w:tplc="0409000F">
+      <w:start w:val="1"/>
+      <w:numFmt w:val="decimal"/>
+      <w:lvlText w:val="%1."/>
+      <w:lvlJc w:val="left"/>
+      <w:pPr>
+        <w:ind w:left="720" w:hanging="360"/>
+      </w:pPr>
+    </w:lvl>
+    <w:lvl w:ilvl="1" w:tplc="04090019" w:tentative="1">
+      <w:start w:val="1"/>
+      <w:numFmt w:val="lowerLetter"/>
+      <w:lvlText w:val="%2."/>
+      <w:lvlJc w:val="left"/>
+      <w:pPr>
+        <w:ind w:left="1440" w:hanging="360"/>
+      </w:pPr>
+    </w:lvl>
+    <w:lvl w:ilvl="2" w:tplc="0409001B" w:tentative="1">
+      <w:start w:val="1"/>
+      <w:numFmt w:val="lowerRoman"/>
+      <w:lvlText w:val="%3."/>
+      <w:lvlJc w:val="right"/>
+      <w:pPr>
+        <w:ind w:left="2160" w:hanging="180"/>
+      </w:pPr>
+    </w:lvl>
+    <w:lvl w:ilvl="3" w:tplc="0409000F" w:tentative="1">
+      <w:start w:val="1"/>
+      <w:numFmt w:val="decimal"/>
+      <w:lvlText w:val="%4."/>
+      <w:lvlJc w:val="left"/>
+      <w:pPr>
+        <w:ind w:left="2880" w:hanging="360"/>
+      </w:pPr>
+    </w:lvl>
+    <w:lvl w:ilvl="4" w:tplc="04090019" w:tentative="1">
+      <w:start w:val="1"/>
+      <w:numFmt w:val="lowerLetter"/>
+      <w:lvlText w:val="%5."/>
+      <w:lvlJc w:val="left"/>
+      <w:pPr>
+        <w:ind w:left="3600" w:hanging="360"/>
+      </w:pPr>
+    </w:lvl>
+    <w:lvl w:ilvl="5" w:tplc="0409001B" w:tentative="1">
+      <w:start w:val="1"/>
+      <w:numFmt w:val="lowerRoman"/>
+      <w:lvlText w:val="%6."/>
+      <w:lvlJc w:val="right"/>
+      <w:pPr>
+        <w:ind w:left="4320" w:hanging="180"/>
+      </w:pPr>
+    </w:lvl>
+    <w:lvl w:ilvl="6" w:tplc="0409000F" w:tentative="1">
+      <w:start w:val="1"/>
+      <w:numFmt w:val="decimal"/>
+      <w:lvlText w:val="%7."/>
+      <w:lvlJc w:val="left"/>
+      <w:pPr>
+        <w:ind w:left="5040" w:hanging="360"/>
+      </w:pPr>
+    </w:lvl>
+    <w:lvl w:ilvl="7" w:tplc="04090019" w:tentative="1">
+      <w:start w:val="1"/>
+      <w:numFmt w:val="lowerLetter"/>
+      <w:lvlText w:val="%8."/>
+      <w:lvlJc w:val="left"/>
+      <w:pPr>
+        <w:ind w:left="5760" w:hanging="360"/>
+      </w:pPr>
+    </w:lvl>
+    <w:lvl w:ilvl="8" w:tplc="0409001B" w:tentative="1">
+      <w:start w:val="1"/>
+      <w:numFmt w:val="lowerRoman"/>
+      <w:lvlText w:val="%9."/>
+      <w:lvlJc w:val="right"/>
+      <w:pPr>
+        <w:ind w:left="6480" w:hanging="180"/>
+      </w:pPr>
+    </w:lvl>
+  </w:abstractNum>
+  <w:abstractNum w:abstractNumId="21" w15:restartNumberingAfterBreak="0">
+    <w:nsid w:val="50AA4442"/>
+    <w:multiLevelType w:val="hybridMultilevel"/>
+    <w:tmpl w:val="C8EEE0CC"/>
+    <w:lvl w:ilvl="0" w:tplc="0409000F">
+      <w:start w:val="1"/>
+      <w:numFmt w:val="decimal"/>
+      <w:lvlText w:val="%1."/>
+      <w:lvlJc w:val="left"/>
+      <w:pPr>
+        <w:ind w:left="720" w:hanging="360"/>
+      </w:pPr>
+    </w:lvl>
+    <w:lvl w:ilvl="1" w:tplc="04090019" w:tentative="1">
+      <w:start w:val="1"/>
+      <w:numFmt w:val="lowerLetter"/>
+      <w:lvlText w:val="%2."/>
+      <w:lvlJc w:val="left"/>
+      <w:pPr>
+        <w:ind w:left="1440" w:hanging="360"/>
+      </w:pPr>
+    </w:lvl>
+    <w:lvl w:ilvl="2" w:tplc="0409001B" w:tentative="1">
+      <w:start w:val="1"/>
+      <w:numFmt w:val="lowerRoman"/>
+      <w:lvlText w:val="%3."/>
+      <w:lvlJc w:val="right"/>
+      <w:pPr>
+        <w:ind w:left="2160" w:hanging="180"/>
+      </w:pPr>
+    </w:lvl>
+    <w:lvl w:ilvl="3" w:tplc="0409000F" w:tentative="1">
+      <w:start w:val="1"/>
+      <w:numFmt w:val="decimal"/>
+      <w:lvlText w:val="%4."/>
+      <w:lvlJc w:val="left"/>
+      <w:pPr>
+        <w:ind w:left="2880" w:hanging="360"/>
+      </w:pPr>
+    </w:lvl>
+    <w:lvl w:ilvl="4" w:tplc="04090019" w:tentative="1">
+      <w:start w:val="1"/>
+      <w:numFmt w:val="lowerLetter"/>
+      <w:lvlText w:val="%5."/>
+      <w:lvlJc w:val="left"/>
+      <w:pPr>
+        <w:ind w:left="3600" w:hanging="360"/>
+      </w:pPr>
+    </w:lvl>
+    <w:lvl w:ilvl="5" w:tplc="0409001B" w:tentative="1">
+      <w:start w:val="1"/>
+      <w:numFmt w:val="lowerRoman"/>
+      <w:lvlText w:val="%6."/>
+      <w:lvlJc w:val="right"/>
+      <w:pPr>
+        <w:ind w:left="4320" w:hanging="180"/>
+      </w:pPr>
+    </w:lvl>
+    <w:lvl w:ilvl="6" w:tplc="0409000F" w:tentative="1">
+      <w:start w:val="1"/>
+      <w:numFmt w:val="decimal"/>
+      <w:lvlText w:val="%7."/>
+      <w:lvlJc w:val="left"/>
+      <w:pPr>
+        <w:ind w:left="5040" w:hanging="360"/>
+      </w:pPr>
+    </w:lvl>
+    <w:lvl w:ilvl="7" w:tplc="04090019" w:tentative="1">
+      <w:start w:val="1"/>
+      <w:numFmt w:val="lowerLetter"/>
+      <w:lvlText w:val="%8."/>
+      <w:lvlJc w:val="left"/>
+      <w:pPr>
+        <w:ind w:left="5760" w:hanging="360"/>
+      </w:pPr>
+    </w:lvl>
+    <w:lvl w:ilvl="8" w:tplc="0409001B" w:tentative="1">
+      <w:start w:val="1"/>
+      <w:numFmt w:val="lowerRoman"/>
+      <w:lvlText w:val="%9."/>
+      <w:lvlJc w:val="right"/>
+      <w:pPr>
+        <w:ind w:left="6480" w:hanging="180"/>
+      </w:pPr>
+    </w:lvl>
+  </w:abstractNum>
+  <w:abstractNum w:abstractNumId="22" w15:restartNumberingAfterBreak="0">
     <w:nsid w:val="54A508E3"/>
     <w:multiLevelType w:val="hybridMultilevel"/>
     <w:tmpl w:val="35101C7E"/>
@@ -2995,7 +4236,351 @@
       </w:pPr>
     </w:lvl>
   </w:abstractNum>
-  <w:abstractNum w:abstractNumId="7" w15:restartNumberingAfterBreak="0">
+  <w:abstractNum w:abstractNumId="23" w15:restartNumberingAfterBreak="0">
+    <w:nsid w:val="56C74DAE"/>
+    <w:multiLevelType w:val="hybridMultilevel"/>
+    <w:tmpl w:val="AF747C72"/>
+    <w:lvl w:ilvl="0" w:tplc="0409000F">
+      <w:start w:val="1"/>
+      <w:numFmt w:val="decimal"/>
+      <w:lvlText w:val="%1."/>
+      <w:lvlJc w:val="left"/>
+      <w:pPr>
+        <w:ind w:left="720" w:hanging="360"/>
+      </w:pPr>
+    </w:lvl>
+    <w:lvl w:ilvl="1" w:tplc="04090019" w:tentative="1">
+      <w:start w:val="1"/>
+      <w:numFmt w:val="lowerLetter"/>
+      <w:lvlText w:val="%2."/>
+      <w:lvlJc w:val="left"/>
+      <w:pPr>
+        <w:ind w:left="1440" w:hanging="360"/>
+      </w:pPr>
+    </w:lvl>
+    <w:lvl w:ilvl="2" w:tplc="0409001B" w:tentative="1">
+      <w:start w:val="1"/>
+      <w:numFmt w:val="lowerRoman"/>
+      <w:lvlText w:val="%3."/>
+      <w:lvlJc w:val="right"/>
+      <w:pPr>
+        <w:ind w:left="2160" w:hanging="180"/>
+      </w:pPr>
+    </w:lvl>
+    <w:lvl w:ilvl="3" w:tplc="0409000F" w:tentative="1">
+      <w:start w:val="1"/>
+      <w:numFmt w:val="decimal"/>
+      <w:lvlText w:val="%4."/>
+      <w:lvlJc w:val="left"/>
+      <w:pPr>
+        <w:ind w:left="2880" w:hanging="360"/>
+      </w:pPr>
+    </w:lvl>
+    <w:lvl w:ilvl="4" w:tplc="04090019" w:tentative="1">
+      <w:start w:val="1"/>
+      <w:numFmt w:val="lowerLetter"/>
+      <w:lvlText w:val="%5."/>
+      <w:lvlJc w:val="left"/>
+      <w:pPr>
+        <w:ind w:left="3600" w:hanging="360"/>
+      </w:pPr>
+    </w:lvl>
+    <w:lvl w:ilvl="5" w:tplc="0409001B" w:tentative="1">
+      <w:start w:val="1"/>
+      <w:numFmt w:val="lowerRoman"/>
+      <w:lvlText w:val="%6."/>
+      <w:lvlJc w:val="right"/>
+      <w:pPr>
+        <w:ind w:left="4320" w:hanging="180"/>
+      </w:pPr>
+    </w:lvl>
+    <w:lvl w:ilvl="6" w:tplc="0409000F" w:tentative="1">
+      <w:start w:val="1"/>
+      <w:numFmt w:val="decimal"/>
+      <w:lvlText w:val="%7."/>
+      <w:lvlJc w:val="left"/>
+      <w:pPr>
+        <w:ind w:left="5040" w:hanging="360"/>
+      </w:pPr>
+    </w:lvl>
+    <w:lvl w:ilvl="7" w:tplc="04090019" w:tentative="1">
+      <w:start w:val="1"/>
+      <w:numFmt w:val="lowerLetter"/>
+      <w:lvlText w:val="%8."/>
+      <w:lvlJc w:val="left"/>
+      <w:pPr>
+        <w:ind w:left="5760" w:hanging="360"/>
+      </w:pPr>
+    </w:lvl>
+    <w:lvl w:ilvl="8" w:tplc="0409001B" w:tentative="1">
+      <w:start w:val="1"/>
+      <w:numFmt w:val="lowerRoman"/>
+      <w:lvlText w:val="%9."/>
+      <w:lvlJc w:val="right"/>
+      <w:pPr>
+        <w:ind w:left="6480" w:hanging="180"/>
+      </w:pPr>
+    </w:lvl>
+  </w:abstractNum>
+  <w:abstractNum w:abstractNumId="24" w15:restartNumberingAfterBreak="0">
+    <w:nsid w:val="59BA0C2C"/>
+    <w:multiLevelType w:val="hybridMultilevel"/>
+    <w:tmpl w:val="4CAE0E6E"/>
+    <w:lvl w:ilvl="0" w:tplc="0409000F">
+      <w:start w:val="1"/>
+      <w:numFmt w:val="decimal"/>
+      <w:lvlText w:val="%1."/>
+      <w:lvlJc w:val="left"/>
+      <w:pPr>
+        <w:ind w:left="720" w:hanging="360"/>
+      </w:pPr>
+    </w:lvl>
+    <w:lvl w:ilvl="1" w:tplc="04090019" w:tentative="1">
+      <w:start w:val="1"/>
+      <w:numFmt w:val="lowerLetter"/>
+      <w:lvlText w:val="%2."/>
+      <w:lvlJc w:val="left"/>
+      <w:pPr>
+        <w:ind w:left="1440" w:hanging="360"/>
+      </w:pPr>
+    </w:lvl>
+    <w:lvl w:ilvl="2" w:tplc="0409001B" w:tentative="1">
+      <w:start w:val="1"/>
+      <w:numFmt w:val="lowerRoman"/>
+      <w:lvlText w:val="%3."/>
+      <w:lvlJc w:val="right"/>
+      <w:pPr>
+        <w:ind w:left="2160" w:hanging="180"/>
+      </w:pPr>
+    </w:lvl>
+    <w:lvl w:ilvl="3" w:tplc="0409000F" w:tentative="1">
+      <w:start w:val="1"/>
+      <w:numFmt w:val="decimal"/>
+      <w:lvlText w:val="%4."/>
+      <w:lvlJc w:val="left"/>
+      <w:pPr>
+        <w:ind w:left="2880" w:hanging="360"/>
+      </w:pPr>
+    </w:lvl>
+    <w:lvl w:ilvl="4" w:tplc="04090019" w:tentative="1">
+      <w:start w:val="1"/>
+      <w:numFmt w:val="lowerLetter"/>
+      <w:lvlText w:val="%5."/>
+      <w:lvlJc w:val="left"/>
+      <w:pPr>
+        <w:ind w:left="3600" w:hanging="360"/>
+      </w:pPr>
+    </w:lvl>
+    <w:lvl w:ilvl="5" w:tplc="0409001B" w:tentative="1">
+      <w:start w:val="1"/>
+      <w:numFmt w:val="lowerRoman"/>
+      <w:lvlText w:val="%6."/>
+      <w:lvlJc w:val="right"/>
+      <w:pPr>
+        <w:ind w:left="4320" w:hanging="180"/>
+      </w:pPr>
+    </w:lvl>
+    <w:lvl w:ilvl="6" w:tplc="0409000F" w:tentative="1">
+      <w:start w:val="1"/>
+      <w:numFmt w:val="decimal"/>
+      <w:lvlText w:val="%7."/>
+      <w:lvlJc w:val="left"/>
+      <w:pPr>
+        <w:ind w:left="5040" w:hanging="360"/>
+      </w:pPr>
+    </w:lvl>
+    <w:lvl w:ilvl="7" w:tplc="04090019" w:tentative="1">
+      <w:start w:val="1"/>
+      <w:numFmt w:val="lowerLetter"/>
+      <w:lvlText w:val="%8."/>
+      <w:lvlJc w:val="left"/>
+      <w:pPr>
+        <w:ind w:left="5760" w:hanging="360"/>
+      </w:pPr>
+    </w:lvl>
+    <w:lvl w:ilvl="8" w:tplc="0409001B" w:tentative="1">
+      <w:start w:val="1"/>
+      <w:numFmt w:val="lowerRoman"/>
+      <w:lvlText w:val="%9."/>
+      <w:lvlJc w:val="right"/>
+      <w:pPr>
+        <w:ind w:left="6480" w:hanging="180"/>
+      </w:pPr>
+    </w:lvl>
+  </w:abstractNum>
+  <w:abstractNum w:abstractNumId="25" w15:restartNumberingAfterBreak="0">
+    <w:nsid w:val="5A1947F8"/>
+    <w:multiLevelType w:val="hybridMultilevel"/>
+    <w:tmpl w:val="77B84EBA"/>
+    <w:lvl w:ilvl="0" w:tplc="0409000F">
+      <w:start w:val="1"/>
+      <w:numFmt w:val="decimal"/>
+      <w:lvlText w:val="%1."/>
+      <w:lvlJc w:val="left"/>
+      <w:pPr>
+        <w:ind w:left="720" w:hanging="360"/>
+      </w:pPr>
+    </w:lvl>
+    <w:lvl w:ilvl="1" w:tplc="04090019" w:tentative="1">
+      <w:start w:val="1"/>
+      <w:numFmt w:val="lowerLetter"/>
+      <w:lvlText w:val="%2."/>
+      <w:lvlJc w:val="left"/>
+      <w:pPr>
+        <w:ind w:left="1440" w:hanging="360"/>
+      </w:pPr>
+    </w:lvl>
+    <w:lvl w:ilvl="2" w:tplc="0409001B" w:tentative="1">
+      <w:start w:val="1"/>
+      <w:numFmt w:val="lowerRoman"/>
+      <w:lvlText w:val="%3."/>
+      <w:lvlJc w:val="right"/>
+      <w:pPr>
+        <w:ind w:left="2160" w:hanging="180"/>
+      </w:pPr>
+    </w:lvl>
+    <w:lvl w:ilvl="3" w:tplc="0409000F" w:tentative="1">
+      <w:start w:val="1"/>
+      <w:numFmt w:val="decimal"/>
+      <w:lvlText w:val="%4."/>
+      <w:lvlJc w:val="left"/>
+      <w:pPr>
+        <w:ind w:left="2880" w:hanging="360"/>
+      </w:pPr>
+    </w:lvl>
+    <w:lvl w:ilvl="4" w:tplc="04090019" w:tentative="1">
+      <w:start w:val="1"/>
+      <w:numFmt w:val="lowerLetter"/>
+      <w:lvlText w:val="%5."/>
+      <w:lvlJc w:val="left"/>
+      <w:pPr>
+        <w:ind w:left="3600" w:hanging="360"/>
+      </w:pPr>
+    </w:lvl>
+    <w:lvl w:ilvl="5" w:tplc="0409001B" w:tentative="1">
+      <w:start w:val="1"/>
+      <w:numFmt w:val="lowerRoman"/>
+      <w:lvlText w:val="%6."/>
+      <w:lvlJc w:val="right"/>
+      <w:pPr>
+        <w:ind w:left="4320" w:hanging="180"/>
+      </w:pPr>
+    </w:lvl>
+    <w:lvl w:ilvl="6" w:tplc="0409000F" w:tentative="1">
+      <w:start w:val="1"/>
+      <w:numFmt w:val="decimal"/>
+      <w:lvlText w:val="%7."/>
+      <w:lvlJc w:val="left"/>
+      <w:pPr>
+        <w:ind w:left="5040" w:hanging="360"/>
+      </w:pPr>
+    </w:lvl>
+    <w:lvl w:ilvl="7" w:tplc="04090019" w:tentative="1">
+      <w:start w:val="1"/>
+      <w:numFmt w:val="lowerLetter"/>
+      <w:lvlText w:val="%8."/>
+      <w:lvlJc w:val="left"/>
+      <w:pPr>
+        <w:ind w:left="5760" w:hanging="360"/>
+      </w:pPr>
+    </w:lvl>
+    <w:lvl w:ilvl="8" w:tplc="0409001B" w:tentative="1">
+      <w:start w:val="1"/>
+      <w:numFmt w:val="lowerRoman"/>
+      <w:lvlText w:val="%9."/>
+      <w:lvlJc w:val="right"/>
+      <w:pPr>
+        <w:ind w:left="6480" w:hanging="180"/>
+      </w:pPr>
+    </w:lvl>
+  </w:abstractNum>
+  <w:abstractNum w:abstractNumId="26" w15:restartNumberingAfterBreak="0">
+    <w:nsid w:val="5D6377D6"/>
+    <w:multiLevelType w:val="hybridMultilevel"/>
+    <w:tmpl w:val="4B04507A"/>
+    <w:lvl w:ilvl="0" w:tplc="0409000F">
+      <w:start w:val="1"/>
+      <w:numFmt w:val="decimal"/>
+      <w:lvlText w:val="%1."/>
+      <w:lvlJc w:val="left"/>
+      <w:pPr>
+        <w:ind w:left="720" w:hanging="360"/>
+      </w:pPr>
+    </w:lvl>
+    <w:lvl w:ilvl="1" w:tplc="04090019" w:tentative="1">
+      <w:start w:val="1"/>
+      <w:numFmt w:val="lowerLetter"/>
+      <w:lvlText w:val="%2."/>
+      <w:lvlJc w:val="left"/>
+      <w:pPr>
+        <w:ind w:left="1440" w:hanging="360"/>
+      </w:pPr>
+    </w:lvl>
+    <w:lvl w:ilvl="2" w:tplc="0409001B" w:tentative="1">
+      <w:start w:val="1"/>
+      <w:numFmt w:val="lowerRoman"/>
+      <w:lvlText w:val="%3."/>
+      <w:lvlJc w:val="right"/>
+      <w:pPr>
+        <w:ind w:left="2160" w:hanging="180"/>
+      </w:pPr>
+    </w:lvl>
+    <w:lvl w:ilvl="3" w:tplc="0409000F" w:tentative="1">
+      <w:start w:val="1"/>
+      <w:numFmt w:val="decimal"/>
+      <w:lvlText w:val="%4."/>
+      <w:lvlJc w:val="left"/>
+      <w:pPr>
+        <w:ind w:left="2880" w:hanging="360"/>
+      </w:pPr>
+    </w:lvl>
+    <w:lvl w:ilvl="4" w:tplc="04090019" w:tentative="1">
+      <w:start w:val="1"/>
+      <w:numFmt w:val="lowerLetter"/>
+      <w:lvlText w:val="%5."/>
+      <w:lvlJc w:val="left"/>
+      <w:pPr>
+        <w:ind w:left="3600" w:hanging="360"/>
+      </w:pPr>
+    </w:lvl>
+    <w:lvl w:ilvl="5" w:tplc="0409001B" w:tentative="1">
+      <w:start w:val="1"/>
+      <w:numFmt w:val="lowerRoman"/>
+      <w:lvlText w:val="%6."/>
+      <w:lvlJc w:val="right"/>
+      <w:pPr>
+        <w:ind w:left="4320" w:hanging="180"/>
+      </w:pPr>
+    </w:lvl>
+    <w:lvl w:ilvl="6" w:tplc="0409000F" w:tentative="1">
+      <w:start w:val="1"/>
+      <w:numFmt w:val="decimal"/>
+      <w:lvlText w:val="%7."/>
+      <w:lvlJc w:val="left"/>
+      <w:pPr>
+        <w:ind w:left="5040" w:hanging="360"/>
+      </w:pPr>
+    </w:lvl>
+    <w:lvl w:ilvl="7" w:tplc="04090019" w:tentative="1">
+      <w:start w:val="1"/>
+      <w:numFmt w:val="lowerLetter"/>
+      <w:lvlText w:val="%8."/>
+      <w:lvlJc w:val="left"/>
+      <w:pPr>
+        <w:ind w:left="5760" w:hanging="360"/>
+      </w:pPr>
+    </w:lvl>
+    <w:lvl w:ilvl="8" w:tplc="0409001B" w:tentative="1">
+      <w:start w:val="1"/>
+      <w:numFmt w:val="lowerRoman"/>
+      <w:lvlText w:val="%9."/>
+      <w:lvlJc w:val="right"/>
+      <w:pPr>
+        <w:ind w:left="6480" w:hanging="180"/>
+      </w:pPr>
+    </w:lvl>
+  </w:abstractNum>
+  <w:abstractNum w:abstractNumId="27" w15:restartNumberingAfterBreak="0">
     <w:nsid w:val="5F005C9E"/>
     <w:multiLevelType w:val="multilevel"/>
     <w:tmpl w:val="0409001D"/>
@@ -3081,7 +4666,93 @@
       </w:pPr>
     </w:lvl>
   </w:abstractNum>
-  <w:abstractNum w:abstractNumId="8" w15:restartNumberingAfterBreak="0">
+  <w:abstractNum w:abstractNumId="28" w15:restartNumberingAfterBreak="0">
+    <w:nsid w:val="67D52265"/>
+    <w:multiLevelType w:val="hybridMultilevel"/>
+    <w:tmpl w:val="7C786FEC"/>
+    <w:lvl w:ilvl="0" w:tplc="0409000F">
+      <w:start w:val="1"/>
+      <w:numFmt w:val="decimal"/>
+      <w:lvlText w:val="%1."/>
+      <w:lvlJc w:val="left"/>
+      <w:pPr>
+        <w:ind w:left="720" w:hanging="360"/>
+      </w:pPr>
+    </w:lvl>
+    <w:lvl w:ilvl="1" w:tplc="04090019" w:tentative="1">
+      <w:start w:val="1"/>
+      <w:numFmt w:val="lowerLetter"/>
+      <w:lvlText w:val="%2."/>
+      <w:lvlJc w:val="left"/>
+      <w:pPr>
+        <w:ind w:left="1440" w:hanging="360"/>
+      </w:pPr>
+    </w:lvl>
+    <w:lvl w:ilvl="2" w:tplc="0409001B" w:tentative="1">
+      <w:start w:val="1"/>
+      <w:numFmt w:val="lowerRoman"/>
+      <w:lvlText w:val="%3."/>
+      <w:lvlJc w:val="right"/>
+      <w:pPr>
+        <w:ind w:left="2160" w:hanging="180"/>
+      </w:pPr>
+    </w:lvl>
+    <w:lvl w:ilvl="3" w:tplc="0409000F" w:tentative="1">
+      <w:start w:val="1"/>
+      <w:numFmt w:val="decimal"/>
+      <w:lvlText w:val="%4."/>
+      <w:lvlJc w:val="left"/>
+      <w:pPr>
+        <w:ind w:left="2880" w:hanging="360"/>
+      </w:pPr>
+    </w:lvl>
+    <w:lvl w:ilvl="4" w:tplc="04090019" w:tentative="1">
+      <w:start w:val="1"/>
+      <w:numFmt w:val="lowerLetter"/>
+      <w:lvlText w:val="%5."/>
+      <w:lvlJc w:val="left"/>
+      <w:pPr>
+        <w:ind w:left="3600" w:hanging="360"/>
+      </w:pPr>
+    </w:lvl>
+    <w:lvl w:ilvl="5" w:tplc="0409001B" w:tentative="1">
+      <w:start w:val="1"/>
+      <w:numFmt w:val="lowerRoman"/>
+      <w:lvlText w:val="%6."/>
+      <w:lvlJc w:val="right"/>
+      <w:pPr>
+        <w:ind w:left="4320" w:hanging="180"/>
+      </w:pPr>
+    </w:lvl>
+    <w:lvl w:ilvl="6" w:tplc="0409000F" w:tentative="1">
+      <w:start w:val="1"/>
+      <w:numFmt w:val="decimal"/>
+      <w:lvlText w:val="%7."/>
+      <w:lvlJc w:val="left"/>
+      <w:pPr>
+        <w:ind w:left="5040" w:hanging="360"/>
+      </w:pPr>
+    </w:lvl>
+    <w:lvl w:ilvl="7" w:tplc="04090019" w:tentative="1">
+      <w:start w:val="1"/>
+      <w:numFmt w:val="lowerLetter"/>
+      <w:lvlText w:val="%8."/>
+      <w:lvlJc w:val="left"/>
+      <w:pPr>
+        <w:ind w:left="5760" w:hanging="360"/>
+      </w:pPr>
+    </w:lvl>
+    <w:lvl w:ilvl="8" w:tplc="0409001B" w:tentative="1">
+      <w:start w:val="1"/>
+      <w:numFmt w:val="lowerRoman"/>
+      <w:lvlText w:val="%9."/>
+      <w:lvlJc w:val="right"/>
+      <w:pPr>
+        <w:ind w:left="6480" w:hanging="180"/>
+      </w:pPr>
+    </w:lvl>
+  </w:abstractNum>
+  <w:abstractNum w:abstractNumId="29" w15:restartNumberingAfterBreak="0">
     <w:nsid w:val="6B555C88"/>
     <w:multiLevelType w:val="hybridMultilevel"/>
     <w:tmpl w:val="48BCAFBC"/>
@@ -3167,7 +4838,93 @@
       </w:pPr>
     </w:lvl>
   </w:abstractNum>
-  <w:abstractNum w:abstractNumId="9" w15:restartNumberingAfterBreak="0">
+  <w:abstractNum w:abstractNumId="30" w15:restartNumberingAfterBreak="0">
+    <w:nsid w:val="70216E4C"/>
+    <w:multiLevelType w:val="hybridMultilevel"/>
+    <w:tmpl w:val="4FD63E68"/>
+    <w:lvl w:ilvl="0" w:tplc="0409000F">
+      <w:start w:val="1"/>
+      <w:numFmt w:val="decimal"/>
+      <w:lvlText w:val="%1."/>
+      <w:lvlJc w:val="left"/>
+      <w:pPr>
+        <w:ind w:left="720" w:hanging="360"/>
+      </w:pPr>
+    </w:lvl>
+    <w:lvl w:ilvl="1" w:tplc="04090019" w:tentative="1">
+      <w:start w:val="1"/>
+      <w:numFmt w:val="lowerLetter"/>
+      <w:lvlText w:val="%2."/>
+      <w:lvlJc w:val="left"/>
+      <w:pPr>
+        <w:ind w:left="1440" w:hanging="360"/>
+      </w:pPr>
+    </w:lvl>
+    <w:lvl w:ilvl="2" w:tplc="0409001B" w:tentative="1">
+      <w:start w:val="1"/>
+      <w:numFmt w:val="lowerRoman"/>
+      <w:lvlText w:val="%3."/>
+      <w:lvlJc w:val="right"/>
+      <w:pPr>
+        <w:ind w:left="2160" w:hanging="180"/>
+      </w:pPr>
+    </w:lvl>
+    <w:lvl w:ilvl="3" w:tplc="0409000F" w:tentative="1">
+      <w:start w:val="1"/>
+      <w:numFmt w:val="decimal"/>
+      <w:lvlText w:val="%4."/>
+      <w:lvlJc w:val="left"/>
+      <w:pPr>
+        <w:ind w:left="2880" w:hanging="360"/>
+      </w:pPr>
+    </w:lvl>
+    <w:lvl w:ilvl="4" w:tplc="04090019" w:tentative="1">
+      <w:start w:val="1"/>
+      <w:numFmt w:val="lowerLetter"/>
+      <w:lvlText w:val="%5."/>
+      <w:lvlJc w:val="left"/>
+      <w:pPr>
+        <w:ind w:left="3600" w:hanging="360"/>
+      </w:pPr>
+    </w:lvl>
+    <w:lvl w:ilvl="5" w:tplc="0409001B" w:tentative="1">
+      <w:start w:val="1"/>
+      <w:numFmt w:val="lowerRoman"/>
+      <w:lvlText w:val="%6."/>
+      <w:lvlJc w:val="right"/>
+      <w:pPr>
+        <w:ind w:left="4320" w:hanging="180"/>
+      </w:pPr>
+    </w:lvl>
+    <w:lvl w:ilvl="6" w:tplc="0409000F" w:tentative="1">
+      <w:start w:val="1"/>
+      <w:numFmt w:val="decimal"/>
+      <w:lvlText w:val="%7."/>
+      <w:lvlJc w:val="left"/>
+      <w:pPr>
+        <w:ind w:left="5040" w:hanging="360"/>
+      </w:pPr>
+    </w:lvl>
+    <w:lvl w:ilvl="7" w:tplc="04090019" w:tentative="1">
+      <w:start w:val="1"/>
+      <w:numFmt w:val="lowerLetter"/>
+      <w:lvlText w:val="%8."/>
+      <w:lvlJc w:val="left"/>
+      <w:pPr>
+        <w:ind w:left="5760" w:hanging="360"/>
+      </w:pPr>
+    </w:lvl>
+    <w:lvl w:ilvl="8" w:tplc="0409001B" w:tentative="1">
+      <w:start w:val="1"/>
+      <w:numFmt w:val="lowerRoman"/>
+      <w:lvlText w:val="%9."/>
+      <w:lvlJc w:val="right"/>
+      <w:pPr>
+        <w:ind w:left="6480" w:hanging="180"/>
+      </w:pPr>
+    </w:lvl>
+  </w:abstractNum>
+  <w:abstractNum w:abstractNumId="31" w15:restartNumberingAfterBreak="0">
     <w:nsid w:val="7346198B"/>
     <w:multiLevelType w:val="hybridMultilevel"/>
     <w:tmpl w:val="569648C6"/>
@@ -3253,7 +5010,7 @@
       </w:pPr>
     </w:lvl>
   </w:abstractNum>
-  <w:abstractNum w:abstractNumId="10" w15:restartNumberingAfterBreak="0">
+  <w:abstractNum w:abstractNumId="32" w15:restartNumberingAfterBreak="0">
     <w:nsid w:val="79C12837"/>
     <w:multiLevelType w:val="hybridMultilevel"/>
     <w:tmpl w:val="E99CB29A"/>
@@ -3340,37 +5097,103 @@
     </w:lvl>
   </w:abstractNum>
   <w:num w:numId="1" w16cid:durableId="1874920051">
+    <w:abstractNumId w:val="11"/>
+  </w:num>
+  <w:num w:numId="2" w16cid:durableId="1574504049">
+    <w:abstractNumId w:val="27"/>
+  </w:num>
+  <w:num w:numId="3" w16cid:durableId="2048682455">
+    <w:abstractNumId w:val="8"/>
+  </w:num>
+  <w:num w:numId="4" w16cid:durableId="1784885273">
+    <w:abstractNumId w:val="29"/>
+  </w:num>
+  <w:num w:numId="5" w16cid:durableId="717973412">
+    <w:abstractNumId w:val="22"/>
+  </w:num>
+  <w:num w:numId="6" w16cid:durableId="1190607196">
+    <w:abstractNumId w:val="16"/>
+  </w:num>
+  <w:num w:numId="7" w16cid:durableId="298340995">
+    <w:abstractNumId w:val="15"/>
+  </w:num>
+  <w:num w:numId="8" w16cid:durableId="122039345">
+    <w:abstractNumId w:val="2"/>
+  </w:num>
+  <w:num w:numId="9" w16cid:durableId="592402180">
+    <w:abstractNumId w:val="32"/>
+  </w:num>
+  <w:num w:numId="10" w16cid:durableId="1794668568">
+    <w:abstractNumId w:val="31"/>
+  </w:num>
+  <w:num w:numId="11" w16cid:durableId="124080100">
+    <w:abstractNumId w:val="9"/>
+  </w:num>
+  <w:num w:numId="12" w16cid:durableId="189876322">
+    <w:abstractNumId w:val="5"/>
+  </w:num>
+  <w:num w:numId="13" w16cid:durableId="1043947781">
+    <w:abstractNumId w:val="24"/>
+  </w:num>
+  <w:num w:numId="14" w16cid:durableId="866988440">
+    <w:abstractNumId w:val="21"/>
+  </w:num>
+  <w:num w:numId="15" w16cid:durableId="927730595">
+    <w:abstractNumId w:val="7"/>
+  </w:num>
+  <w:num w:numId="16" w16cid:durableId="303855147">
+    <w:abstractNumId w:val="10"/>
+  </w:num>
+  <w:num w:numId="17" w16cid:durableId="1003508657">
+    <w:abstractNumId w:val="30"/>
+  </w:num>
+  <w:num w:numId="18" w16cid:durableId="1675961344">
+    <w:abstractNumId w:val="18"/>
+  </w:num>
+  <w:num w:numId="19" w16cid:durableId="1365132491">
+    <w:abstractNumId w:val="23"/>
+  </w:num>
+  <w:num w:numId="20" w16cid:durableId="1234782010">
+    <w:abstractNumId w:val="20"/>
+  </w:num>
+  <w:num w:numId="21" w16cid:durableId="1564414572">
+    <w:abstractNumId w:val="25"/>
+  </w:num>
+  <w:num w:numId="22" w16cid:durableId="826943670">
     <w:abstractNumId w:val="3"/>
   </w:num>
-  <w:num w:numId="2" w16cid:durableId="1574504049">
-    <w:abstractNumId w:val="7"/>
+  <w:num w:numId="23" w16cid:durableId="1513837624">
+    <w:abstractNumId w:val="13"/>
   </w:num>
-  <w:num w:numId="3" w16cid:durableId="2048682455">
+  <w:num w:numId="24" w16cid:durableId="1470828075">
+    <w:abstractNumId w:val="17"/>
+  </w:num>
+  <w:num w:numId="25" w16cid:durableId="1993874979">
+    <w:abstractNumId w:val="26"/>
+  </w:num>
+  <w:num w:numId="26" w16cid:durableId="1871453541">
+    <w:abstractNumId w:val="28"/>
+  </w:num>
+  <w:num w:numId="27" w16cid:durableId="407114279">
+    <w:abstractNumId w:val="4"/>
+  </w:num>
+  <w:num w:numId="28" w16cid:durableId="165676100">
+    <w:abstractNumId w:val="19"/>
+  </w:num>
+  <w:num w:numId="29" w16cid:durableId="1820461934">
+    <w:abstractNumId w:val="14"/>
+  </w:num>
+  <w:num w:numId="30" w16cid:durableId="366028818">
     <w:abstractNumId w:val="1"/>
   </w:num>
-  <w:num w:numId="4" w16cid:durableId="1784885273">
-    <w:abstractNumId w:val="8"/>
+  <w:num w:numId="31" w16cid:durableId="431390254">
+    <w:abstractNumId w:val="0"/>
   </w:num>
-  <w:num w:numId="5" w16cid:durableId="717973412">
+  <w:num w:numId="32" w16cid:durableId="832140025">
     <w:abstractNumId w:val="6"/>
   </w:num>
-  <w:num w:numId="6" w16cid:durableId="1190607196">
-    <w:abstractNumId w:val="5"/>
-  </w:num>
-  <w:num w:numId="7" w16cid:durableId="298340995">
-    <w:abstractNumId w:val="4"/>
-  </w:num>
-  <w:num w:numId="8" w16cid:durableId="122039345">
-    <w:abstractNumId w:val="0"/>
-  </w:num>
-  <w:num w:numId="9" w16cid:durableId="592402180">
-    <w:abstractNumId w:val="10"/>
-  </w:num>
-  <w:num w:numId="10" w16cid:durableId="1794668568">
-    <w:abstractNumId w:val="9"/>
-  </w:num>
-  <w:num w:numId="11" w16cid:durableId="124080100">
-    <w:abstractNumId w:val="2"/>
+  <w:num w:numId="33" w16cid:durableId="1316033971">
+    <w:abstractNumId w:val="12"/>
   </w:num>
 </w:numbering>
 </file>
@@ -4247,7 +6070,7 @@
     <w:autoRedefine/>
     <w:uiPriority w:val="1"/>
     <w:qFormat/>
-    <w:rsid w:val="00BA7B48"/>
+    <w:rsid w:val="00C07C04"/>
     <w:pPr>
       <w:spacing w:after="0" w:line="360" w:lineRule="auto"/>
     </w:pPr>
@@ -4262,7 +6085,7 @@
     <w:link w:val="QuoteChar"/>
     <w:uiPriority w:val="29"/>
     <w:qFormat/>
-    <w:rsid w:val="00C65D25"/>
+    <w:rsid w:val="005505F0"/>
     <w:pPr>
       <w:spacing w:before="160"/>
       <w:ind w:left="720" w:right="720"/>
@@ -4272,6 +6095,7 @@
       <w:i/>
       <w:iCs/>
       <w:color w:val="7B7B7B" w:themeColor="accent3" w:themeShade="BF"/>
+      <w:sz w:val="22"/>
       <w:szCs w:val="24"/>
     </w:rPr>
   </w:style>
@@ -4280,12 +6104,12 @@
     <w:basedOn w:val="DefaultParagraphFont"/>
     <w:link w:val="Quote"/>
     <w:uiPriority w:val="29"/>
-    <w:rsid w:val="00C65D25"/>
+    <w:rsid w:val="005505F0"/>
     <w:rPr>
       <w:i/>
       <w:iCs/>
       <w:color w:val="7B7B7B" w:themeColor="accent3" w:themeShade="BF"/>
-      <w:sz w:val="24"/>
+      <w:sz w:val="22"/>
       <w:szCs w:val="24"/>
     </w:rPr>
   </w:style>

</xml_diff>

<commit_message>
Added 3 Sys Func Req to Document
</commit_message>
<xml_diff>
--- a/Assignments/Assignment 1/Assignment 1 (Under Construction).docx
+++ b/Assignments/Assignment 1/Assignment 1 (Under Construction).docx
@@ -1144,65 +1144,523 @@
     </w:p>
     <w:p>
       <w:pPr>
+        <w:keepNext/>
+        <w:keepLines/>
+        <w:spacing w:before="320" w:after="100" w:afterAutospacing="1" w:line="240" w:lineRule="auto"/>
         <w:jc w:val="center"/>
-        <w:rPr>
-          <w:rFonts w:asciiTheme="majorHAnsi" w:hAnsiTheme="majorHAnsi" w:cstheme="majorHAnsi"/>
+        <w:outlineLvl w:val="0"/>
+        <w:rPr>
+          <w:rFonts w:asciiTheme="majorHAnsi" w:eastAsiaTheme="majorEastAsia" w:hAnsiTheme="majorHAnsi" w:cstheme="majorBidi"/>
+          <w:color w:val="2F5496" w:themeColor="accent1" w:themeShade="BF"/>
+          <w:sz w:val="40"/>
+          <w:szCs w:val="40"/>
+        </w:rPr>
+      </w:pPr>
+      <w:r>
+        <w:rPr>
+          <w:rFonts w:asciiTheme="majorHAnsi" w:eastAsiaTheme="majorEastAsia" w:hAnsiTheme="majorHAnsi" w:cstheme="majorBidi"/>
+          <w:color w:val="2F5496" w:themeColor="accent1" w:themeShade="BF"/>
+          <w:sz w:val="40"/>
+          <w:szCs w:val="40"/>
+        </w:rPr>
+        <w:lastRenderedPageBreak/>
+        <w:t>System Requirements</w:t>
+      </w:r>
+    </w:p>
+    <w:p>
+      <w:pPr>
+        <w:keepNext/>
+        <w:keepLines/>
+        <w:spacing w:before="160" w:after="100" w:afterAutospacing="1" w:line="240" w:lineRule="auto"/>
+        <w:outlineLvl w:val="1"/>
+        <w:rPr>
+          <w:rFonts w:asciiTheme="majorHAnsi" w:eastAsiaTheme="majorEastAsia" w:hAnsiTheme="majorHAnsi" w:cstheme="majorBidi"/>
           <w:sz w:val="36"/>
           <w:szCs w:val="36"/>
         </w:rPr>
       </w:pPr>
-    </w:p>
-    <w:p>
-      <w:pPr>
-        <w:rPr>
-          <w:rFonts w:asciiTheme="majorHAnsi" w:hAnsiTheme="majorHAnsi" w:cstheme="majorHAnsi"/>
+      <w:r>
+        <w:rPr>
+          <w:rFonts w:asciiTheme="majorHAnsi" w:eastAsiaTheme="majorEastAsia" w:hAnsiTheme="majorHAnsi" w:cstheme="majorBidi"/>
           <w:sz w:val="36"/>
           <w:szCs w:val="36"/>
-          <w:u w:val="single"/>
-        </w:rPr>
-      </w:pPr>
-    </w:p>
-    <w:p>
-      <w:pPr>
-        <w:pStyle w:val="Heading1"/>
-        <w:spacing w:after="100" w:afterAutospacing="1"/>
-      </w:pPr>
-      <w:r>
-        <w:t>System Requirements</w:t>
-      </w:r>
-    </w:p>
-    <w:p>
-      <w:pPr>
-        <w:pStyle w:val="Heading2"/>
-        <w:spacing w:after="100" w:afterAutospacing="1"/>
-        <w:jc w:val="left"/>
-        <w:rPr>
-          <w:sz w:val="36"/>
-          <w:szCs w:val="36"/>
-        </w:rPr>
-      </w:pPr>
-      <w:r>
-        <w:rPr>
-          <w:sz w:val="36"/>
-          <w:szCs w:val="36"/>
-        </w:rPr>
-        <w:t>Functional: Classify an Arbitrary Game</w:t>
-      </w:r>
-      <w:r>
-        <w:rPr>
-          <w:sz w:val="36"/>
-          <w:szCs w:val="36"/>
-        </w:rPr>
-        <w:t>.</w:t>
-      </w:r>
-    </w:p>
-    <w:p>
-      <w:pPr>
-        <w:pStyle w:val="Heading2"/>
-        <w:spacing w:after="100" w:afterAutospacing="1"/>
-        <w:jc w:val="left"/>
-      </w:pPr>
-      <w:r>
+        </w:rPr>
+        <w:t>Functional: Classify an Arbitrary Game.</w:t>
+      </w:r>
+    </w:p>
+    <w:tbl>
+      <w:tblPr>
+        <w:tblStyle w:val="TableGrid"/>
+        <w:tblpPr w:leftFromText="180" w:rightFromText="180" w:vertAnchor="text" w:tblpXSpec="center" w:tblpY="1"/>
+        <w:tblOverlap w:val="never"/>
+        <w:tblW w:w="0" w:type="auto"/>
+        <w:tblLook w:val="04A0" w:firstRow="1" w:lastRow="0" w:firstColumn="1" w:lastColumn="0" w:noHBand="0" w:noVBand="1"/>
+      </w:tblPr>
+      <w:tblGrid>
+        <w:gridCol w:w="1565"/>
+        <w:gridCol w:w="4847"/>
+      </w:tblGrid>
+      <w:tr>
+        <w:trPr>
+          <w:trHeight w:val="196"/>
+        </w:trPr>
+        <w:tc>
+          <w:tcPr>
+            <w:tcW w:w="1525" w:type="dxa"/>
+          </w:tcPr>
+          <w:p>
+            <w:pPr>
+              <w:rPr>
+                <w:szCs w:val="24"/>
+              </w:rPr>
+            </w:pPr>
+            <w:r>
+              <w:rPr>
+                <w:szCs w:val="24"/>
+              </w:rPr>
+              <w:t>Function</w:t>
+            </w:r>
+          </w:p>
+        </w:tc>
+        <w:tc>
+          <w:tcPr>
+            <w:tcW w:w="4847" w:type="dxa"/>
+          </w:tcPr>
+          <w:p>
+            <w:pPr>
+              <w:jc w:val="center"/>
+              <w:rPr>
+                <w:szCs w:val="24"/>
+              </w:rPr>
+            </w:pPr>
+            <w:r>
+              <w:rPr>
+                <w:szCs w:val="24"/>
+              </w:rPr>
+              <w:t>Classification algorithm</w:t>
+            </w:r>
+          </w:p>
+        </w:tc>
+      </w:tr>
+      <w:tr>
+        <w:trPr>
+          <w:trHeight w:val="401"/>
+        </w:trPr>
+        <w:tc>
+          <w:tcPr>
+            <w:tcW w:w="1525" w:type="dxa"/>
+          </w:tcPr>
+          <w:p>
+            <w:pPr>
+              <w:rPr>
+                <w:szCs w:val="24"/>
+              </w:rPr>
+            </w:pPr>
+            <w:r>
+              <w:rPr>
+                <w:szCs w:val="24"/>
+              </w:rPr>
+              <w:t>Description</w:t>
+            </w:r>
+          </w:p>
+        </w:tc>
+        <w:tc>
+          <w:tcPr>
+            <w:tcW w:w="4847" w:type="dxa"/>
+          </w:tcPr>
+          <w:p>
+            <w:pPr>
+              <w:jc w:val="center"/>
+              <w:rPr>
+                <w:szCs w:val="24"/>
+              </w:rPr>
+            </w:pPr>
+            <w:r>
+              <w:rPr>
+                <w:szCs w:val="24"/>
+              </w:rPr>
+              <w:t>Accurately (&gt;=90%) classifies game given specific in game criteria.</w:t>
+            </w:r>
+          </w:p>
+        </w:tc>
+      </w:tr>
+      <w:tr>
+        <w:trPr>
+          <w:trHeight w:val="597"/>
+        </w:trPr>
+        <w:tc>
+          <w:tcPr>
+            <w:tcW w:w="1525" w:type="dxa"/>
+          </w:tcPr>
+          <w:p>
+            <w:pPr>
+              <w:rPr>
+                <w:szCs w:val="24"/>
+              </w:rPr>
+            </w:pPr>
+            <w:r>
+              <w:rPr>
+                <w:szCs w:val="24"/>
+              </w:rPr>
+              <w:t>Inputs</w:t>
+            </w:r>
+          </w:p>
+        </w:tc>
+        <w:tc>
+          <w:tcPr>
+            <w:tcW w:w="4847" w:type="dxa"/>
+          </w:tcPr>
+          <w:p>
+            <w:pPr>
+              <w:rPr>
+                <w:szCs w:val="24"/>
+              </w:rPr>
+            </w:pPr>
+            <w:r>
+              <w:rPr>
+                <w:szCs w:val="24"/>
+              </w:rPr>
+              <w:t>The classification algorithm accepts data set – each data point represents a game to be classified.</w:t>
+            </w:r>
+          </w:p>
+        </w:tc>
+      </w:tr>
+      <w:tr>
+        <w:trPr>
+          <w:trHeight w:val="196"/>
+        </w:trPr>
+        <w:tc>
+          <w:tcPr>
+            <w:tcW w:w="1525" w:type="dxa"/>
+          </w:tcPr>
+          <w:p>
+            <w:pPr>
+              <w:rPr>
+                <w:szCs w:val="24"/>
+              </w:rPr>
+            </w:pPr>
+            <w:r>
+              <w:rPr>
+                <w:szCs w:val="24"/>
+              </w:rPr>
+              <w:t>Source</w:t>
+            </w:r>
+          </w:p>
+        </w:tc>
+        <w:tc>
+          <w:tcPr>
+            <w:tcW w:w="4847" w:type="dxa"/>
+          </w:tcPr>
+          <w:p>
+            <w:pPr>
+              <w:jc w:val="center"/>
+              <w:rPr>
+                <w:szCs w:val="24"/>
+              </w:rPr>
+            </w:pPr>
+            <w:r>
+              <w:rPr>
+                <w:szCs w:val="24"/>
+              </w:rPr>
+              <w:t>Dataset as a .csv</w:t>
+            </w:r>
+          </w:p>
+        </w:tc>
+      </w:tr>
+      <w:tr>
+        <w:trPr>
+          <w:trHeight w:val="196"/>
+        </w:trPr>
+        <w:tc>
+          <w:tcPr>
+            <w:tcW w:w="1525" w:type="dxa"/>
+          </w:tcPr>
+          <w:p>
+            <w:pPr>
+              <w:tabs>
+                <w:tab w:val="left" w:pos="7331"/>
+              </w:tabs>
+              <w:rPr>
+                <w:szCs w:val="24"/>
+              </w:rPr>
+            </w:pPr>
+            <w:r>
+              <w:rPr>
+                <w:szCs w:val="24"/>
+              </w:rPr>
+              <w:t>Outputs</w:t>
+            </w:r>
+          </w:p>
+        </w:tc>
+        <w:tc>
+          <w:tcPr>
+            <w:tcW w:w="4847" w:type="dxa"/>
+          </w:tcPr>
+          <w:p>
+            <w:pPr>
+              <w:tabs>
+                <w:tab w:val="left" w:pos="7331"/>
+              </w:tabs>
+              <w:rPr>
+                <w:szCs w:val="24"/>
+              </w:rPr>
+            </w:pPr>
+            <w:r>
+              <w:rPr>
+                <w:szCs w:val="24"/>
+              </w:rPr>
+              <w:t>Classification results for each game structured in a Random Forest</w:t>
+            </w:r>
+          </w:p>
+        </w:tc>
+      </w:tr>
+      <w:tr>
+        <w:trPr>
+          <w:trHeight w:val="196"/>
+        </w:trPr>
+        <w:tc>
+          <w:tcPr>
+            <w:tcW w:w="1525" w:type="dxa"/>
+          </w:tcPr>
+          <w:p>
+            <w:pPr>
+              <w:rPr>
+                <w:szCs w:val="24"/>
+              </w:rPr>
+            </w:pPr>
+            <w:r>
+              <w:rPr>
+                <w:szCs w:val="24"/>
+              </w:rPr>
+              <w:t>Destination</w:t>
+            </w:r>
+          </w:p>
+        </w:tc>
+        <w:tc>
+          <w:tcPr>
+            <w:tcW w:w="4847" w:type="dxa"/>
+          </w:tcPr>
+          <w:p>
+            <w:pPr>
+              <w:jc w:val="center"/>
+              <w:rPr>
+                <w:szCs w:val="24"/>
+              </w:rPr>
+            </w:pPr>
+            <w:r>
+              <w:rPr>
+                <w:szCs w:val="24"/>
+              </w:rPr>
+              <w:t>Main Control Loop</w:t>
+            </w:r>
+          </w:p>
+        </w:tc>
+      </w:tr>
+      <w:tr>
+        <w:trPr>
+          <w:trHeight w:val="196"/>
+        </w:trPr>
+        <w:tc>
+          <w:tcPr>
+            <w:tcW w:w="1525" w:type="dxa"/>
+          </w:tcPr>
+          <w:p>
+            <w:pPr>
+              <w:rPr>
+                <w:szCs w:val="24"/>
+              </w:rPr>
+            </w:pPr>
+            <w:r>
+              <w:rPr>
+                <w:szCs w:val="24"/>
+              </w:rPr>
+              <w:t>Precondition</w:t>
+            </w:r>
+          </w:p>
+        </w:tc>
+        <w:tc>
+          <w:tcPr>
+            <w:tcW w:w="4847" w:type="dxa"/>
+          </w:tcPr>
+          <w:p>
+            <w:pPr>
+              <w:rPr>
+                <w:szCs w:val="24"/>
+              </w:rPr>
+            </w:pPr>
+            <w:r>
+              <w:rPr>
+                <w:szCs w:val="24"/>
+              </w:rPr>
+              <w:t>The dataset is properly labeled choosing the most relevant attributes.</w:t>
+            </w:r>
+          </w:p>
+        </w:tc>
+      </w:tr>
+      <w:tr>
+        <w:trPr>
+          <w:trHeight w:val="196"/>
+        </w:trPr>
+        <w:tc>
+          <w:tcPr>
+            <w:tcW w:w="1525" w:type="dxa"/>
+          </w:tcPr>
+          <w:p>
+            <w:pPr>
+              <w:rPr>
+                <w:szCs w:val="24"/>
+              </w:rPr>
+            </w:pPr>
+            <w:r>
+              <w:rPr>
+                <w:szCs w:val="24"/>
+              </w:rPr>
+              <w:t>Action</w:t>
+            </w:r>
+          </w:p>
+        </w:tc>
+        <w:tc>
+          <w:tcPr>
+            <w:tcW w:w="4847" w:type="dxa"/>
+          </w:tcPr>
+          <w:p>
+            <w:pPr>
+              <w:rPr>
+                <w:szCs w:val="24"/>
+              </w:rPr>
+            </w:pPr>
+            <w:r>
+              <w:rPr>
+                <w:szCs w:val="24"/>
+              </w:rPr>
+              <w:t>The dataset is loaded into the program with necessary attributes. Split the dataset into training and testing sets. Then create a Random Forest classifier to create trees to hold the results. The classifier is used to train the data. We then use the trained model to calculate the accuracy and make predictions. Finally, we generate a report that contains detailed metrics for each class in the dataset.</w:t>
+            </w:r>
+          </w:p>
+        </w:tc>
+      </w:tr>
+      <w:tr>
+        <w:trPr>
+          <w:trHeight w:val="196"/>
+        </w:trPr>
+        <w:tc>
+          <w:tcPr>
+            <w:tcW w:w="1525" w:type="dxa"/>
+          </w:tcPr>
+          <w:p>
+            <w:pPr>
+              <w:rPr>
+                <w:szCs w:val="24"/>
+              </w:rPr>
+            </w:pPr>
+            <w:r>
+              <w:rPr>
+                <w:szCs w:val="24"/>
+              </w:rPr>
+              <w:t>Postcondition</w:t>
+            </w:r>
+          </w:p>
+        </w:tc>
+        <w:tc>
+          <w:tcPr>
+            <w:tcW w:w="4847" w:type="dxa"/>
+          </w:tcPr>
+          <w:p>
+            <w:pPr>
+              <w:rPr>
+                <w:szCs w:val="24"/>
+              </w:rPr>
+            </w:pPr>
+            <w:r>
+              <w:rPr>
+                <w:szCs w:val="24"/>
+              </w:rPr>
+              <w:t>Each data point is assigned to a category to allow for the validation of the results.</w:t>
+            </w:r>
+          </w:p>
+        </w:tc>
+      </w:tr>
+      <w:tr>
+        <w:trPr>
+          <w:trHeight w:val="196"/>
+        </w:trPr>
+        <w:tc>
+          <w:tcPr>
+            <w:tcW w:w="1525" w:type="dxa"/>
+          </w:tcPr>
+          <w:p>
+            <w:pPr>
+              <w:rPr>
+                <w:szCs w:val="24"/>
+              </w:rPr>
+            </w:pPr>
+            <w:r>
+              <w:rPr>
+                <w:szCs w:val="24"/>
+              </w:rPr>
+              <w:t>Side effects</w:t>
+            </w:r>
+          </w:p>
+        </w:tc>
+        <w:tc>
+          <w:tcPr>
+            <w:tcW w:w="4847" w:type="dxa"/>
+          </w:tcPr>
+          <w:p>
+            <w:pPr>
+              <w:jc w:val="center"/>
+              <w:rPr>
+                <w:szCs w:val="24"/>
+              </w:rPr>
+            </w:pPr>
+            <w:r>
+              <w:rPr>
+                <w:szCs w:val="24"/>
+              </w:rPr>
+              <w:t>N/A</w:t>
+            </w:r>
+          </w:p>
+        </w:tc>
+      </w:tr>
+    </w:tbl>
+    <w:p>
+      <w:pPr>
+        <w:keepNext/>
+        <w:keepLines/>
+        <w:spacing w:before="160" w:after="100" w:afterAutospacing="1" w:line="240" w:lineRule="auto"/>
+        <w:outlineLvl w:val="1"/>
+        <w:rPr>
+          <w:rFonts w:asciiTheme="majorHAnsi" w:eastAsiaTheme="majorEastAsia" w:hAnsiTheme="majorHAnsi" w:cstheme="majorBidi"/>
+          <w:sz w:val="32"/>
+          <w:szCs w:val="32"/>
+        </w:rPr>
+      </w:pPr>
+      <w:r>
+        <w:rPr>
+          <w:rFonts w:asciiTheme="majorHAnsi" w:eastAsiaTheme="majorEastAsia" w:hAnsiTheme="majorHAnsi" w:cstheme="majorBidi"/>
+          <w:sz w:val="32"/>
+          <w:szCs w:val="32"/>
+        </w:rPr>
+        <w:br w:type="textWrapping" w:clear="all"/>
+      </w:r>
+    </w:p>
+    <w:p>
+      <w:pPr>
+        <w:keepNext/>
+        <w:keepLines/>
+        <w:spacing w:before="160" w:after="100" w:afterAutospacing="1" w:line="240" w:lineRule="auto"/>
+        <w:outlineLvl w:val="1"/>
+        <w:rPr>
+          <w:rFonts w:asciiTheme="majorHAnsi" w:eastAsiaTheme="majorEastAsia" w:hAnsiTheme="majorHAnsi" w:cstheme="majorBidi"/>
+          <w:sz w:val="32"/>
+          <w:szCs w:val="32"/>
+        </w:rPr>
+      </w:pPr>
+      <w:r>
+        <w:rPr>
+          <w:rFonts w:asciiTheme="majorHAnsi" w:eastAsiaTheme="majorEastAsia" w:hAnsiTheme="majorHAnsi" w:cstheme="majorBidi"/>
+          <w:sz w:val="32"/>
+          <w:szCs w:val="32"/>
+        </w:rPr>
         <w:t xml:space="preserve">Description: </w:t>
       </w:r>
     </w:p>
@@ -1244,16 +1702,20 @@
     </w:p>
     <w:p>
       <w:pPr>
-        <w:pStyle w:val="Subtitle"/>
+        <w:numPr>
+          <w:ilvl w:val="1"/>
+          <w:numId w:val="0"/>
+        </w:numPr>
         <w:spacing w:after="100" w:afterAutospacing="1"/>
-        <w:jc w:val="left"/>
-        <w:rPr>
+        <w:rPr>
+          <w:color w:val="44546A" w:themeColor="text2"/>
           <w:sz w:val="32"/>
           <w:szCs w:val="32"/>
         </w:rPr>
       </w:pPr>
       <w:r>
         <w:rPr>
+          <w:color w:val="44546A" w:themeColor="text2"/>
           <w:sz w:val="32"/>
           <w:szCs w:val="32"/>
         </w:rPr>
@@ -1262,59 +1724,44 @@
     </w:p>
     <w:p>
       <w:pPr>
-        <w:pStyle w:val="ListParagraph"/>
         <w:numPr>
           <w:ilvl w:val="0"/>
           <w:numId w:val="9"/>
         </w:numPr>
         <w:spacing w:after="100" w:afterAutospacing="1"/>
-        <w:rPr>
-          <w:rFonts w:asciiTheme="majorHAnsi" w:hAnsiTheme="majorHAnsi" w:cstheme="majorHAnsi"/>
-          <w:szCs w:val="24"/>
-        </w:rPr>
-      </w:pPr>
-      <w:r>
-        <w:rPr>
-          <w:rFonts w:asciiTheme="majorHAnsi" w:hAnsiTheme="majorHAnsi" w:cstheme="majorHAnsi"/>
-          <w:szCs w:val="24"/>
-        </w:rPr>
-        <w:t>The system should be able to classify a game with an accuracy greater than 90%.</w:t>
-      </w:r>
-      <w:r>
-        <w:rPr>
-          <w:rFonts w:asciiTheme="majorHAnsi" w:hAnsiTheme="majorHAnsi" w:cstheme="majorHAnsi"/>
-          <w:szCs w:val="24"/>
-        </w:rPr>
-        <w:t xml:space="preserve"> The spec will further clarify how this accuracy is to be achieved, further in the </w:t>
-      </w:r>
-      <w:proofErr w:type="gramStart"/>
-      <w:r>
-        <w:rPr>
-          <w:rFonts w:asciiTheme="majorHAnsi" w:hAnsiTheme="majorHAnsi" w:cstheme="majorHAnsi"/>
-          <w:szCs w:val="24"/>
-        </w:rPr>
-        <w:t>document</w:t>
-      </w:r>
-      <w:proofErr w:type="gramEnd"/>
-    </w:p>
-    <w:p>
-      <w:pPr>
-        <w:pStyle w:val="ListParagraph"/>
+        <w:contextualSpacing/>
+        <w:rPr>
+          <w:rFonts w:asciiTheme="majorHAnsi" w:hAnsiTheme="majorHAnsi" w:cstheme="majorHAnsi"/>
+          <w:szCs w:val="24"/>
+        </w:rPr>
+      </w:pPr>
+      <w:r>
+        <w:rPr>
+          <w:rFonts w:asciiTheme="majorHAnsi" w:hAnsiTheme="majorHAnsi" w:cstheme="majorHAnsi"/>
+          <w:szCs w:val="24"/>
+        </w:rPr>
+        <w:t>The system should be able to classify a game with an accuracy greater than 90%. The spec will further clarify how this accuracy is to be achieved, further in the document.</w:t>
+      </w:r>
+    </w:p>
+    <w:p>
+      <w:pPr>
         <w:numPr>
           <w:ilvl w:val="0"/>
           <w:numId w:val="9"/>
         </w:numPr>
         <w:spacing w:after="100" w:afterAutospacing="1"/>
-        <w:rPr>
-          <w:rFonts w:asciiTheme="majorHAnsi" w:hAnsiTheme="majorHAnsi" w:cstheme="majorHAnsi"/>
-          <w:szCs w:val="24"/>
-        </w:rPr>
-      </w:pPr>
-      <w:r>
-        <w:rPr>
-          <w:rFonts w:asciiTheme="majorHAnsi" w:hAnsiTheme="majorHAnsi" w:cstheme="majorHAnsi"/>
-          <w:szCs w:val="24"/>
-        </w:rPr>
+        <w:contextualSpacing/>
+        <w:rPr>
+          <w:rFonts w:asciiTheme="majorHAnsi" w:hAnsiTheme="majorHAnsi" w:cstheme="majorHAnsi"/>
+          <w:szCs w:val="24"/>
+        </w:rPr>
+      </w:pPr>
+      <w:r>
+        <w:rPr>
+          <w:rFonts w:asciiTheme="majorHAnsi" w:hAnsiTheme="majorHAnsi" w:cstheme="majorHAnsi"/>
+          <w:szCs w:val="24"/>
+        </w:rPr>
+        <w:lastRenderedPageBreak/>
         <w:t xml:space="preserve">The system should be able to classify a game within a reasonable </w:t>
       </w:r>
       <w:proofErr w:type="gramStart"/>
@@ -1336,12 +1783,12 @@
     </w:p>
     <w:p>
       <w:pPr>
-        <w:pStyle w:val="ListParagraph"/>
         <w:numPr>
           <w:ilvl w:val="0"/>
           <w:numId w:val="9"/>
         </w:numPr>
         <w:spacing w:after="100" w:afterAutospacing="1"/>
+        <w:contextualSpacing/>
         <w:rPr>
           <w:rFonts w:asciiTheme="majorHAnsi" w:hAnsiTheme="majorHAnsi" w:cstheme="majorHAnsi"/>
           <w:szCs w:val="24"/>
@@ -1357,27 +1804,713 @@
     </w:p>
     <w:p>
       <w:pPr>
-        <w:pStyle w:val="Subtitle"/>
+        <w:numPr>
+          <w:ilvl w:val="1"/>
+          <w:numId w:val="0"/>
+        </w:numPr>
         <w:spacing w:after="100" w:afterAutospacing="1"/>
-        <w:jc w:val="left"/>
-        <w:rPr>
+        <w:rPr>
+          <w:color w:val="44546A" w:themeColor="text2"/>
           <w:sz w:val="32"/>
           <w:szCs w:val="32"/>
         </w:rPr>
       </w:pPr>
       <w:r>
         <w:rPr>
+          <w:color w:val="44546A" w:themeColor="text2"/>
           <w:sz w:val="32"/>
           <w:szCs w:val="32"/>
         </w:rPr>
-        <w:t>Verification</w:t>
-      </w:r>
-      <w:r>
-        <w:rPr>
+        <w:t>Verification:</w:t>
+      </w:r>
+    </w:p>
+    <w:p>
+      <w:pPr>
+        <w:spacing w:after="100" w:afterAutospacing="1"/>
+        <w:rPr>
+          <w:rFonts w:asciiTheme="majorHAnsi" w:hAnsiTheme="majorHAnsi" w:cstheme="majorHAnsi"/>
+          <w:i/>
+          <w:iCs/>
+          <w:szCs w:val="24"/>
+        </w:rPr>
+      </w:pPr>
+      <w:r>
+        <w:rPr>
+          <w:rFonts w:asciiTheme="majorHAnsi" w:hAnsiTheme="majorHAnsi" w:cstheme="majorHAnsi"/>
+          <w:i/>
+          <w:iCs/>
+          <w:szCs w:val="24"/>
+        </w:rPr>
+        <w:t xml:space="preserve">To fulfill the acceptance criteria, the system must keep track of relevant fields and their associated categories, highlighting overlap. This can be checked by keeping track of the arbitrary game’s features and finding if </w:t>
+      </w:r>
+      <w:proofErr w:type="gramStart"/>
+      <w:r>
+        <w:rPr>
+          <w:rFonts w:asciiTheme="majorHAnsi" w:hAnsiTheme="majorHAnsi" w:cstheme="majorHAnsi"/>
+          <w:i/>
+          <w:iCs/>
+          <w:szCs w:val="24"/>
+        </w:rPr>
+        <w:t>the majority of</w:t>
+      </w:r>
+      <w:proofErr w:type="gramEnd"/>
+      <w:r>
+        <w:rPr>
+          <w:rFonts w:asciiTheme="majorHAnsi" w:hAnsiTheme="majorHAnsi" w:cstheme="majorHAnsi"/>
+          <w:i/>
+          <w:iCs/>
+          <w:szCs w:val="24"/>
+        </w:rPr>
+        <w:t xml:space="preserve"> these fields are a subset of a similar game within the system to suggest high confidence. Confidence can be measured by checking the arbitrary game against games with similar themes having an overlap of over 75%. If the overlap is above 75% then it is considered a success.</w:t>
+      </w:r>
+    </w:p>
+    <w:p>
+      <w:pPr>
+        <w:spacing w:after="100" w:afterAutospacing="1"/>
+        <w:rPr>
+          <w:rFonts w:asciiTheme="majorHAnsi" w:hAnsiTheme="majorHAnsi" w:cstheme="majorHAnsi"/>
+          <w:i/>
+          <w:iCs/>
+          <w:szCs w:val="24"/>
+        </w:rPr>
+      </w:pPr>
+      <w:r>
+        <w:rPr>
+          <w:rFonts w:asciiTheme="majorHAnsi" w:hAnsiTheme="majorHAnsi" w:cstheme="majorHAnsi"/>
+          <w:i/>
+          <w:iCs/>
+          <w:szCs w:val="24"/>
+        </w:rPr>
+        <w:t xml:space="preserve">*Please note that accuracy of prediction does not equal the percentage of overlap. Accuracy can be higher than the amount of overlap given that features in a similar category can lead to the same conclusion, without the need for </w:t>
+      </w:r>
+      <w:proofErr w:type="gramStart"/>
+      <w:r>
+        <w:rPr>
+          <w:rFonts w:asciiTheme="majorHAnsi" w:hAnsiTheme="majorHAnsi" w:cstheme="majorHAnsi"/>
+          <w:i/>
+          <w:iCs/>
+          <w:szCs w:val="24"/>
+        </w:rPr>
+        <w:t>both to</w:t>
+      </w:r>
+      <w:proofErr w:type="gramEnd"/>
+      <w:r>
+        <w:rPr>
+          <w:rFonts w:asciiTheme="majorHAnsi" w:hAnsiTheme="majorHAnsi" w:cstheme="majorHAnsi"/>
+          <w:i/>
+          <w:iCs/>
+          <w:szCs w:val="24"/>
+        </w:rPr>
+        <w:t xml:space="preserve"> be in the game’s content descriptors. </w:t>
+      </w:r>
+    </w:p>
+    <w:p>
+      <w:pPr>
+        <w:spacing w:after="100" w:afterAutospacing="1"/>
+        <w:rPr>
+          <w:rFonts w:asciiTheme="majorHAnsi" w:hAnsiTheme="majorHAnsi" w:cstheme="majorHAnsi"/>
+          <w:i/>
+          <w:iCs/>
+          <w:szCs w:val="24"/>
+        </w:rPr>
+      </w:pPr>
+    </w:p>
+    <w:p>
+      <w:pPr>
+        <w:spacing w:after="100" w:afterAutospacing="1"/>
+        <w:rPr>
+          <w:rFonts w:asciiTheme="majorHAnsi" w:hAnsiTheme="majorHAnsi" w:cstheme="majorHAnsi"/>
+          <w:i/>
+          <w:iCs/>
+          <w:szCs w:val="24"/>
+        </w:rPr>
+      </w:pPr>
+    </w:p>
+    <w:p>
+      <w:pPr>
+        <w:spacing w:after="100" w:afterAutospacing="1"/>
+        <w:rPr>
+          <w:rFonts w:asciiTheme="majorHAnsi" w:hAnsiTheme="majorHAnsi" w:cstheme="majorHAnsi"/>
+          <w:i/>
+          <w:iCs/>
+          <w:szCs w:val="24"/>
+        </w:rPr>
+      </w:pPr>
+    </w:p>
+    <w:p>
+      <w:pPr>
+        <w:spacing w:after="100" w:afterAutospacing="1"/>
+        <w:rPr>
+          <w:rFonts w:asciiTheme="majorHAnsi" w:hAnsiTheme="majorHAnsi" w:cstheme="majorHAnsi"/>
+          <w:i/>
+          <w:iCs/>
+          <w:szCs w:val="24"/>
+        </w:rPr>
+      </w:pPr>
+    </w:p>
+    <w:p>
+      <w:pPr>
+        <w:spacing w:after="100" w:afterAutospacing="1"/>
+        <w:rPr>
+          <w:rFonts w:asciiTheme="majorHAnsi" w:hAnsiTheme="majorHAnsi" w:cstheme="majorHAnsi"/>
+          <w:i/>
+          <w:iCs/>
+          <w:szCs w:val="24"/>
+        </w:rPr>
+      </w:pPr>
+    </w:p>
+    <w:p>
+      <w:pPr>
+        <w:spacing w:after="100" w:afterAutospacing="1"/>
+        <w:rPr>
+          <w:rFonts w:asciiTheme="majorHAnsi" w:hAnsiTheme="majorHAnsi" w:cstheme="majorHAnsi"/>
+          <w:i/>
+          <w:iCs/>
+          <w:szCs w:val="24"/>
+        </w:rPr>
+      </w:pPr>
+    </w:p>
+    <w:p>
+      <w:pPr>
+        <w:spacing w:after="100" w:afterAutospacing="1"/>
+        <w:rPr>
+          <w:rFonts w:asciiTheme="majorHAnsi" w:hAnsiTheme="majorHAnsi" w:cstheme="majorHAnsi"/>
+          <w:i/>
+          <w:iCs/>
+          <w:szCs w:val="24"/>
+        </w:rPr>
+      </w:pPr>
+    </w:p>
+    <w:p>
+      <w:pPr>
+        <w:spacing w:after="100" w:afterAutospacing="1"/>
+        <w:rPr>
+          <w:rFonts w:asciiTheme="majorHAnsi" w:hAnsiTheme="majorHAnsi" w:cstheme="majorHAnsi"/>
+          <w:i/>
+          <w:iCs/>
+          <w:szCs w:val="24"/>
+        </w:rPr>
+      </w:pPr>
+    </w:p>
+    <w:p>
+      <w:pPr>
+        <w:spacing w:after="100" w:afterAutospacing="1"/>
+        <w:rPr>
+          <w:rFonts w:asciiTheme="majorHAnsi" w:hAnsiTheme="majorHAnsi" w:cstheme="majorHAnsi"/>
+          <w:i/>
+          <w:iCs/>
+          <w:szCs w:val="24"/>
+        </w:rPr>
+      </w:pPr>
+    </w:p>
+    <w:p>
+      <w:pPr>
+        <w:spacing w:after="100" w:afterAutospacing="1"/>
+        <w:rPr>
+          <w:rFonts w:asciiTheme="majorHAnsi" w:hAnsiTheme="majorHAnsi" w:cstheme="majorHAnsi"/>
+          <w:i/>
+          <w:iCs/>
+          <w:szCs w:val="24"/>
+        </w:rPr>
+      </w:pPr>
+    </w:p>
+    <w:p>
+      <w:pPr>
+        <w:keepNext/>
+        <w:keepLines/>
+        <w:spacing w:before="160" w:after="100" w:afterAutospacing="1" w:line="240" w:lineRule="auto"/>
+        <w:outlineLvl w:val="1"/>
+        <w:rPr>
+          <w:rFonts w:asciiTheme="majorHAnsi" w:eastAsiaTheme="majorEastAsia" w:hAnsiTheme="majorHAnsi" w:cstheme="majorBidi"/>
+          <w:sz w:val="36"/>
+          <w:szCs w:val="36"/>
+        </w:rPr>
+      </w:pPr>
+      <w:r>
+        <w:rPr>
+          <w:rFonts w:asciiTheme="majorHAnsi" w:eastAsiaTheme="majorEastAsia" w:hAnsiTheme="majorHAnsi" w:cstheme="majorBidi"/>
+          <w:sz w:val="36"/>
+          <w:szCs w:val="36"/>
+        </w:rPr>
+        <w:lastRenderedPageBreak/>
+        <w:t>Functional: Error Handling with Logging</w:t>
+      </w:r>
+    </w:p>
+    <w:tbl>
+      <w:tblPr>
+        <w:tblStyle w:val="TableGrid"/>
+        <w:tblpPr w:leftFromText="180" w:rightFromText="180" w:vertAnchor="text" w:tblpXSpec="center" w:tblpY="1"/>
+        <w:tblOverlap w:val="never"/>
+        <w:tblW w:w="0" w:type="auto"/>
+        <w:tblLook w:val="04A0" w:firstRow="1" w:lastRow="0" w:firstColumn="1" w:lastColumn="0" w:noHBand="0" w:noVBand="1"/>
+      </w:tblPr>
+      <w:tblGrid>
+        <w:gridCol w:w="1565"/>
+        <w:gridCol w:w="4847"/>
+      </w:tblGrid>
+      <w:tr>
+        <w:trPr>
+          <w:trHeight w:val="196"/>
+        </w:trPr>
+        <w:tc>
+          <w:tcPr>
+            <w:tcW w:w="1525" w:type="dxa"/>
+          </w:tcPr>
+          <w:p>
+            <w:pPr>
+              <w:rPr>
+                <w:szCs w:val="24"/>
+              </w:rPr>
+            </w:pPr>
+            <w:r>
+              <w:rPr>
+                <w:szCs w:val="24"/>
+              </w:rPr>
+              <w:t>Function</w:t>
+            </w:r>
+          </w:p>
+        </w:tc>
+        <w:tc>
+          <w:tcPr>
+            <w:tcW w:w="4847" w:type="dxa"/>
+          </w:tcPr>
+          <w:p>
+            <w:pPr>
+              <w:jc w:val="center"/>
+              <w:rPr>
+                <w:szCs w:val="24"/>
+              </w:rPr>
+            </w:pPr>
+            <w:r>
+              <w:rPr>
+                <w:szCs w:val="24"/>
+              </w:rPr>
+              <w:t>Detecting and alerting users to errors</w:t>
+            </w:r>
+          </w:p>
+        </w:tc>
+      </w:tr>
+      <w:tr>
+        <w:trPr>
+          <w:trHeight w:val="401"/>
+        </w:trPr>
+        <w:tc>
+          <w:tcPr>
+            <w:tcW w:w="1525" w:type="dxa"/>
+          </w:tcPr>
+          <w:p>
+            <w:pPr>
+              <w:rPr>
+                <w:szCs w:val="24"/>
+              </w:rPr>
+            </w:pPr>
+            <w:r>
+              <w:rPr>
+                <w:szCs w:val="24"/>
+              </w:rPr>
+              <w:t>Description</w:t>
+            </w:r>
+          </w:p>
+        </w:tc>
+        <w:tc>
+          <w:tcPr>
+            <w:tcW w:w="4847" w:type="dxa"/>
+          </w:tcPr>
+          <w:p>
+            <w:pPr>
+              <w:rPr>
+                <w:szCs w:val="24"/>
+              </w:rPr>
+            </w:pPr>
+            <w:r>
+              <w:rPr>
+                <w:szCs w:val="24"/>
+              </w:rPr>
+              <w:t>Using error codes and conditional statements, users will be alerted to the program malfunctioning and a log will be created detailing what needs to be addressed by the development team.</w:t>
+            </w:r>
+          </w:p>
+        </w:tc>
+      </w:tr>
+      <w:tr>
+        <w:trPr>
+          <w:trHeight w:val="597"/>
+        </w:trPr>
+        <w:tc>
+          <w:tcPr>
+            <w:tcW w:w="1525" w:type="dxa"/>
+          </w:tcPr>
+          <w:p>
+            <w:pPr>
+              <w:rPr>
+                <w:szCs w:val="24"/>
+              </w:rPr>
+            </w:pPr>
+            <w:r>
+              <w:rPr>
+                <w:szCs w:val="24"/>
+              </w:rPr>
+              <w:t>Inputs</w:t>
+            </w:r>
+          </w:p>
+        </w:tc>
+        <w:tc>
+          <w:tcPr>
+            <w:tcW w:w="4847" w:type="dxa"/>
+          </w:tcPr>
+          <w:p>
+            <w:pPr>
+              <w:jc w:val="center"/>
+              <w:rPr>
+                <w:szCs w:val="24"/>
+              </w:rPr>
+            </w:pPr>
+            <w:r>
+              <w:rPr>
+                <w:szCs w:val="24"/>
+              </w:rPr>
+              <w:t>Dataset and user input</w:t>
+            </w:r>
+          </w:p>
+        </w:tc>
+      </w:tr>
+      <w:tr>
+        <w:trPr>
+          <w:trHeight w:val="196"/>
+        </w:trPr>
+        <w:tc>
+          <w:tcPr>
+            <w:tcW w:w="1525" w:type="dxa"/>
+          </w:tcPr>
+          <w:p>
+            <w:pPr>
+              <w:rPr>
+                <w:szCs w:val="24"/>
+              </w:rPr>
+            </w:pPr>
+            <w:r>
+              <w:rPr>
+                <w:szCs w:val="24"/>
+              </w:rPr>
+              <w:t>Source</w:t>
+            </w:r>
+          </w:p>
+        </w:tc>
+        <w:tc>
+          <w:tcPr>
+            <w:tcW w:w="4847" w:type="dxa"/>
+          </w:tcPr>
+          <w:p>
+            <w:pPr>
+              <w:jc w:val="center"/>
+              <w:rPr>
+                <w:szCs w:val="24"/>
+              </w:rPr>
+            </w:pPr>
+            <w:r>
+              <w:rPr>
+                <w:szCs w:val="24"/>
+              </w:rPr>
+              <w:t>Dataset .csv file and user input</w:t>
+            </w:r>
+          </w:p>
+        </w:tc>
+      </w:tr>
+      <w:tr>
+        <w:trPr>
+          <w:trHeight w:val="196"/>
+        </w:trPr>
+        <w:tc>
+          <w:tcPr>
+            <w:tcW w:w="1525" w:type="dxa"/>
+          </w:tcPr>
+          <w:p>
+            <w:pPr>
+              <w:tabs>
+                <w:tab w:val="left" w:pos="7331"/>
+              </w:tabs>
+              <w:rPr>
+                <w:szCs w:val="24"/>
+              </w:rPr>
+            </w:pPr>
+            <w:r>
+              <w:rPr>
+                <w:szCs w:val="24"/>
+              </w:rPr>
+              <w:t>Outputs</w:t>
+            </w:r>
+          </w:p>
+        </w:tc>
+        <w:tc>
+          <w:tcPr>
+            <w:tcW w:w="4847" w:type="dxa"/>
+          </w:tcPr>
+          <w:p>
+            <w:pPr>
+              <w:tabs>
+                <w:tab w:val="left" w:pos="7331"/>
+              </w:tabs>
+              <w:rPr>
+                <w:szCs w:val="24"/>
+              </w:rPr>
+            </w:pPr>
+            <w:r>
+              <w:rPr>
+                <w:szCs w:val="24"/>
+              </w:rPr>
+              <w:t>Text files detailing improper behavior/bugs</w:t>
+            </w:r>
+          </w:p>
+        </w:tc>
+      </w:tr>
+      <w:tr>
+        <w:trPr>
+          <w:trHeight w:val="196"/>
+        </w:trPr>
+        <w:tc>
+          <w:tcPr>
+            <w:tcW w:w="1525" w:type="dxa"/>
+          </w:tcPr>
+          <w:p>
+            <w:pPr>
+              <w:rPr>
+                <w:szCs w:val="24"/>
+              </w:rPr>
+            </w:pPr>
+            <w:r>
+              <w:rPr>
+                <w:szCs w:val="24"/>
+              </w:rPr>
+              <w:t>Destination</w:t>
+            </w:r>
+          </w:p>
+        </w:tc>
+        <w:tc>
+          <w:tcPr>
+            <w:tcW w:w="4847" w:type="dxa"/>
+          </w:tcPr>
+          <w:p>
+            <w:pPr>
+              <w:jc w:val="center"/>
+              <w:rPr>
+                <w:szCs w:val="24"/>
+              </w:rPr>
+            </w:pPr>
+            <w:r>
+              <w:rPr>
+                <w:szCs w:val="24"/>
+              </w:rPr>
+              <w:t>Main Control Loop</w:t>
+            </w:r>
+          </w:p>
+        </w:tc>
+      </w:tr>
+      <w:tr>
+        <w:trPr>
+          <w:trHeight w:val="196"/>
+        </w:trPr>
+        <w:tc>
+          <w:tcPr>
+            <w:tcW w:w="1525" w:type="dxa"/>
+          </w:tcPr>
+          <w:p>
+            <w:pPr>
+              <w:rPr>
+                <w:szCs w:val="24"/>
+              </w:rPr>
+            </w:pPr>
+            <w:r>
+              <w:rPr>
+                <w:szCs w:val="24"/>
+              </w:rPr>
+              <w:t>Precondition</w:t>
+            </w:r>
+          </w:p>
+        </w:tc>
+        <w:tc>
+          <w:tcPr>
+            <w:tcW w:w="4847" w:type="dxa"/>
+          </w:tcPr>
+          <w:p>
+            <w:pPr>
+              <w:jc w:val="center"/>
+              <w:rPr>
+                <w:szCs w:val="24"/>
+              </w:rPr>
+            </w:pPr>
+            <w:r>
+              <w:rPr>
+                <w:szCs w:val="24"/>
+              </w:rPr>
+              <w:t>Identity and categorize different errors</w:t>
+            </w:r>
+          </w:p>
+        </w:tc>
+      </w:tr>
+      <w:tr>
+        <w:trPr>
+          <w:trHeight w:val="196"/>
+        </w:trPr>
+        <w:tc>
+          <w:tcPr>
+            <w:tcW w:w="1525" w:type="dxa"/>
+          </w:tcPr>
+          <w:p>
+            <w:pPr>
+              <w:rPr>
+                <w:szCs w:val="24"/>
+              </w:rPr>
+            </w:pPr>
+            <w:r>
+              <w:rPr>
+                <w:szCs w:val="24"/>
+              </w:rPr>
+              <w:t>Action</w:t>
+            </w:r>
+          </w:p>
+        </w:tc>
+        <w:tc>
+          <w:tcPr>
+            <w:tcW w:w="4847" w:type="dxa"/>
+          </w:tcPr>
+          <w:p>
+            <w:pPr>
+              <w:rPr>
+                <w:szCs w:val="24"/>
+              </w:rPr>
+            </w:pPr>
+            <w:r>
+              <w:rPr>
+                <w:szCs w:val="24"/>
+              </w:rPr>
+              <w:t>If any of the error conditions are triggered during run time, the user will be notified, and the program will output a log containing the errors and existing bugs discovered (and any other pertinent details e.g., severity level, timestamps, etc.).</w:t>
+            </w:r>
+          </w:p>
+        </w:tc>
+      </w:tr>
+      <w:tr>
+        <w:trPr>
+          <w:trHeight w:val="196"/>
+        </w:trPr>
+        <w:tc>
+          <w:tcPr>
+            <w:tcW w:w="1525" w:type="dxa"/>
+          </w:tcPr>
+          <w:p>
+            <w:pPr>
+              <w:rPr>
+                <w:szCs w:val="24"/>
+              </w:rPr>
+            </w:pPr>
+            <w:r>
+              <w:rPr>
+                <w:szCs w:val="24"/>
+              </w:rPr>
+              <w:t>Postcondition</w:t>
+            </w:r>
+          </w:p>
+        </w:tc>
+        <w:tc>
+          <w:tcPr>
+            <w:tcW w:w="4847" w:type="dxa"/>
+          </w:tcPr>
+          <w:p>
+            <w:pPr>
+              <w:rPr>
+                <w:szCs w:val="24"/>
+              </w:rPr>
+            </w:pPr>
+            <w:r>
+              <w:rPr>
+                <w:szCs w:val="24"/>
+              </w:rPr>
+              <w:t>Error and performance logs are collected for review</w:t>
+            </w:r>
+          </w:p>
+        </w:tc>
+      </w:tr>
+      <w:tr>
+        <w:trPr>
+          <w:trHeight w:val="196"/>
+        </w:trPr>
+        <w:tc>
+          <w:tcPr>
+            <w:tcW w:w="1525" w:type="dxa"/>
+          </w:tcPr>
+          <w:p>
+            <w:pPr>
+              <w:rPr>
+                <w:szCs w:val="24"/>
+              </w:rPr>
+            </w:pPr>
+            <w:r>
+              <w:rPr>
+                <w:szCs w:val="24"/>
+              </w:rPr>
+              <w:t>Side effects</w:t>
+            </w:r>
+          </w:p>
+        </w:tc>
+        <w:tc>
+          <w:tcPr>
+            <w:tcW w:w="4847" w:type="dxa"/>
+          </w:tcPr>
+          <w:p>
+            <w:pPr>
+              <w:jc w:val="center"/>
+              <w:rPr>
+                <w:szCs w:val="24"/>
+              </w:rPr>
+            </w:pPr>
+            <w:r>
+              <w:rPr>
+                <w:szCs w:val="24"/>
+              </w:rPr>
+              <w:t>N/A</w:t>
+            </w:r>
+          </w:p>
+        </w:tc>
+      </w:tr>
+    </w:tbl>
+    <w:p>
+      <w:pPr>
+        <w:keepNext/>
+        <w:keepLines/>
+        <w:spacing w:before="160" w:after="100" w:afterAutospacing="1" w:line="240" w:lineRule="auto"/>
+        <w:outlineLvl w:val="1"/>
+        <w:rPr>
+          <w:rFonts w:asciiTheme="majorHAnsi" w:eastAsiaTheme="majorEastAsia" w:hAnsiTheme="majorHAnsi" w:cstheme="majorBidi"/>
           <w:sz w:val="32"/>
           <w:szCs w:val="32"/>
         </w:rPr>
-        <w:t>:</w:t>
+      </w:pPr>
+      <w:r>
+        <w:rPr>
+          <w:rFonts w:asciiTheme="majorHAnsi" w:eastAsiaTheme="majorEastAsia" w:hAnsiTheme="majorHAnsi" w:cstheme="majorBidi"/>
+          <w:sz w:val="32"/>
+          <w:szCs w:val="32"/>
+        </w:rPr>
+        <w:br w:type="textWrapping" w:clear="all"/>
+      </w:r>
+    </w:p>
+    <w:p>
+      <w:pPr>
+        <w:keepNext/>
+        <w:keepLines/>
+        <w:spacing w:before="160" w:after="100" w:afterAutospacing="1" w:line="240" w:lineRule="auto"/>
+        <w:outlineLvl w:val="1"/>
+        <w:rPr>
+          <w:rFonts w:asciiTheme="majorHAnsi" w:eastAsiaTheme="majorEastAsia" w:hAnsiTheme="majorHAnsi" w:cstheme="majorBidi"/>
+          <w:sz w:val="32"/>
+          <w:szCs w:val="32"/>
+        </w:rPr>
+      </w:pPr>
+      <w:r>
+        <w:rPr>
+          <w:rFonts w:asciiTheme="majorHAnsi" w:eastAsiaTheme="majorEastAsia" w:hAnsiTheme="majorHAnsi" w:cstheme="majorBidi"/>
+          <w:sz w:val="32"/>
+          <w:szCs w:val="32"/>
+        </w:rPr>
+        <w:t xml:space="preserve">Description: </w:t>
       </w:r>
     </w:p>
     <w:p>
@@ -1387,7 +2520,6 @@
           <w:rFonts w:asciiTheme="majorHAnsi" w:hAnsiTheme="majorHAnsi" w:cstheme="majorHAnsi"/>
           <w:i/>
           <w:iCs/>
-          <w:szCs w:val="24"/>
         </w:rPr>
       </w:pPr>
       <w:r>
@@ -1395,20 +2527,127 @@
           <w:rFonts w:asciiTheme="majorHAnsi" w:hAnsiTheme="majorHAnsi" w:cstheme="majorHAnsi"/>
           <w:i/>
           <w:iCs/>
-          <w:szCs w:val="24"/>
-        </w:rPr>
-        <w:t>To fulfill the acceptance criteria, t</w:t>
-      </w:r>
-      <w:r>
+        </w:rPr>
+        <w:t>To keep our prediction model running optimally and working as expected, the program will check for bugs using conditional statements and error handling constructs.</w:t>
+      </w:r>
+    </w:p>
+    <w:p>
+      <w:pPr>
+        <w:numPr>
+          <w:ilvl w:val="1"/>
+          <w:numId w:val="0"/>
+        </w:numPr>
+        <w:spacing w:after="100" w:afterAutospacing="1"/>
+        <w:rPr>
+          <w:color w:val="44546A" w:themeColor="text2"/>
+          <w:sz w:val="32"/>
+          <w:szCs w:val="32"/>
+        </w:rPr>
+      </w:pPr>
+      <w:r>
+        <w:rPr>
+          <w:color w:val="44546A" w:themeColor="text2"/>
+          <w:sz w:val="32"/>
+          <w:szCs w:val="32"/>
+        </w:rPr>
+        <w:t>Acceptance Criteria:</w:t>
+      </w:r>
+    </w:p>
+    <w:p>
+      <w:pPr>
+        <w:numPr>
+          <w:ilvl w:val="0"/>
+          <w:numId w:val="12"/>
+        </w:numPr>
+        <w:spacing w:after="100" w:afterAutospacing="1"/>
+        <w:contextualSpacing/>
+        <w:rPr>
+          <w:rFonts w:asciiTheme="majorHAnsi" w:hAnsiTheme="majorHAnsi" w:cstheme="majorHAnsi"/>
+          <w:szCs w:val="24"/>
+        </w:rPr>
+      </w:pPr>
+      <w:r>
+        <w:rPr>
+          <w:rFonts w:asciiTheme="majorHAnsi" w:hAnsiTheme="majorHAnsi" w:cstheme="majorHAnsi"/>
+          <w:szCs w:val="24"/>
+        </w:rPr>
+        <w:t>Errors will be handled in a manner appropriate for their severity level.</w:t>
+      </w:r>
+    </w:p>
+    <w:p>
+      <w:pPr>
+        <w:numPr>
+          <w:ilvl w:val="0"/>
+          <w:numId w:val="12"/>
+        </w:numPr>
+        <w:spacing w:after="100" w:afterAutospacing="1"/>
+        <w:contextualSpacing/>
+        <w:rPr>
+          <w:rFonts w:asciiTheme="majorHAnsi" w:hAnsiTheme="majorHAnsi" w:cstheme="majorHAnsi"/>
+          <w:szCs w:val="24"/>
+        </w:rPr>
+      </w:pPr>
+      <w:r>
+        <w:rPr>
+          <w:rFonts w:asciiTheme="majorHAnsi" w:hAnsiTheme="majorHAnsi" w:cstheme="majorHAnsi"/>
+          <w:szCs w:val="24"/>
+        </w:rPr>
+        <w:t>Users will be given warnings if unwanted behavior occurs.</w:t>
+      </w:r>
+    </w:p>
+    <w:p>
+      <w:pPr>
+        <w:numPr>
+          <w:ilvl w:val="0"/>
+          <w:numId w:val="12"/>
+        </w:numPr>
+        <w:spacing w:after="100" w:afterAutospacing="1"/>
+        <w:contextualSpacing/>
+        <w:rPr>
+          <w:rFonts w:asciiTheme="majorHAnsi" w:hAnsiTheme="majorHAnsi" w:cstheme="majorHAnsi"/>
+          <w:szCs w:val="24"/>
+        </w:rPr>
+      </w:pPr>
+      <w:r>
+        <w:rPr>
+          <w:rFonts w:asciiTheme="majorHAnsi" w:hAnsiTheme="majorHAnsi" w:cstheme="majorHAnsi"/>
+          <w:szCs w:val="24"/>
+        </w:rPr>
+        <w:t>Any issues are collected in logs, the most critical bugs are given priority.</w:t>
+      </w:r>
+    </w:p>
+    <w:p>
+      <w:pPr>
+        <w:numPr>
+          <w:ilvl w:val="1"/>
+          <w:numId w:val="0"/>
+        </w:numPr>
+        <w:spacing w:after="100" w:afterAutospacing="1"/>
+        <w:rPr>
+          <w:color w:val="44546A" w:themeColor="text2"/>
+          <w:sz w:val="32"/>
+          <w:szCs w:val="32"/>
+        </w:rPr>
+      </w:pPr>
+      <w:r>
+        <w:rPr>
+          <w:color w:val="44546A" w:themeColor="text2"/>
+          <w:sz w:val="32"/>
+          <w:szCs w:val="32"/>
+        </w:rPr>
+        <w:t>Verification:</w:t>
+      </w:r>
+    </w:p>
+    <w:p>
+      <w:pPr>
+        <w:spacing w:after="100" w:afterAutospacing="1"/>
         <w:rPr>
           <w:rFonts w:asciiTheme="majorHAnsi" w:hAnsiTheme="majorHAnsi" w:cstheme="majorHAnsi"/>
           <w:i/>
           <w:iCs/>
           <w:szCs w:val="24"/>
         </w:rPr>
-        <w:t xml:space="preserve">he system must keep track of relevant fields and their associated categories, highlighting overlap. This can be checked by keeping track of the arbitrary game’s features and finding if </w:t>
-      </w:r>
-      <w:proofErr w:type="gramStart"/>
+      </w:pPr>
       <w:r>
         <w:rPr>
           <w:rFonts w:asciiTheme="majorHAnsi" w:hAnsiTheme="majorHAnsi" w:cstheme="majorHAnsi"/>
@@ -1416,36 +2655,713 @@
           <w:iCs/>
           <w:szCs w:val="24"/>
         </w:rPr>
-        <w:t>the majority of</w:t>
-      </w:r>
-      <w:proofErr w:type="gramEnd"/>
-      <w:r>
+        <w:lastRenderedPageBreak/>
+        <w:t>After the logs are collected and the bug severity levels are established, the team will verify the existence of the bug(s) and apply the appropriate modifications to the program. Once the errors are addressed, document any changes that are implemented to maintain transparency.</w:t>
+      </w:r>
+    </w:p>
+    <w:p>
+      <w:pPr>
+        <w:rPr>
+          <w:rFonts w:cstheme="minorHAnsi"/>
+          <w:szCs w:val="24"/>
+        </w:rPr>
+      </w:pPr>
+    </w:p>
+    <w:p>
+      <w:pPr>
+        <w:keepNext/>
+        <w:keepLines/>
+        <w:spacing w:before="160" w:after="100" w:afterAutospacing="1" w:line="240" w:lineRule="auto"/>
+        <w:outlineLvl w:val="1"/>
+        <w:rPr>
+          <w:rFonts w:asciiTheme="majorHAnsi" w:eastAsiaTheme="majorEastAsia" w:hAnsiTheme="majorHAnsi" w:cstheme="majorBidi"/>
+          <w:sz w:val="36"/>
+          <w:szCs w:val="36"/>
+        </w:rPr>
+      </w:pPr>
+      <w:r>
+        <w:rPr>
+          <w:rFonts w:asciiTheme="majorHAnsi" w:eastAsiaTheme="majorEastAsia" w:hAnsiTheme="majorHAnsi" w:cstheme="majorBidi"/>
+          <w:sz w:val="36"/>
+          <w:szCs w:val="36"/>
+        </w:rPr>
+        <w:t>Functional: User Authentication/Roles &amp; Permissions</w:t>
+      </w:r>
+    </w:p>
+    <w:tbl>
+      <w:tblPr>
+        <w:tblStyle w:val="TableGrid"/>
+        <w:tblpPr w:leftFromText="180" w:rightFromText="180" w:vertAnchor="text" w:tblpXSpec="center" w:tblpY="1"/>
+        <w:tblOverlap w:val="never"/>
+        <w:tblW w:w="0" w:type="auto"/>
+        <w:tblLook w:val="04A0" w:firstRow="1" w:lastRow="0" w:firstColumn="1" w:lastColumn="0" w:noHBand="0" w:noVBand="1"/>
+      </w:tblPr>
+      <w:tblGrid>
+        <w:gridCol w:w="1565"/>
+        <w:gridCol w:w="4847"/>
+      </w:tblGrid>
+      <w:tr>
+        <w:trPr>
+          <w:trHeight w:val="196"/>
+        </w:trPr>
+        <w:tc>
+          <w:tcPr>
+            <w:tcW w:w="1525" w:type="dxa"/>
+          </w:tcPr>
+          <w:p>
+            <w:pPr>
+              <w:rPr>
+                <w:szCs w:val="24"/>
+              </w:rPr>
+            </w:pPr>
+            <w:r>
+              <w:rPr>
+                <w:szCs w:val="24"/>
+              </w:rPr>
+              <w:t>Function</w:t>
+            </w:r>
+          </w:p>
+        </w:tc>
+        <w:tc>
+          <w:tcPr>
+            <w:tcW w:w="4847" w:type="dxa"/>
+          </w:tcPr>
+          <w:p>
+            <w:pPr>
+              <w:rPr>
+                <w:szCs w:val="24"/>
+              </w:rPr>
+            </w:pPr>
+            <w:r>
+              <w:rPr>
+                <w:szCs w:val="24"/>
+              </w:rPr>
+              <w:t>Allow user to save and access results, give users roles and permissions to limit access to critical elements of the system.</w:t>
+            </w:r>
+          </w:p>
+        </w:tc>
+      </w:tr>
+      <w:tr>
+        <w:trPr>
+          <w:trHeight w:val="401"/>
+        </w:trPr>
+        <w:tc>
+          <w:tcPr>
+            <w:tcW w:w="1525" w:type="dxa"/>
+          </w:tcPr>
+          <w:p>
+            <w:pPr>
+              <w:rPr>
+                <w:szCs w:val="24"/>
+              </w:rPr>
+            </w:pPr>
+            <w:r>
+              <w:rPr>
+                <w:szCs w:val="24"/>
+              </w:rPr>
+              <w:t>Description</w:t>
+            </w:r>
+          </w:p>
+        </w:tc>
+        <w:tc>
+          <w:tcPr>
+            <w:tcW w:w="4847" w:type="dxa"/>
+          </w:tcPr>
+          <w:p>
+            <w:pPr>
+              <w:rPr>
+                <w:szCs w:val="24"/>
+              </w:rPr>
+            </w:pPr>
+            <w:r>
+              <w:rPr>
+                <w:szCs w:val="24"/>
+              </w:rPr>
+              <w:t>The system shall provide user authentication using a username and password. There will be an option to reset password if the user forgets. Each user will have a role that determines what they are able to access/modify. The user can create, change, and delete their account</w:t>
+            </w:r>
+          </w:p>
+        </w:tc>
+      </w:tr>
+      <w:tr>
+        <w:trPr>
+          <w:trHeight w:val="597"/>
+        </w:trPr>
+        <w:tc>
+          <w:tcPr>
+            <w:tcW w:w="1525" w:type="dxa"/>
+          </w:tcPr>
+          <w:p>
+            <w:pPr>
+              <w:rPr>
+                <w:szCs w:val="24"/>
+              </w:rPr>
+            </w:pPr>
+            <w:r>
+              <w:rPr>
+                <w:szCs w:val="24"/>
+              </w:rPr>
+              <w:t>Inputs</w:t>
+            </w:r>
+          </w:p>
+        </w:tc>
+        <w:tc>
+          <w:tcPr>
+            <w:tcW w:w="4847" w:type="dxa"/>
+          </w:tcPr>
+          <w:p>
+            <w:pPr>
+              <w:rPr>
+                <w:szCs w:val="24"/>
+              </w:rPr>
+            </w:pPr>
+            <w:r>
+              <w:rPr>
+                <w:szCs w:val="24"/>
+              </w:rPr>
+              <w:t>User account information from account creation</w:t>
+            </w:r>
+          </w:p>
+        </w:tc>
+      </w:tr>
+      <w:tr>
+        <w:trPr>
+          <w:trHeight w:val="196"/>
+        </w:trPr>
+        <w:tc>
+          <w:tcPr>
+            <w:tcW w:w="1525" w:type="dxa"/>
+          </w:tcPr>
+          <w:p>
+            <w:pPr>
+              <w:rPr>
+                <w:szCs w:val="24"/>
+              </w:rPr>
+            </w:pPr>
+            <w:r>
+              <w:rPr>
+                <w:szCs w:val="24"/>
+              </w:rPr>
+              <w:t>Source</w:t>
+            </w:r>
+          </w:p>
+        </w:tc>
+        <w:tc>
+          <w:tcPr>
+            <w:tcW w:w="4847" w:type="dxa"/>
+          </w:tcPr>
+          <w:p>
+            <w:pPr>
+              <w:rPr>
+                <w:szCs w:val="24"/>
+              </w:rPr>
+            </w:pPr>
+            <w:r>
+              <w:rPr>
+                <w:szCs w:val="24"/>
+              </w:rPr>
+              <w:t>Usernames and passwords from text file passed through a User Class.</w:t>
+            </w:r>
+          </w:p>
+        </w:tc>
+      </w:tr>
+      <w:tr>
+        <w:trPr>
+          <w:trHeight w:val="196"/>
+        </w:trPr>
+        <w:tc>
+          <w:tcPr>
+            <w:tcW w:w="1525" w:type="dxa"/>
+          </w:tcPr>
+          <w:p>
+            <w:pPr>
+              <w:tabs>
+                <w:tab w:val="left" w:pos="7331"/>
+              </w:tabs>
+              <w:rPr>
+                <w:szCs w:val="24"/>
+              </w:rPr>
+            </w:pPr>
+            <w:r>
+              <w:rPr>
+                <w:szCs w:val="24"/>
+              </w:rPr>
+              <w:t>Outputs</w:t>
+            </w:r>
+          </w:p>
+        </w:tc>
+        <w:tc>
+          <w:tcPr>
+            <w:tcW w:w="4847" w:type="dxa"/>
+          </w:tcPr>
+          <w:p>
+            <w:pPr>
+              <w:tabs>
+                <w:tab w:val="left" w:pos="7331"/>
+              </w:tabs>
+              <w:jc w:val="center"/>
+              <w:rPr>
+                <w:szCs w:val="24"/>
+              </w:rPr>
+            </w:pPr>
+            <w:r>
+              <w:rPr>
+                <w:szCs w:val="24"/>
+              </w:rPr>
+              <w:t>Text file that has usernames and passwords.</w:t>
+            </w:r>
+          </w:p>
+        </w:tc>
+      </w:tr>
+      <w:tr>
+        <w:trPr>
+          <w:trHeight w:val="196"/>
+        </w:trPr>
+        <w:tc>
+          <w:tcPr>
+            <w:tcW w:w="1525" w:type="dxa"/>
+          </w:tcPr>
+          <w:p>
+            <w:pPr>
+              <w:rPr>
+                <w:szCs w:val="24"/>
+              </w:rPr>
+            </w:pPr>
+            <w:r>
+              <w:rPr>
+                <w:szCs w:val="24"/>
+              </w:rPr>
+              <w:t>Destination</w:t>
+            </w:r>
+          </w:p>
+        </w:tc>
+        <w:tc>
+          <w:tcPr>
+            <w:tcW w:w="4847" w:type="dxa"/>
+          </w:tcPr>
+          <w:p>
+            <w:pPr>
+              <w:jc w:val="center"/>
+              <w:rPr>
+                <w:szCs w:val="24"/>
+              </w:rPr>
+            </w:pPr>
+            <w:r>
+              <w:rPr>
+                <w:szCs w:val="24"/>
+              </w:rPr>
+              <w:t>Main Control Loop</w:t>
+            </w:r>
+          </w:p>
+        </w:tc>
+      </w:tr>
+      <w:tr>
+        <w:trPr>
+          <w:trHeight w:val="196"/>
+        </w:trPr>
+        <w:tc>
+          <w:tcPr>
+            <w:tcW w:w="1525" w:type="dxa"/>
+          </w:tcPr>
+          <w:p>
+            <w:pPr>
+              <w:rPr>
+                <w:szCs w:val="24"/>
+              </w:rPr>
+            </w:pPr>
+            <w:r>
+              <w:rPr>
+                <w:szCs w:val="24"/>
+              </w:rPr>
+              <w:t>Precondition</w:t>
+            </w:r>
+          </w:p>
+        </w:tc>
+        <w:tc>
+          <w:tcPr>
+            <w:tcW w:w="4847" w:type="dxa"/>
+          </w:tcPr>
+          <w:p>
+            <w:pPr>
+              <w:jc w:val="center"/>
+              <w:rPr>
+                <w:szCs w:val="24"/>
+              </w:rPr>
+            </w:pPr>
+            <w:r>
+              <w:rPr>
+                <w:szCs w:val="24"/>
+              </w:rPr>
+              <w:t>Users have created an account</w:t>
+            </w:r>
+          </w:p>
+        </w:tc>
+      </w:tr>
+      <w:tr>
+        <w:trPr>
+          <w:trHeight w:val="196"/>
+        </w:trPr>
+        <w:tc>
+          <w:tcPr>
+            <w:tcW w:w="1525" w:type="dxa"/>
+          </w:tcPr>
+          <w:p>
+            <w:pPr>
+              <w:rPr>
+                <w:szCs w:val="24"/>
+              </w:rPr>
+            </w:pPr>
+            <w:r>
+              <w:rPr>
+                <w:szCs w:val="24"/>
+              </w:rPr>
+              <w:t>Action</w:t>
+            </w:r>
+          </w:p>
+        </w:tc>
+        <w:tc>
+          <w:tcPr>
+            <w:tcW w:w="4847" w:type="dxa"/>
+          </w:tcPr>
+          <w:p>
+            <w:pPr>
+              <w:rPr>
+                <w:szCs w:val="24"/>
+              </w:rPr>
+            </w:pPr>
+            <w:r>
+              <w:rPr>
+                <w:szCs w:val="24"/>
+              </w:rPr>
+              <w:t>After the user creates an account, their credentials and permission level are stored in a data file. If the user forgets their credentials, they shall have the option to retrieve them. When the user logs in the text file is passed into an Array list of Class User. The user input will be compared to the existing database of users for verification. If user inputs incorrect information 5 times they be locked out of their account and required to change their password.</w:t>
+            </w:r>
+          </w:p>
+        </w:tc>
+      </w:tr>
+      <w:tr>
+        <w:trPr>
+          <w:trHeight w:val="196"/>
+        </w:trPr>
+        <w:tc>
+          <w:tcPr>
+            <w:tcW w:w="1525" w:type="dxa"/>
+          </w:tcPr>
+          <w:p>
+            <w:pPr>
+              <w:rPr>
+                <w:szCs w:val="24"/>
+              </w:rPr>
+            </w:pPr>
+            <w:r>
+              <w:rPr>
+                <w:szCs w:val="24"/>
+              </w:rPr>
+              <w:t>Postcondition</w:t>
+            </w:r>
+          </w:p>
+        </w:tc>
+        <w:tc>
+          <w:tcPr>
+            <w:tcW w:w="4847" w:type="dxa"/>
+          </w:tcPr>
+          <w:p>
+            <w:pPr>
+              <w:rPr>
+                <w:szCs w:val="24"/>
+              </w:rPr>
+            </w:pPr>
+            <w:r>
+              <w:rPr>
+                <w:szCs w:val="24"/>
+              </w:rPr>
+              <w:t>Users can log in, change password, and be able to access what their permission level allows. User credentials are correctly stored in database.</w:t>
+            </w:r>
+          </w:p>
+        </w:tc>
+      </w:tr>
+      <w:tr>
+        <w:trPr>
+          <w:trHeight w:val="196"/>
+        </w:trPr>
+        <w:tc>
+          <w:tcPr>
+            <w:tcW w:w="1525" w:type="dxa"/>
+          </w:tcPr>
+          <w:p>
+            <w:pPr>
+              <w:rPr>
+                <w:szCs w:val="24"/>
+              </w:rPr>
+            </w:pPr>
+            <w:r>
+              <w:rPr>
+                <w:szCs w:val="24"/>
+              </w:rPr>
+              <w:t>Side effects</w:t>
+            </w:r>
+          </w:p>
+        </w:tc>
+        <w:tc>
+          <w:tcPr>
+            <w:tcW w:w="4847" w:type="dxa"/>
+          </w:tcPr>
+          <w:p>
+            <w:pPr>
+              <w:jc w:val="center"/>
+              <w:rPr>
+                <w:szCs w:val="24"/>
+              </w:rPr>
+            </w:pPr>
+            <w:r>
+              <w:rPr>
+                <w:szCs w:val="24"/>
+              </w:rPr>
+              <w:t>N/A</w:t>
+            </w:r>
+          </w:p>
+        </w:tc>
+      </w:tr>
+    </w:tbl>
+    <w:p>
+      <w:pPr>
+        <w:keepNext/>
+        <w:keepLines/>
+        <w:spacing w:before="160" w:after="100" w:afterAutospacing="1" w:line="240" w:lineRule="auto"/>
+        <w:outlineLvl w:val="1"/>
+        <w:rPr>
+          <w:rFonts w:asciiTheme="majorHAnsi" w:eastAsiaTheme="majorEastAsia" w:hAnsiTheme="majorHAnsi" w:cstheme="majorBidi"/>
+          <w:sz w:val="32"/>
+          <w:szCs w:val="32"/>
+        </w:rPr>
+      </w:pPr>
+      <w:r>
+        <w:rPr>
+          <w:rFonts w:asciiTheme="majorHAnsi" w:eastAsiaTheme="majorEastAsia" w:hAnsiTheme="majorHAnsi" w:cstheme="majorBidi"/>
+          <w:sz w:val="32"/>
+          <w:szCs w:val="32"/>
+        </w:rPr>
+        <w:lastRenderedPageBreak/>
+        <w:br w:type="textWrapping" w:clear="all"/>
+      </w:r>
+    </w:p>
+    <w:p>
+      <w:pPr>
+        <w:keepNext/>
+        <w:keepLines/>
+        <w:spacing w:before="160" w:after="100" w:afterAutospacing="1" w:line="240" w:lineRule="auto"/>
+        <w:outlineLvl w:val="1"/>
+        <w:rPr>
+          <w:rFonts w:asciiTheme="majorHAnsi" w:eastAsiaTheme="majorEastAsia" w:hAnsiTheme="majorHAnsi" w:cstheme="majorBidi"/>
+          <w:sz w:val="32"/>
+          <w:szCs w:val="32"/>
+        </w:rPr>
+      </w:pPr>
+      <w:r>
+        <w:rPr>
+          <w:rFonts w:asciiTheme="majorHAnsi" w:eastAsiaTheme="majorEastAsia" w:hAnsiTheme="majorHAnsi" w:cstheme="majorBidi"/>
+          <w:sz w:val="32"/>
+          <w:szCs w:val="32"/>
+        </w:rPr>
+        <w:t xml:space="preserve">Description: </w:t>
+      </w:r>
+    </w:p>
+    <w:p>
+      <w:pPr>
+        <w:spacing w:after="100" w:afterAutospacing="1"/>
         <w:rPr>
           <w:rFonts w:asciiTheme="majorHAnsi" w:hAnsiTheme="majorHAnsi" w:cstheme="majorHAnsi"/>
           <w:i/>
           <w:iCs/>
-          <w:szCs w:val="24"/>
-        </w:rPr>
-        <w:t xml:space="preserve"> these fields are a subset of a similar game within the system to suggest high confidence. Confidence can be measured by checking the arbitrary game against games with similar themes having an overlap of over </w:t>
-      </w:r>
+        </w:rPr>
+      </w:pPr>
       <w:r>
         <w:rPr>
           <w:rFonts w:asciiTheme="majorHAnsi" w:hAnsiTheme="majorHAnsi" w:cstheme="majorHAnsi"/>
           <w:i/>
           <w:iCs/>
-          <w:szCs w:val="24"/>
-        </w:rPr>
-        <w:t>75</w:t>
-      </w:r>
-      <w:r>
+        </w:rPr>
+        <w:t>Users will create an account to prevent unchecked access to our system’s critical information and functionality. Accounts will be stored in a database and retrieved during the sign-in process.</w:t>
+      </w:r>
+    </w:p>
+    <w:p>
+      <w:pPr>
+        <w:numPr>
+          <w:ilvl w:val="1"/>
+          <w:numId w:val="0"/>
+        </w:numPr>
+        <w:spacing w:after="100" w:afterAutospacing="1"/>
+        <w:rPr>
+          <w:color w:val="44546A" w:themeColor="text2"/>
+          <w:sz w:val="32"/>
+          <w:szCs w:val="32"/>
+        </w:rPr>
+      </w:pPr>
+      <w:r>
+        <w:rPr>
+          <w:color w:val="44546A" w:themeColor="text2"/>
+          <w:sz w:val="32"/>
+          <w:szCs w:val="32"/>
+        </w:rPr>
+        <w:t>Acceptance Criteria:</w:t>
+      </w:r>
+    </w:p>
+    <w:p>
+      <w:pPr>
+        <w:numPr>
+          <w:ilvl w:val="0"/>
+          <w:numId w:val="13"/>
+        </w:numPr>
+        <w:spacing w:after="100" w:afterAutospacing="1"/>
+        <w:contextualSpacing/>
+        <w:rPr>
+          <w:rFonts w:asciiTheme="majorHAnsi" w:hAnsiTheme="majorHAnsi" w:cstheme="majorHAnsi"/>
+          <w:szCs w:val="24"/>
+        </w:rPr>
+      </w:pPr>
+      <w:r>
+        <w:rPr>
+          <w:rFonts w:asciiTheme="majorHAnsi" w:hAnsiTheme="majorHAnsi" w:cstheme="majorHAnsi"/>
+          <w:szCs w:val="24"/>
+        </w:rPr>
+        <w:t>Users will be able to create, alter, and delete accounts.</w:t>
+      </w:r>
+    </w:p>
+    <w:p>
+      <w:pPr>
+        <w:numPr>
+          <w:ilvl w:val="1"/>
+          <w:numId w:val="13"/>
+        </w:numPr>
+        <w:spacing w:after="100" w:afterAutospacing="1"/>
+        <w:contextualSpacing/>
+        <w:rPr>
+          <w:rFonts w:asciiTheme="majorHAnsi" w:hAnsiTheme="majorHAnsi" w:cstheme="majorHAnsi"/>
+          <w:szCs w:val="24"/>
+        </w:rPr>
+      </w:pPr>
+      <w:r>
+        <w:rPr>
+          <w:rFonts w:asciiTheme="majorHAnsi" w:hAnsiTheme="majorHAnsi" w:cstheme="majorHAnsi"/>
+          <w:szCs w:val="24"/>
+        </w:rPr>
+        <w:t>Add entry to database.</w:t>
+      </w:r>
+    </w:p>
+    <w:p>
+      <w:pPr>
+        <w:numPr>
+          <w:ilvl w:val="1"/>
+          <w:numId w:val="13"/>
+        </w:numPr>
+        <w:spacing w:after="100" w:afterAutospacing="1"/>
+        <w:contextualSpacing/>
+        <w:rPr>
+          <w:rFonts w:asciiTheme="majorHAnsi" w:hAnsiTheme="majorHAnsi" w:cstheme="majorHAnsi"/>
+          <w:szCs w:val="24"/>
+        </w:rPr>
+      </w:pPr>
+      <w:r>
+        <w:rPr>
+          <w:rFonts w:asciiTheme="majorHAnsi" w:hAnsiTheme="majorHAnsi" w:cstheme="majorHAnsi"/>
+          <w:szCs w:val="24"/>
+        </w:rPr>
+        <w:t>Change entry in database.</w:t>
+      </w:r>
+    </w:p>
+    <w:p>
+      <w:pPr>
+        <w:numPr>
+          <w:ilvl w:val="1"/>
+          <w:numId w:val="13"/>
+        </w:numPr>
+        <w:spacing w:after="100" w:afterAutospacing="1"/>
+        <w:contextualSpacing/>
+        <w:rPr>
+          <w:rFonts w:asciiTheme="majorHAnsi" w:hAnsiTheme="majorHAnsi" w:cstheme="majorHAnsi"/>
+          <w:szCs w:val="24"/>
+        </w:rPr>
+      </w:pPr>
+      <w:r>
+        <w:rPr>
+          <w:rFonts w:asciiTheme="majorHAnsi" w:hAnsiTheme="majorHAnsi" w:cstheme="majorHAnsi"/>
+          <w:szCs w:val="24"/>
+        </w:rPr>
+        <w:t>Remove entry from database.</w:t>
+      </w:r>
+    </w:p>
+    <w:p>
+      <w:pPr>
+        <w:numPr>
+          <w:ilvl w:val="0"/>
+          <w:numId w:val="13"/>
+        </w:numPr>
+        <w:spacing w:after="100" w:afterAutospacing="1"/>
+        <w:contextualSpacing/>
+        <w:rPr>
+          <w:rFonts w:asciiTheme="majorHAnsi" w:hAnsiTheme="majorHAnsi" w:cstheme="majorHAnsi"/>
+          <w:szCs w:val="24"/>
+        </w:rPr>
+      </w:pPr>
+      <w:r>
+        <w:rPr>
+          <w:rFonts w:asciiTheme="majorHAnsi" w:hAnsiTheme="majorHAnsi" w:cstheme="majorHAnsi"/>
+          <w:szCs w:val="24"/>
+        </w:rPr>
+        <w:t>Each user is asked to confirm their access level so appropriate permissions are applied to their account.</w:t>
+      </w:r>
+    </w:p>
+    <w:p>
+      <w:pPr>
+        <w:numPr>
+          <w:ilvl w:val="0"/>
+          <w:numId w:val="13"/>
+        </w:numPr>
+        <w:spacing w:after="100" w:afterAutospacing="1"/>
+        <w:contextualSpacing/>
+        <w:rPr>
+          <w:rFonts w:asciiTheme="majorHAnsi" w:hAnsiTheme="majorHAnsi" w:cstheme="majorHAnsi"/>
+          <w:szCs w:val="24"/>
+        </w:rPr>
+      </w:pPr>
+      <w:r>
+        <w:rPr>
+          <w:rFonts w:asciiTheme="majorHAnsi" w:hAnsiTheme="majorHAnsi" w:cstheme="majorHAnsi"/>
+          <w:szCs w:val="24"/>
+        </w:rPr>
+        <w:t>All user information is properly stored in the database and used to verify users.</w:t>
+      </w:r>
+    </w:p>
+    <w:p>
+      <w:pPr>
+        <w:numPr>
+          <w:ilvl w:val="1"/>
+          <w:numId w:val="0"/>
+        </w:numPr>
+        <w:spacing w:after="100" w:afterAutospacing="1"/>
+        <w:rPr>
+          <w:color w:val="44546A" w:themeColor="text2"/>
+          <w:sz w:val="32"/>
+          <w:szCs w:val="32"/>
+        </w:rPr>
+      </w:pPr>
+      <w:r>
+        <w:rPr>
+          <w:color w:val="44546A" w:themeColor="text2"/>
+          <w:sz w:val="32"/>
+          <w:szCs w:val="32"/>
+        </w:rPr>
+        <w:t>Verification:</w:t>
+      </w:r>
+    </w:p>
+    <w:p>
+      <w:pPr>
+        <w:spacing w:after="100" w:afterAutospacing="1"/>
         <w:rPr>
           <w:rFonts w:asciiTheme="majorHAnsi" w:hAnsiTheme="majorHAnsi" w:cstheme="majorHAnsi"/>
           <w:i/>
           <w:iCs/>
           <w:szCs w:val="24"/>
         </w:rPr>
-        <w:t xml:space="preserve">%. If the overlap is above </w:t>
-      </w:r>
+      </w:pPr>
       <w:r>
         <w:rPr>
           <w:rFonts w:asciiTheme="majorHAnsi" w:hAnsiTheme="majorHAnsi" w:cstheme="majorHAnsi"/>
@@ -1453,66 +3369,16 @@
           <w:iCs/>
           <w:szCs w:val="24"/>
         </w:rPr>
-        <w:t>75</w:t>
-      </w:r>
-      <w:r>
-        <w:rPr>
-          <w:rFonts w:asciiTheme="majorHAnsi" w:hAnsiTheme="majorHAnsi" w:cstheme="majorHAnsi"/>
-          <w:i/>
-          <w:iCs/>
-          <w:szCs w:val="24"/>
-        </w:rPr>
-        <w:t>% then it is considered a success.</w:t>
-      </w:r>
-    </w:p>
-    <w:p>
-      <w:pPr>
-        <w:spacing w:after="100" w:afterAutospacing="1"/>
-        <w:rPr>
-          <w:rFonts w:asciiTheme="majorHAnsi" w:hAnsiTheme="majorHAnsi" w:cstheme="majorHAnsi"/>
-          <w:i/>
-          <w:iCs/>
-          <w:szCs w:val="24"/>
-        </w:rPr>
-      </w:pPr>
-      <w:r>
-        <w:rPr>
-          <w:rFonts w:asciiTheme="majorHAnsi" w:hAnsiTheme="majorHAnsi" w:cstheme="majorHAnsi"/>
-          <w:i/>
-          <w:iCs/>
-          <w:szCs w:val="24"/>
-        </w:rPr>
-        <w:t xml:space="preserve">*Please note that accuracy of prediction does not equal the percentage of overlap. </w:t>
-      </w:r>
-      <w:r>
-        <w:rPr>
-          <w:rFonts w:asciiTheme="majorHAnsi" w:hAnsiTheme="majorHAnsi" w:cstheme="majorHAnsi"/>
-          <w:i/>
-          <w:iCs/>
-          <w:szCs w:val="24"/>
-        </w:rPr>
-        <w:t xml:space="preserve">Accuracy can be higher than the amount of overlap given that features in a similar category can lead to the same conclusion, without the need for both to be in the games content </w:t>
-      </w:r>
-      <w:proofErr w:type="gramStart"/>
-      <w:r>
-        <w:rPr>
-          <w:rFonts w:asciiTheme="majorHAnsi" w:hAnsiTheme="majorHAnsi" w:cstheme="majorHAnsi"/>
-          <w:i/>
-          <w:iCs/>
-          <w:szCs w:val="24"/>
-        </w:rPr>
-        <w:t>descriptors.</w:t>
-      </w:r>
-      <w:r>
-        <w:rPr>
-          <w:rFonts w:asciiTheme="majorHAnsi" w:hAnsiTheme="majorHAnsi" w:cstheme="majorHAnsi"/>
-          <w:i/>
-          <w:iCs/>
-          <w:szCs w:val="24"/>
-        </w:rPr>
-        <w:t>*</w:t>
-      </w:r>
-      <w:proofErr w:type="gramEnd"/>
+        <w:t>All users can make an account and experience the program in a way that is apt for their permission level. User logins will be logged* to confirm there are no accounts accessing anything beyond what their permission level allows.</w:t>
+      </w:r>
+    </w:p>
+    <w:p>
+      <w:pPr>
+        <w:rPr>
+          <w:rFonts w:cstheme="minorHAnsi"/>
+          <w:szCs w:val="24"/>
+        </w:rPr>
+      </w:pPr>
     </w:p>
     <w:p>
       <w:pPr>
@@ -1545,10 +3411,7 @@
         <w:jc w:val="left"/>
       </w:pPr>
       <w:r>
-        <w:t>Non-</w:t>
-      </w:r>
-      <w:r>
-        <w:t>Functional: High Accuracy of Game Prediction</w:t>
+        <w:t>Functional: Handle Missing Data Fields</w:t>
       </w:r>
     </w:p>
     <w:p>
@@ -1558,232 +3421,6 @@
         <w:jc w:val="left"/>
       </w:pPr>
       <w:r>
-        <w:t>Description:</w:t>
-      </w:r>
-    </w:p>
-    <w:p>
-      <w:pPr>
-        <w:spacing w:after="100" w:afterAutospacing="1"/>
-        <w:rPr>
-          <w:rFonts w:asciiTheme="majorHAnsi" w:hAnsiTheme="majorHAnsi" w:cstheme="majorHAnsi"/>
-          <w:i/>
-          <w:iCs/>
-        </w:rPr>
-      </w:pPr>
-      <w:r>
-        <w:rPr>
-          <w:rFonts w:asciiTheme="majorHAnsi" w:hAnsiTheme="majorHAnsi" w:cstheme="majorHAnsi"/>
-          <w:i/>
-          <w:iCs/>
-        </w:rPr>
-        <w:t>The system must achieve a minimum accuracy rate of 90% when predicting ESRB ratings for arbitrary games based on its training data and algorithm.</w:t>
-      </w:r>
-      <w:r>
-        <w:rPr>
-          <w:rFonts w:asciiTheme="majorHAnsi" w:hAnsiTheme="majorHAnsi" w:cstheme="majorHAnsi"/>
-          <w:i/>
-          <w:iCs/>
-        </w:rPr>
-        <w:t xml:space="preserve"> High prediction accuracy is crucial to provide users with reliable information and recommendations for video games, enhancing user satisfaction and trust in the system.</w:t>
-      </w:r>
-    </w:p>
-    <w:p>
-      <w:pPr>
-        <w:pStyle w:val="Heading1"/>
-        <w:jc w:val="left"/>
-        <w:rPr>
-          <w:szCs w:val="32"/>
-        </w:rPr>
-      </w:pPr>
-      <w:r>
-        <w:rPr>
-          <w:szCs w:val="32"/>
-        </w:rPr>
-        <w:t>Acceptance Criteria:</w:t>
-      </w:r>
-    </w:p>
-    <w:p>
-      <w:pPr>
-        <w:pStyle w:val="ListParagraph"/>
-        <w:numPr>
-          <w:ilvl w:val="0"/>
-          <w:numId w:val="10"/>
-        </w:numPr>
-        <w:spacing w:after="100" w:afterAutospacing="1"/>
-        <w:rPr>
-          <w:rFonts w:cstheme="minorHAnsi"/>
-          <w:i/>
-          <w:iCs/>
-          <w:szCs w:val="24"/>
-        </w:rPr>
-      </w:pPr>
-      <w:r>
-        <w:rPr>
-          <w:rFonts w:cstheme="minorHAnsi"/>
-          <w:i/>
-          <w:iCs/>
-          <w:szCs w:val="24"/>
-        </w:rPr>
-        <w:t xml:space="preserve">The system must achieve a game prediction accuracy rate of at least 90% on a representative dataset of diverse </w:t>
-      </w:r>
-      <w:proofErr w:type="gramStart"/>
-      <w:r>
-        <w:rPr>
-          <w:rFonts w:cstheme="minorHAnsi"/>
-          <w:i/>
-          <w:iCs/>
-          <w:szCs w:val="24"/>
-        </w:rPr>
-        <w:t>games</w:t>
-      </w:r>
-      <w:proofErr w:type="gramEnd"/>
-    </w:p>
-    <w:p>
-      <w:pPr>
-        <w:pStyle w:val="ListParagraph"/>
-        <w:numPr>
-          <w:ilvl w:val="0"/>
-          <w:numId w:val="10"/>
-        </w:numPr>
-        <w:spacing w:after="100" w:afterAutospacing="1"/>
-        <w:rPr>
-          <w:rFonts w:cstheme="minorHAnsi"/>
-          <w:i/>
-          <w:iCs/>
-          <w:szCs w:val="24"/>
-        </w:rPr>
-      </w:pPr>
-      <w:r>
-        <w:rPr>
-          <w:rFonts w:cstheme="minorHAnsi"/>
-          <w:i/>
-          <w:iCs/>
-          <w:szCs w:val="24"/>
-        </w:rPr>
-        <w:t>The system’s prediction accuracy should remain consistent over time, with minimal fluctuations or degradation.</w:t>
-      </w:r>
-    </w:p>
-    <w:p>
-      <w:pPr>
-        <w:pStyle w:val="Heading1"/>
-        <w:jc w:val="left"/>
-        <w:rPr>
-          <w:szCs w:val="32"/>
-        </w:rPr>
-      </w:pPr>
-      <w:r>
-        <w:rPr>
-          <w:szCs w:val="32"/>
-        </w:rPr>
-        <w:t>Validation:</w:t>
-      </w:r>
-    </w:p>
-    <w:p>
-      <w:pPr>
-        <w:spacing w:after="100" w:afterAutospacing="1"/>
-        <w:rPr>
-          <w:rFonts w:asciiTheme="majorHAnsi" w:hAnsiTheme="majorHAnsi" w:cstheme="majorHAnsi"/>
-          <w:szCs w:val="24"/>
-        </w:rPr>
-      </w:pPr>
-      <w:r>
-        <w:rPr>
-          <w:rFonts w:asciiTheme="majorHAnsi" w:hAnsiTheme="majorHAnsi" w:cstheme="majorHAnsi"/>
-          <w:szCs w:val="24"/>
-        </w:rPr>
-        <w:t>Our model will use the longstanding machine learning techniques to ensure that accuracy is up to standard. The model will use cross-validation which will act as a safety check to make sure our predictions are reliable. Imagine you are taking a test and want to know how well you will do. Instead of studying once and hoping for the best, you will take multiple practice tests, each time using different questions. Our model is very much the same. We will split our information into several parts like chapters in a book, then switch out the chapters. As we repeat this process, each time we will evaluate a score of how each performs.</w:t>
-      </w:r>
-    </w:p>
-    <w:p>
-      <w:pPr>
-        <w:spacing w:after="100" w:afterAutospacing="1"/>
-        <w:rPr>
-          <w:rFonts w:cstheme="minorHAnsi"/>
-          <w:szCs w:val="24"/>
-        </w:rPr>
-      </w:pPr>
-    </w:p>
-    <w:p>
-      <w:pPr>
-        <w:rPr>
-          <w:rFonts w:cstheme="minorHAnsi"/>
-          <w:szCs w:val="24"/>
-        </w:rPr>
-      </w:pPr>
-    </w:p>
-    <w:p>
-      <w:pPr>
-        <w:rPr>
-          <w:rFonts w:cstheme="minorHAnsi"/>
-          <w:szCs w:val="24"/>
-        </w:rPr>
-      </w:pPr>
-    </w:p>
-    <w:p>
-      <w:pPr>
-        <w:rPr>
-          <w:rFonts w:cstheme="minorHAnsi"/>
-          <w:szCs w:val="24"/>
-        </w:rPr>
-      </w:pPr>
-    </w:p>
-    <w:p>
-      <w:pPr>
-        <w:rPr>
-          <w:rFonts w:cstheme="minorHAnsi"/>
-          <w:szCs w:val="24"/>
-        </w:rPr>
-      </w:pPr>
-    </w:p>
-    <w:p>
-      <w:pPr>
-        <w:rPr>
-          <w:rFonts w:cstheme="minorHAnsi"/>
-          <w:szCs w:val="24"/>
-        </w:rPr>
-      </w:pPr>
-    </w:p>
-    <w:p>
-      <w:pPr>
-        <w:rPr>
-          <w:rFonts w:cstheme="minorHAnsi"/>
-          <w:szCs w:val="24"/>
-        </w:rPr>
-      </w:pPr>
-    </w:p>
-    <w:p>
-      <w:pPr>
-        <w:rPr>
-          <w:rFonts w:cstheme="minorHAnsi"/>
-          <w:szCs w:val="24"/>
-        </w:rPr>
-      </w:pPr>
-    </w:p>
-    <w:p>
-      <w:pPr>
-        <w:rPr>
-          <w:rFonts w:cstheme="minorHAnsi"/>
-          <w:szCs w:val="24"/>
-        </w:rPr>
-      </w:pPr>
-    </w:p>
-    <w:p>
-      <w:pPr>
-        <w:pStyle w:val="Heading2"/>
-        <w:spacing w:after="100" w:afterAutospacing="1"/>
-        <w:jc w:val="left"/>
-      </w:pPr>
-      <w:r>
-        <w:t>Functional: Handle Missing Data Fields</w:t>
-      </w:r>
-    </w:p>
-    <w:p>
-      <w:pPr>
-        <w:pStyle w:val="Heading2"/>
-        <w:spacing w:after="100" w:afterAutospacing="1"/>
-        <w:jc w:val="left"/>
-      </w:pPr>
-      <w:r>
         <w:t xml:space="preserve">Description: </w:t>
       </w:r>
     </w:p>
@@ -1820,6 +3457,7 @@
         <w:rPr>
           <w:szCs w:val="32"/>
         </w:rPr>
+        <w:lastRenderedPageBreak/>
         <w:t>Acceptance Criteria:</w:t>
       </w:r>
     </w:p>
@@ -2058,6 +3696,7 @@
         <w:rPr>
           <w:szCs w:val="32"/>
         </w:rPr>
+        <w:lastRenderedPageBreak/>
         <w:t>Acceptance Criteria:</w:t>
       </w:r>
     </w:p>
@@ -2233,7 +3872,6 @@
           <w:noProof/>
           <w:szCs w:val="24"/>
         </w:rPr>
-        <w:lastRenderedPageBreak/>
         <w:drawing>
           <wp:inline distT="0" distB="0" distL="0" distR="0" wp14:anchorId="665684FF" wp14:editId="39A256EF">
             <wp:extent cx="3990631" cy="3021965"/>
@@ -2453,6 +4091,92 @@
     </w:lvl>
   </w:abstractNum>
   <w:abstractNum w:abstractNumId="1" w15:restartNumberingAfterBreak="0">
+    <w:nsid w:val="0A743820"/>
+    <w:multiLevelType w:val="hybridMultilevel"/>
+    <w:tmpl w:val="E99CB29A"/>
+    <w:lvl w:ilvl="0" w:tplc="FFFFFFFF">
+      <w:start w:val="1"/>
+      <w:numFmt w:val="decimal"/>
+      <w:lvlText w:val="%1."/>
+      <w:lvlJc w:val="left"/>
+      <w:pPr>
+        <w:ind w:left="720" w:hanging="360"/>
+      </w:pPr>
+    </w:lvl>
+    <w:lvl w:ilvl="1" w:tplc="FFFFFFFF" w:tentative="1">
+      <w:start w:val="1"/>
+      <w:numFmt w:val="lowerLetter"/>
+      <w:lvlText w:val="%2."/>
+      <w:lvlJc w:val="left"/>
+      <w:pPr>
+        <w:ind w:left="1440" w:hanging="360"/>
+      </w:pPr>
+    </w:lvl>
+    <w:lvl w:ilvl="2" w:tplc="FFFFFFFF" w:tentative="1">
+      <w:start w:val="1"/>
+      <w:numFmt w:val="lowerRoman"/>
+      <w:lvlText w:val="%3."/>
+      <w:lvlJc w:val="right"/>
+      <w:pPr>
+        <w:ind w:left="2160" w:hanging="180"/>
+      </w:pPr>
+    </w:lvl>
+    <w:lvl w:ilvl="3" w:tplc="FFFFFFFF" w:tentative="1">
+      <w:start w:val="1"/>
+      <w:numFmt w:val="decimal"/>
+      <w:lvlText w:val="%4."/>
+      <w:lvlJc w:val="left"/>
+      <w:pPr>
+        <w:ind w:left="2880" w:hanging="360"/>
+      </w:pPr>
+    </w:lvl>
+    <w:lvl w:ilvl="4" w:tplc="FFFFFFFF" w:tentative="1">
+      <w:start w:val="1"/>
+      <w:numFmt w:val="lowerLetter"/>
+      <w:lvlText w:val="%5."/>
+      <w:lvlJc w:val="left"/>
+      <w:pPr>
+        <w:ind w:left="3600" w:hanging="360"/>
+      </w:pPr>
+    </w:lvl>
+    <w:lvl w:ilvl="5" w:tplc="FFFFFFFF" w:tentative="1">
+      <w:start w:val="1"/>
+      <w:numFmt w:val="lowerRoman"/>
+      <w:lvlText w:val="%6."/>
+      <w:lvlJc w:val="right"/>
+      <w:pPr>
+        <w:ind w:left="4320" w:hanging="180"/>
+      </w:pPr>
+    </w:lvl>
+    <w:lvl w:ilvl="6" w:tplc="FFFFFFFF" w:tentative="1">
+      <w:start w:val="1"/>
+      <w:numFmt w:val="decimal"/>
+      <w:lvlText w:val="%7."/>
+      <w:lvlJc w:val="left"/>
+      <w:pPr>
+        <w:ind w:left="5040" w:hanging="360"/>
+      </w:pPr>
+    </w:lvl>
+    <w:lvl w:ilvl="7" w:tplc="FFFFFFFF" w:tentative="1">
+      <w:start w:val="1"/>
+      <w:numFmt w:val="lowerLetter"/>
+      <w:lvlText w:val="%8."/>
+      <w:lvlJc w:val="left"/>
+      <w:pPr>
+        <w:ind w:left="5760" w:hanging="360"/>
+      </w:pPr>
+    </w:lvl>
+    <w:lvl w:ilvl="8" w:tplc="FFFFFFFF" w:tentative="1">
+      <w:start w:val="1"/>
+      <w:numFmt w:val="lowerRoman"/>
+      <w:lvlText w:val="%9."/>
+      <w:lvlJc w:val="right"/>
+      <w:pPr>
+        <w:ind w:left="6480" w:hanging="180"/>
+      </w:pPr>
+    </w:lvl>
+  </w:abstractNum>
+  <w:abstractNum w:abstractNumId="2" w15:restartNumberingAfterBreak="0">
     <w:nsid w:val="1C911562"/>
     <w:multiLevelType w:val="multilevel"/>
     <w:tmpl w:val="04090021"/>
@@ -2565,7 +4289,7 @@
       </w:rPr>
     </w:lvl>
   </w:abstractNum>
-  <w:abstractNum w:abstractNumId="2" w15:restartNumberingAfterBreak="0">
+  <w:abstractNum w:abstractNumId="3" w15:restartNumberingAfterBreak="0">
     <w:nsid w:val="20A62E9D"/>
     <w:multiLevelType w:val="hybridMultilevel"/>
     <w:tmpl w:val="11122AD4"/>
@@ -2651,7 +4375,93 @@
       </w:pPr>
     </w:lvl>
   </w:abstractNum>
-  <w:abstractNum w:abstractNumId="3" w15:restartNumberingAfterBreak="0">
+  <w:abstractNum w:abstractNumId="4" w15:restartNumberingAfterBreak="0">
+    <w:nsid w:val="26E42F6E"/>
+    <w:multiLevelType w:val="hybridMultilevel"/>
+    <w:tmpl w:val="E99CB29A"/>
+    <w:lvl w:ilvl="0" w:tplc="FFFFFFFF">
+      <w:start w:val="1"/>
+      <w:numFmt w:val="decimal"/>
+      <w:lvlText w:val="%1."/>
+      <w:lvlJc w:val="left"/>
+      <w:pPr>
+        <w:ind w:left="720" w:hanging="360"/>
+      </w:pPr>
+    </w:lvl>
+    <w:lvl w:ilvl="1" w:tplc="FFFFFFFF">
+      <w:start w:val="1"/>
+      <w:numFmt w:val="lowerLetter"/>
+      <w:lvlText w:val="%2."/>
+      <w:lvlJc w:val="left"/>
+      <w:pPr>
+        <w:ind w:left="1440" w:hanging="360"/>
+      </w:pPr>
+    </w:lvl>
+    <w:lvl w:ilvl="2" w:tplc="FFFFFFFF" w:tentative="1">
+      <w:start w:val="1"/>
+      <w:numFmt w:val="lowerRoman"/>
+      <w:lvlText w:val="%3."/>
+      <w:lvlJc w:val="right"/>
+      <w:pPr>
+        <w:ind w:left="2160" w:hanging="180"/>
+      </w:pPr>
+    </w:lvl>
+    <w:lvl w:ilvl="3" w:tplc="FFFFFFFF" w:tentative="1">
+      <w:start w:val="1"/>
+      <w:numFmt w:val="decimal"/>
+      <w:lvlText w:val="%4."/>
+      <w:lvlJc w:val="left"/>
+      <w:pPr>
+        <w:ind w:left="2880" w:hanging="360"/>
+      </w:pPr>
+    </w:lvl>
+    <w:lvl w:ilvl="4" w:tplc="FFFFFFFF" w:tentative="1">
+      <w:start w:val="1"/>
+      <w:numFmt w:val="lowerLetter"/>
+      <w:lvlText w:val="%5."/>
+      <w:lvlJc w:val="left"/>
+      <w:pPr>
+        <w:ind w:left="3600" w:hanging="360"/>
+      </w:pPr>
+    </w:lvl>
+    <w:lvl w:ilvl="5" w:tplc="FFFFFFFF" w:tentative="1">
+      <w:start w:val="1"/>
+      <w:numFmt w:val="lowerRoman"/>
+      <w:lvlText w:val="%6."/>
+      <w:lvlJc w:val="right"/>
+      <w:pPr>
+        <w:ind w:left="4320" w:hanging="180"/>
+      </w:pPr>
+    </w:lvl>
+    <w:lvl w:ilvl="6" w:tplc="FFFFFFFF" w:tentative="1">
+      <w:start w:val="1"/>
+      <w:numFmt w:val="decimal"/>
+      <w:lvlText w:val="%7."/>
+      <w:lvlJc w:val="left"/>
+      <w:pPr>
+        <w:ind w:left="5040" w:hanging="360"/>
+      </w:pPr>
+    </w:lvl>
+    <w:lvl w:ilvl="7" w:tplc="FFFFFFFF" w:tentative="1">
+      <w:start w:val="1"/>
+      <w:numFmt w:val="lowerLetter"/>
+      <w:lvlText w:val="%8."/>
+      <w:lvlJc w:val="left"/>
+      <w:pPr>
+        <w:ind w:left="5760" w:hanging="360"/>
+      </w:pPr>
+    </w:lvl>
+    <w:lvl w:ilvl="8" w:tplc="FFFFFFFF" w:tentative="1">
+      <w:start w:val="1"/>
+      <w:numFmt w:val="lowerRoman"/>
+      <w:lvlText w:val="%9."/>
+      <w:lvlJc w:val="right"/>
+      <w:pPr>
+        <w:ind w:left="6480" w:hanging="180"/>
+      </w:pPr>
+    </w:lvl>
+  </w:abstractNum>
+  <w:abstractNum w:abstractNumId="5" w15:restartNumberingAfterBreak="0">
     <w:nsid w:val="27EA7430"/>
     <w:multiLevelType w:val="hybridMultilevel"/>
     <w:tmpl w:val="19B4783E"/>
@@ -2737,7 +4547,7 @@
       </w:pPr>
     </w:lvl>
   </w:abstractNum>
-  <w:abstractNum w:abstractNumId="4" w15:restartNumberingAfterBreak="0">
+  <w:abstractNum w:abstractNumId="6" w15:restartNumberingAfterBreak="0">
     <w:nsid w:val="3C3624AE"/>
     <w:multiLevelType w:val="hybridMultilevel"/>
     <w:tmpl w:val="B2C4B538"/>
@@ -2823,7 +4633,7 @@
       </w:pPr>
     </w:lvl>
   </w:abstractNum>
-  <w:abstractNum w:abstractNumId="5" w15:restartNumberingAfterBreak="0">
+  <w:abstractNum w:abstractNumId="7" w15:restartNumberingAfterBreak="0">
     <w:nsid w:val="420B6098"/>
     <w:multiLevelType w:val="hybridMultilevel"/>
     <w:tmpl w:val="0024C68C"/>
@@ -2909,7 +4719,7 @@
       </w:pPr>
     </w:lvl>
   </w:abstractNum>
-  <w:abstractNum w:abstractNumId="6" w15:restartNumberingAfterBreak="0">
+  <w:abstractNum w:abstractNumId="8" w15:restartNumberingAfterBreak="0">
     <w:nsid w:val="54A508E3"/>
     <w:multiLevelType w:val="hybridMultilevel"/>
     <w:tmpl w:val="35101C7E"/>
@@ -2995,7 +4805,7 @@
       </w:pPr>
     </w:lvl>
   </w:abstractNum>
-  <w:abstractNum w:abstractNumId="7" w15:restartNumberingAfterBreak="0">
+  <w:abstractNum w:abstractNumId="9" w15:restartNumberingAfterBreak="0">
     <w:nsid w:val="5F005C9E"/>
     <w:multiLevelType w:val="multilevel"/>
     <w:tmpl w:val="0409001D"/>
@@ -3081,7 +4891,7 @@
       </w:pPr>
     </w:lvl>
   </w:abstractNum>
-  <w:abstractNum w:abstractNumId="8" w15:restartNumberingAfterBreak="0">
+  <w:abstractNum w:abstractNumId="10" w15:restartNumberingAfterBreak="0">
     <w:nsid w:val="6B555C88"/>
     <w:multiLevelType w:val="hybridMultilevel"/>
     <w:tmpl w:val="48BCAFBC"/>
@@ -3167,7 +4977,7 @@
       </w:pPr>
     </w:lvl>
   </w:abstractNum>
-  <w:abstractNum w:abstractNumId="9" w15:restartNumberingAfterBreak="0">
+  <w:abstractNum w:abstractNumId="11" w15:restartNumberingAfterBreak="0">
     <w:nsid w:val="7346198B"/>
     <w:multiLevelType w:val="hybridMultilevel"/>
     <w:tmpl w:val="569648C6"/>
@@ -3253,7 +5063,7 @@
       </w:pPr>
     </w:lvl>
   </w:abstractNum>
-  <w:abstractNum w:abstractNumId="10" w15:restartNumberingAfterBreak="0">
+  <w:abstractNum w:abstractNumId="12" w15:restartNumberingAfterBreak="0">
     <w:nsid w:val="79C12837"/>
     <w:multiLevelType w:val="hybridMultilevel"/>
     <w:tmpl w:val="E99CB29A"/>
@@ -3340,37 +5150,43 @@
     </w:lvl>
   </w:abstractNum>
   <w:num w:numId="1" w16cid:durableId="1874920051">
-    <w:abstractNumId w:val="3"/>
+    <w:abstractNumId w:val="5"/>
   </w:num>
   <w:num w:numId="2" w16cid:durableId="1574504049">
+    <w:abstractNumId w:val="9"/>
+  </w:num>
+  <w:num w:numId="3" w16cid:durableId="2048682455">
+    <w:abstractNumId w:val="2"/>
+  </w:num>
+  <w:num w:numId="4" w16cid:durableId="1784885273">
+    <w:abstractNumId w:val="10"/>
+  </w:num>
+  <w:num w:numId="5" w16cid:durableId="717973412">
+    <w:abstractNumId w:val="8"/>
+  </w:num>
+  <w:num w:numId="6" w16cid:durableId="1190607196">
     <w:abstractNumId w:val="7"/>
   </w:num>
-  <w:num w:numId="3" w16cid:durableId="2048682455">
-    <w:abstractNumId w:val="1"/>
-  </w:num>
-  <w:num w:numId="4" w16cid:durableId="1784885273">
-    <w:abstractNumId w:val="8"/>
-  </w:num>
-  <w:num w:numId="5" w16cid:durableId="717973412">
+  <w:num w:numId="7" w16cid:durableId="298340995">
     <w:abstractNumId w:val="6"/>
-  </w:num>
-  <w:num w:numId="6" w16cid:durableId="1190607196">
-    <w:abstractNumId w:val="5"/>
-  </w:num>
-  <w:num w:numId="7" w16cid:durableId="298340995">
-    <w:abstractNumId w:val="4"/>
   </w:num>
   <w:num w:numId="8" w16cid:durableId="122039345">
     <w:abstractNumId w:val="0"/>
   </w:num>
   <w:num w:numId="9" w16cid:durableId="592402180">
-    <w:abstractNumId w:val="10"/>
+    <w:abstractNumId w:val="12"/>
   </w:num>
   <w:num w:numId="10" w16cid:durableId="1794668568">
-    <w:abstractNumId w:val="9"/>
+    <w:abstractNumId w:val="11"/>
   </w:num>
   <w:num w:numId="11" w16cid:durableId="124080100">
-    <w:abstractNumId w:val="2"/>
+    <w:abstractNumId w:val="3"/>
+  </w:num>
+  <w:num w:numId="12" w16cid:durableId="224417040">
+    <w:abstractNumId w:val="1"/>
+  </w:num>
+  <w:num w:numId="13" w16cid:durableId="436482392">
+    <w:abstractNumId w:val="4"/>
   </w:num>
 </w:numbering>
 </file>

</xml_diff>

<commit_message>
Fix Table Text Justification
</commit_message>
<xml_diff>
--- a/Assignments/Assignment 1/Assignment 1 (Under Construction).docx
+++ b/Assignments/Assignment 1/Assignment 1 (Under Construction).docx
@@ -959,6 +959,7 @@
           </w:tcPr>
           <w:p>
             <w:pPr>
+              <w:jc w:val="center"/>
               <w:cnfStyle w:val="100000000000" w:firstRow="1" w:lastRow="0" w:firstColumn="0" w:lastColumn="0" w:oddVBand="0" w:evenVBand="0" w:oddHBand="0" w:evenHBand="0" w:firstRowFirstColumn="0" w:firstRowLastColumn="0" w:lastRowFirstColumn="0" w:lastRowLastColumn="0"/>
               <w:rPr>
                 <w:sz w:val="22"/>
@@ -3160,6 +3161,9 @@
         <w:pStyle w:val="Heading2"/>
       </w:pPr>
       <w:r>
+        <w:rPr>
+          <w:noProof/>
+        </w:rPr>
         <w:lastRenderedPageBreak/>
         <w:drawing>
           <wp:anchor distT="0" distB="0" distL="114300" distR="114300" simplePos="0" relativeHeight="251658240" behindDoc="1" locked="0" layoutInCell="1" allowOverlap="1" wp14:anchorId="0FB915CD" wp14:editId="6B233860">

</xml_diff>

<commit_message>
Included Professor Correction & Input
</commit_message>
<xml_diff>
--- a/Assignments/Assignment 1/Assignment 1 (Under Construction).docx
+++ b/Assignments/Assignment 1/Assignment 1 (Under Construction).docx
@@ -347,7 +347,42 @@
       <w:pPr>
         <w:pStyle w:val="Heading2"/>
         <w:rPr>
+          <w:color w:val="00B050"/>
+        </w:rPr>
+      </w:pPr>
+      <w:r>
+        <w:rPr>
+          <w:color w:val="00B050"/>
+        </w:rPr>
+        <w:t>Functional: Classify Games</w:t>
+      </w:r>
+    </w:p>
+    <w:p>
+      <w:pPr>
+        <w:pStyle w:val="NoSpacing"/>
+      </w:pPr>
+    </w:p>
+    <w:p>
+      <w:pPr>
+        <w:pStyle w:val="NoSpacing"/>
+      </w:pPr>
+      <w:r>
+        <w:rPr>
+          <w:color w:val="FF0000"/>
+        </w:rPr>
+        <w:t>Add most critical component- The ability for the system to classify the game in the first place!</w:t>
+      </w:r>
+      <w:r>
+        <w:br/>
+      </w:r>
+    </w:p>
+    <w:p/>
+    <w:p>
+      <w:pPr>
+        <w:pStyle w:val="Heading2"/>
+        <w:rPr>
           <w:rStyle w:val="Heading3Char"/>
+          <w:color w:val="FFC000"/>
           <w:sz w:val="28"/>
           <w:szCs w:val="32"/>
           <w:u w:val="none"/>
@@ -356,29 +391,25 @@
       <w:r>
         <w:rPr>
           <w:rStyle w:val="Heading2Char"/>
+          <w:color w:val="FFC000"/>
         </w:rPr>
         <w:t>Functional:</w:t>
       </w:r>
       <w:r>
+        <w:rPr>
+          <w:color w:val="FFC000"/>
+        </w:rPr>
         <w:t xml:space="preserve"> </w:t>
       </w:r>
       <w:r>
         <w:rPr>
           <w:rStyle w:val="Heading3Char"/>
+          <w:color w:val="FFC000"/>
           <w:sz w:val="28"/>
           <w:szCs w:val="32"/>
           <w:u w:val="none"/>
         </w:rPr>
-        <w:t>Feedback Submission</w:t>
-      </w:r>
-      <w:r>
-        <w:rPr>
-          <w:rStyle w:val="Heading3Char"/>
-          <w:sz w:val="28"/>
-          <w:szCs w:val="32"/>
-          <w:u w:val="none"/>
-        </w:rPr>
-        <w:t>.</w:t>
+        <w:t>User Feedback Loop</w:t>
       </w:r>
     </w:p>
     <w:p>
@@ -404,7 +435,18 @@
         <w:pStyle w:val="NoSpacing"/>
       </w:pPr>
       <w:r>
-        <w:t>Users should have the ability to submit feedback through a designated form within the application. Providing a feedback mechanism allows users to communicate their experiences, report issue</w:t>
+        <w:rPr>
+          <w:color w:val="FF0000"/>
+        </w:rPr>
+        <w:t xml:space="preserve">THIS SHOULD BE REFACTORED INTO A SYSTEM USING A THUMBS-UP / THUMBS-DOWN INTERFACE! </w:t>
+      </w:r>
+      <w:proofErr w:type="gramStart"/>
+      <w:r>
+        <w:t>Users</w:t>
+      </w:r>
+      <w:proofErr w:type="gramEnd"/>
+      <w:r>
+        <w:t xml:space="preserve"> should have the ability to submit feedback through a designated form within the application. Providing a feedback mechanism allows users to communicate their experiences, report issue</w:t>
       </w:r>
       <w:r>
         <w:t>s</w:t>
@@ -513,6 +555,7 @@
         </w:numPr>
       </w:pPr>
       <w:r>
+        <w:lastRenderedPageBreak/>
         <w:t>Optional file attachment</w:t>
       </w:r>
     </w:p>
@@ -544,6 +587,49 @@
       </w:r>
       <w:r>
         <w:t>.</w:t>
+      </w:r>
+    </w:p>
+    <w:p>
+      <w:pPr>
+        <w:pStyle w:val="NoSpacing"/>
+        <w:rPr>
+          <w:rStyle w:val="Heading2Char"/>
+        </w:rPr>
+      </w:pPr>
+    </w:p>
+    <w:p>
+      <w:pPr>
+        <w:pStyle w:val="Heading2"/>
+        <w:rPr>
+          <w:rStyle w:val="Heading2Char"/>
+        </w:rPr>
+      </w:pPr>
+      <w:r>
+        <w:rPr>
+          <w:rStyle w:val="Heading2Char"/>
+          <w:color w:val="7030A0"/>
+        </w:rPr>
+        <w:t>Functional: Training on User Provided Data</w:t>
+      </w:r>
+      <w:r>
+        <w:rPr>
+          <w:rStyle w:val="Heading2Char"/>
+        </w:rPr>
+        <w:br/>
+      </w:r>
+    </w:p>
+    <w:p>
+      <w:pPr>
+        <w:pStyle w:val="NoSpacing"/>
+        <w:rPr>
+          <w:color w:val="FF0000"/>
+        </w:rPr>
+      </w:pPr>
+      <w:r>
+        <w:rPr>
+          <w:color w:val="FF0000"/>
+        </w:rPr>
+        <w:t>Add user defined training to use the system for their own specialized purpose.</w:t>
       </w:r>
     </w:p>
     <w:p>
@@ -566,7 +652,6 @@
         <w:rPr>
           <w:rStyle w:val="Heading2Char"/>
         </w:rPr>
-        <w:lastRenderedPageBreak/>
         <w:t>Non-Functional</w:t>
       </w:r>
       <w:r>
@@ -580,7 +665,7 @@
         <w:rPr>
           <w:rStyle w:val="Heading2Char"/>
         </w:rPr>
-        <w:t>Transparency &amp; Compliance with User Expectation</w:t>
+        <w:t>Transparency and User Expectation</w:t>
       </w:r>
     </w:p>
     <w:p>
@@ -606,12 +691,18 @@
         <w:rPr>
           <w:rStyle w:val="QuoteChar"/>
         </w:rPr>
-        <w:t>As a user, I want to have access to clear and understandable explanations regarding the factors that influence the ratings of video games in the system. Additionally, I want the system to flag any content of interest or that falls under high-interest categories and notify me about it. This will help me make informed decisions about the games I engage with.</w:t>
+        <w:t xml:space="preserve">As a user, I want to have access to clear and understandable explanations regarding the factors that influence the ratings of video games in the system. I want the system to flag any </w:t>
       </w:r>
       <w:r>
         <w:rPr>
           <w:rStyle w:val="QuoteChar"/>
         </w:rPr>
+        <w:t>adult content so that it is immediately visible. This helps me make sure that the highest-priority content descriptors aren’t overlooked.</w:t>
+      </w:r>
+      <w:r>
+        <w:rPr>
+          <w:rStyle w:val="QuoteChar"/>
+        </w:rPr>
         <w:t>”</w:t>
       </w:r>
     </w:p>
@@ -625,7 +716,22 @@
         <w:pStyle w:val="NoSpacing"/>
       </w:pPr>
       <w:r>
-        <w:t>Transparency should be a key pillar stone in any application and our system will provide clear and understandable explanations as a rubric for what factors may influence ratings. Our goal is to serve information that users will consider useful in understanding rating prediction. The user will also be notified of any content that may be flagged of interest or falls under a high interest category.</w:t>
+        <w:t xml:space="preserve">The </w:t>
+      </w:r>
+      <w:r>
+        <w:t>system should present the factors that influence prediction in a digestible format.</w:t>
+      </w:r>
+      <w:r>
+        <w:t xml:space="preserve"> </w:t>
+      </w:r>
+      <w:r>
+        <w:t xml:space="preserve">The user should </w:t>
+      </w:r>
+      <w:r>
+        <w:t xml:space="preserve">be able to </w:t>
+      </w:r>
+      <w:r>
+        <w:t>Our goal is to serve information that users will consider useful in understanding rating prediction. The user will also be notified of any content that may be flagged of interest or falls under a high interest category.</w:t>
       </w:r>
     </w:p>
     <w:p>
@@ -717,6 +823,7 @@
         <w:pStyle w:val="Heading3"/>
       </w:pPr>
       <w:r>
+        <w:lastRenderedPageBreak/>
         <w:t>Verification</w:t>
       </w:r>
     </w:p>
@@ -870,8 +977,15 @@
     <w:p>
       <w:pPr>
         <w:pStyle w:val="Heading2"/>
-      </w:pPr>
-      <w:r>
+        <w:rPr>
+          <w:color w:val="00B050"/>
+        </w:rPr>
+      </w:pPr>
+      <w:r>
+        <w:rPr>
+          <w:color w:val="00B050"/>
+        </w:rPr>
+        <w:lastRenderedPageBreak/>
         <w:t>Functional: Classify an Arbitrary Game</w:t>
       </w:r>
     </w:p>
@@ -1258,7 +1372,6 @@
                 <w:sz w:val="22"/>
                 <w:szCs w:val="22"/>
               </w:rPr>
-              <w:lastRenderedPageBreak/>
               <w:t>Precondition</w:t>
             </w:r>
           </w:p>
@@ -1520,7 +1633,11 @@
         <w:t>most of</w:t>
       </w:r>
       <w:r>
-        <w:t xml:space="preserve"> these fields are a subset of a similar game within the system to suggest high confidence. Confidence can be measured by checking the arbitrary game against games with similar themes having an overlap of over 75%. If the overlap is above 75% then it is considered a </w:t>
+        <w:t xml:space="preserve"> these fields are a subset of a similar game within the system to suggest high </w:t>
+      </w:r>
+      <w:r>
+        <w:lastRenderedPageBreak/>
+        <w:t xml:space="preserve">confidence. Confidence can be measured by checking the arbitrary game against games with similar themes having an overlap of over 75%. If the overlap is above 75% then it is considered a </w:t>
       </w:r>
       <w:r>
         <w:t>success.</w:t>
@@ -2196,6 +2313,7 @@
         <w:pStyle w:val="Heading3"/>
       </w:pPr>
       <w:r>
+        <w:lastRenderedPageBreak/>
         <w:t>Verification</w:t>
       </w:r>
     </w:p>
@@ -2271,7 +2389,6 @@
               <w:rPr>
                 <w:szCs w:val="24"/>
               </w:rPr>
-              <w:lastRenderedPageBreak/>
               <w:t>Function</w:t>
             </w:r>
           </w:p>
@@ -2736,6 +2853,7 @@
         <w:pStyle w:val="Heading3"/>
       </w:pPr>
       <w:r>
+        <w:lastRenderedPageBreak/>
         <w:t>Acceptance Criteria</w:t>
       </w:r>
     </w:p>
@@ -2821,7 +2939,6 @@
         <w:pStyle w:val="Heading3"/>
       </w:pPr>
       <w:r>
-        <w:lastRenderedPageBreak/>
         <w:t>Verification</w:t>
       </w:r>
     </w:p>
@@ -2955,6 +3072,7 @@
         <w:pStyle w:val="Heading3"/>
       </w:pPr>
       <w:r>
+        <w:lastRenderedPageBreak/>
         <w:t>Verification</w:t>
       </w:r>
     </w:p>
@@ -3062,6 +3180,7 @@
           <w:noProof/>
           <w:szCs w:val="24"/>
         </w:rPr>
+        <w:lastRenderedPageBreak/>
         <w:drawing>
           <wp:anchor distT="0" distB="0" distL="114300" distR="114300" simplePos="0" relativeHeight="251659264" behindDoc="0" locked="0" layoutInCell="1" allowOverlap="1" wp14:anchorId="59A36C70" wp14:editId="51AB020F">
             <wp:simplePos x="0" y="0"/>

</xml_diff>